<commit_message>
Fixed some typos in Thesis writing.
</commit_message>
<xml_diff>
--- a/THESIS.docx
+++ b/THESIS.docx
@@ -3985,8 +3985,9 @@
         <w:rPr>
           <w:color w:val="FF0000"/>
         </w:rPr>
-        <w:t xml:space="preserve"> την “</w:t>
-      </w:r>
+        <w:t xml:space="preserve"> την </w:t>
+      </w:r>
+      <w:proofErr w:type="spellStart"/>
       <w:r>
         <w:rPr>
           <w:color w:val="FF0000"/>
@@ -3994,11 +3995,12 @@
         </w:rPr>
         <w:t>args</w:t>
       </w:r>
+      <w:proofErr w:type="spellEnd"/>
       <w:r>
         <w:rPr>
           <w:color w:val="FF0000"/>
         </w:rPr>
-        <w:t>”. Αυτές οι παράμετροι μπορούν να έχουν έναν από τους τρεις τύπους: “</w:t>
+        <w:t xml:space="preserve">. Αυτές οι παράμετροι μπορούν να έχουν έναν από τους τρεις τύπους: </w:t>
       </w:r>
       <w:r>
         <w:rPr>
@@ -4011,8 +4013,9 @@
         <w:rPr>
           <w:color w:val="FF0000"/>
         </w:rPr>
-        <w:t>”, “</w:t>
-      </w:r>
+        <w:t xml:space="preserve">, </w:t>
+      </w:r>
+      <w:proofErr w:type="spellStart"/>
       <w:r>
         <w:rPr>
           <w:color w:val="FF0000"/>
@@ -4020,11 +4023,12 @@
         </w:rPr>
         <w:t>enum</w:t>
       </w:r>
+      <w:proofErr w:type="spellEnd"/>
       <w:r>
         <w:rPr>
           <w:color w:val="FF0000"/>
         </w:rPr>
-        <w:t xml:space="preserve">” </w:t>
+        <w:t xml:space="preserve"> </w:t>
       </w:r>
       <w:r>
         <w:rPr>
@@ -4036,8 +4040,9 @@
         <w:rPr>
           <w:color w:val="FF0000"/>
         </w:rPr>
-        <w:t xml:space="preserve"> “</w:t>
-      </w:r>
+        <w:t xml:space="preserve"> </w:t>
+      </w:r>
+      <w:proofErr w:type="spellStart"/>
       <w:r>
         <w:rPr>
           <w:color w:val="FF0000"/>
@@ -4045,11 +4050,12 @@
         </w:rPr>
         <w:t>boolean</w:t>
       </w:r>
+      <w:proofErr w:type="spellEnd"/>
       <w:r>
         <w:rPr>
           <w:color w:val="FF0000"/>
         </w:rPr>
-        <w:t>”.</w:t>
+        <w:t>.</w:t>
       </w:r>
     </w:p>
     <w:p>
@@ -4168,14 +4174,12 @@
       <w:r>
         <w:t>_</w:t>
       </w:r>
-      <w:proofErr w:type="spellStart"/>
       <w:r>
         <w:rPr>
           <w:lang w:val="en-US"/>
         </w:rPr>
         <w:t>len</w:t>
       </w:r>
-      <w:proofErr w:type="spellEnd"/>
       <w:r>
         <w:t xml:space="preserve"> (μέγιστο μήκος γραμμής) με τύπο </w:t>
       </w:r>
@@ -4320,24 +4324,14 @@
       <w:r>
         <w:t xml:space="preserve">Εικόνα </w:t>
       </w:r>
-      <w:r>
-        <w:fldChar w:fldCharType="begin"/>
-      </w:r>
-      <w:r>
-        <w:instrText xml:space="preserve"> SEQ Εικόνα \* ARABIC </w:instrText>
-      </w:r>
-      <w:r>
-        <w:fldChar w:fldCharType="separate"/>
-      </w:r>
-      <w:r>
-        <w:rPr>
-          <w:noProof/>
-        </w:rPr>
-        <w:t>1</w:t>
-      </w:r>
-      <w:r>
-        <w:fldChar w:fldCharType="end"/>
-      </w:r>
+      <w:fldSimple w:instr=" SEQ Εικόνα \* ARABIC ">
+        <w:r>
+          <w:rPr>
+            <w:noProof/>
+          </w:rPr>
+          <w:t>1</w:t>
+        </w:r>
+      </w:fldSimple>
       <w:r>
         <w:t xml:space="preserve">: </w:t>
       </w:r>
@@ -4790,22 +4784,40 @@
       <w:r>
         <w:t xml:space="preserve">Εικόνα </w:t>
       </w:r>
-      <w:fldSimple w:instr=" SEQ Εικόνα \* ARABIC ">
-        <w:r>
-          <w:rPr>
-            <w:noProof/>
-          </w:rPr>
-          <w:t>2</w:t>
-        </w:r>
-      </w:fldSimple>
+      <w:r>
+        <w:fldChar w:fldCharType="begin"/>
+      </w:r>
+      <w:r>
+        <w:instrText xml:space="preserve"> SEQ Εικόνα \* ARABIC </w:instrText>
+      </w:r>
+      <w:r>
+        <w:fldChar w:fldCharType="separate"/>
+      </w:r>
+      <w:r>
+        <w:rPr>
+          <w:noProof/>
+        </w:rPr>
+        <w:t>2</w:t>
+      </w:r>
+      <w:r>
+        <w:rPr>
+          <w:noProof/>
+        </w:rPr>
+        <w:fldChar w:fldCharType="end"/>
+      </w:r>
       <w:r>
         <w:t xml:space="preserve">: Δήλωση μιας παραμέτρου τύπου </w:t>
       </w:r>
-      <w:r>
-        <w:rPr>
-          <w:lang w:val="en-US"/>
-        </w:rPr>
-        <w:t xml:space="preserve">enum </w:t>
+      <w:proofErr w:type="spellStart"/>
+      <w:r>
+        <w:rPr>
+          <w:lang w:val="en-US"/>
+        </w:rPr>
+        <w:t>enum</w:t>
+      </w:r>
+      <w:proofErr w:type="spellEnd"/>
+      <w:r>
+        <w:t xml:space="preserve"> </w:t>
       </w:r>
       <w:r>
         <w:t>και του λεξιλογίου που αντιστοιχεί.</w:t>
@@ -4976,22 +4988,40 @@
       <w:r>
         <w:t xml:space="preserve">Εικόνα </w:t>
       </w:r>
-      <w:fldSimple w:instr=" SEQ Εικόνα \* ARABIC ">
-        <w:r>
-          <w:rPr>
-            <w:noProof/>
-          </w:rPr>
-          <w:t>3</w:t>
-        </w:r>
-      </w:fldSimple>
+      <w:r>
+        <w:fldChar w:fldCharType="begin"/>
+      </w:r>
+      <w:r>
+        <w:instrText xml:space="preserve"> SEQ Εικόνα \* ARABIC </w:instrText>
+      </w:r>
+      <w:r>
+        <w:fldChar w:fldCharType="separate"/>
+      </w:r>
+      <w:r>
+        <w:rPr>
+          <w:noProof/>
+        </w:rPr>
+        <w:t>3</w:t>
+      </w:r>
+      <w:r>
+        <w:rPr>
+          <w:noProof/>
+        </w:rPr>
+        <w:fldChar w:fldCharType="end"/>
+      </w:r>
       <w:r>
         <w:t xml:space="preserve">: Δήλωση μιας παραμέτρου τύπου </w:t>
       </w:r>
-      <w:r>
-        <w:rPr>
-          <w:lang w:val="en-US"/>
-        </w:rPr>
-        <w:t>boolean.</w:t>
+      <w:proofErr w:type="spellStart"/>
+      <w:r>
+        <w:rPr>
+          <w:lang w:val="en-US"/>
+        </w:rPr>
+        <w:t>boolean</w:t>
+      </w:r>
+      <w:proofErr w:type="spellEnd"/>
+      <w:r>
+        <w:t>.</w:t>
       </w:r>
     </w:p>
     <w:p>

</xml_diff>

<commit_message>
Thesis Writing 4k words
</commit_message>
<xml_diff>
--- a/THESIS.docx
+++ b/THESIS.docx
@@ -871,7 +871,7 @@
           <w:r>
             <w:fldChar w:fldCharType="separate"/>
           </w:r>
-          <w:hyperlink w:anchor="_Toc80190331" w:history="1">
+          <w:hyperlink w:anchor="_Toc80200598" w:history="1">
             <w:r>
               <w:rPr>
                 <w:rStyle w:val="Hyperlink"/>
@@ -906,7 +906,7 @@
                 <w:noProof/>
                 <w:webHidden/>
               </w:rPr>
-              <w:instrText xml:space="preserve"> PAGEREF _Toc80190331 \h </w:instrText>
+              <w:instrText xml:space="preserve"> PAGEREF _Toc80200598 \h </w:instrText>
             </w:r>
             <w:r>
               <w:rPr>
@@ -950,7 +950,7 @@
               <w:lang w:eastAsia="el-GR"/>
             </w:rPr>
           </w:pPr>
-          <w:hyperlink w:anchor="_Toc80190332" w:history="1">
+          <w:hyperlink w:anchor="_Toc80200599" w:history="1">
             <w:r>
               <w:rPr>
                 <w:rStyle w:val="Hyperlink"/>
@@ -993,7 +993,7 @@
                 <w:noProof/>
                 <w:webHidden/>
               </w:rPr>
-              <w:instrText xml:space="preserve"> PAGEREF _Toc80190332 \h </w:instrText>
+              <w:instrText xml:space="preserve"> PAGEREF _Toc80200599 \h </w:instrText>
             </w:r>
             <w:r>
               <w:rPr>
@@ -1037,7 +1037,7 @@
               <w:lang w:eastAsia="el-GR"/>
             </w:rPr>
           </w:pPr>
-          <w:hyperlink w:anchor="_Toc80190333" w:history="1">
+          <w:hyperlink w:anchor="_Toc80200600" w:history="1">
             <w:r>
               <w:rPr>
                 <w:rStyle w:val="Hyperlink"/>
@@ -1079,7 +1079,7 @@
                 <w:noProof/>
                 <w:webHidden/>
               </w:rPr>
-              <w:instrText xml:space="preserve"> PAGEREF _Toc80190333 \h </w:instrText>
+              <w:instrText xml:space="preserve"> PAGEREF _Toc80200600 \h </w:instrText>
             </w:r>
             <w:r>
               <w:rPr>
@@ -1123,7 +1123,7 @@
               <w:lang w:eastAsia="el-GR"/>
             </w:rPr>
           </w:pPr>
-          <w:hyperlink w:anchor="_Toc80190334" w:history="1">
+          <w:hyperlink w:anchor="_Toc80200601" w:history="1">
             <w:r>
               <w:rPr>
                 <w:rStyle w:val="Hyperlink"/>
@@ -1165,7 +1165,7 @@
                 <w:noProof/>
                 <w:webHidden/>
               </w:rPr>
-              <w:instrText xml:space="preserve"> PAGEREF _Toc80190334 \h </w:instrText>
+              <w:instrText xml:space="preserve"> PAGEREF _Toc80200601 \h </w:instrText>
             </w:r>
             <w:r>
               <w:rPr>
@@ -1209,7 +1209,7 @@
               <w:lang w:eastAsia="el-GR"/>
             </w:rPr>
           </w:pPr>
-          <w:hyperlink w:anchor="_Toc80190335" w:history="1">
+          <w:hyperlink w:anchor="_Toc80200602" w:history="1">
             <w:r>
               <w:rPr>
                 <w:rStyle w:val="Hyperlink"/>
@@ -1251,7 +1251,7 @@
                 <w:noProof/>
                 <w:webHidden/>
               </w:rPr>
-              <w:instrText xml:space="preserve"> PAGEREF _Toc80190335 \h </w:instrText>
+              <w:instrText xml:space="preserve"> PAGEREF _Toc80200602 \h </w:instrText>
             </w:r>
             <w:r>
               <w:rPr>
@@ -1295,7 +1295,7 @@
               <w:lang w:eastAsia="el-GR"/>
             </w:rPr>
           </w:pPr>
-          <w:hyperlink w:anchor="_Toc80190336" w:history="1">
+          <w:hyperlink w:anchor="_Toc80200603" w:history="1">
             <w:r>
               <w:rPr>
                 <w:rStyle w:val="Hyperlink"/>
@@ -1337,7 +1337,7 @@
                 <w:noProof/>
                 <w:webHidden/>
               </w:rPr>
-              <w:instrText xml:space="preserve"> PAGEREF _Toc80190336 \h </w:instrText>
+              <w:instrText xml:space="preserve"> PAGEREF _Toc80200603 \h </w:instrText>
             </w:r>
             <w:r>
               <w:rPr>
@@ -1381,7 +1381,7 @@
               <w:lang w:eastAsia="el-GR"/>
             </w:rPr>
           </w:pPr>
-          <w:hyperlink w:anchor="_Toc80190337" w:history="1">
+          <w:hyperlink w:anchor="_Toc80200604" w:history="1">
             <w:r>
               <w:rPr>
                 <w:rStyle w:val="Hyperlink"/>
@@ -1423,7 +1423,7 @@
                 <w:noProof/>
                 <w:webHidden/>
               </w:rPr>
-              <w:instrText xml:space="preserve"> PAGEREF _Toc80190337 \h </w:instrText>
+              <w:instrText xml:space="preserve"> PAGEREF _Toc80200604 \h </w:instrText>
             </w:r>
             <w:r>
               <w:rPr>
@@ -1467,7 +1467,7 @@
               <w:lang w:eastAsia="el-GR"/>
             </w:rPr>
           </w:pPr>
-          <w:hyperlink w:anchor="_Toc80190338" w:history="1">
+          <w:hyperlink w:anchor="_Toc80200605" w:history="1">
             <w:r>
               <w:rPr>
                 <w:rStyle w:val="Hyperlink"/>
@@ -1509,7 +1509,7 @@
                 <w:noProof/>
                 <w:webHidden/>
               </w:rPr>
-              <w:instrText xml:space="preserve"> PAGEREF _Toc80190338 \h </w:instrText>
+              <w:instrText xml:space="preserve"> PAGEREF _Toc80200605 \h </w:instrText>
             </w:r>
             <w:r>
               <w:rPr>
@@ -1553,7 +1553,7 @@
               <w:lang w:eastAsia="el-GR"/>
             </w:rPr>
           </w:pPr>
-          <w:hyperlink w:anchor="_Toc80190339" w:history="1">
+          <w:hyperlink w:anchor="_Toc80200606" w:history="1">
             <w:r>
               <w:rPr>
                 <w:rStyle w:val="Hyperlink"/>
@@ -1595,7 +1595,7 @@
                 <w:noProof/>
                 <w:webHidden/>
               </w:rPr>
-              <w:instrText xml:space="preserve"> PAGEREF _Toc80190339 \h </w:instrText>
+              <w:instrText xml:space="preserve"> PAGEREF _Toc80200606 \h </w:instrText>
             </w:r>
             <w:r>
               <w:rPr>
@@ -1639,7 +1639,7 @@
               <w:lang w:eastAsia="el-GR"/>
             </w:rPr>
           </w:pPr>
-          <w:hyperlink w:anchor="_Toc80190340" w:history="1">
+          <w:hyperlink w:anchor="_Toc80200607" w:history="1">
             <w:r>
               <w:rPr>
                 <w:rStyle w:val="Hyperlink"/>
@@ -1681,7 +1681,7 @@
                 <w:noProof/>
                 <w:webHidden/>
               </w:rPr>
-              <w:instrText xml:space="preserve"> PAGEREF _Toc80190340 \h </w:instrText>
+              <w:instrText xml:space="preserve"> PAGEREF _Toc80200607 \h </w:instrText>
             </w:r>
             <w:r>
               <w:rPr>
@@ -1725,7 +1725,7 @@
               <w:lang w:eastAsia="el-GR"/>
             </w:rPr>
           </w:pPr>
-          <w:hyperlink w:anchor="_Toc80190341" w:history="1">
+          <w:hyperlink w:anchor="_Toc80200608" w:history="1">
             <w:r>
               <w:rPr>
                 <w:rStyle w:val="Hyperlink"/>
@@ -1775,7 +1775,7 @@
                 <w:noProof/>
                 <w:webHidden/>
               </w:rPr>
-              <w:instrText xml:space="preserve"> PAGEREF _Toc80190341 \h </w:instrText>
+              <w:instrText xml:space="preserve"> PAGEREF _Toc80200608 \h </w:instrText>
             </w:r>
             <w:r>
               <w:rPr>
@@ -1819,7 +1819,7 @@
               <w:lang w:eastAsia="el-GR"/>
             </w:rPr>
           </w:pPr>
-          <w:hyperlink w:anchor="_Toc80190342" w:history="1">
+          <w:hyperlink w:anchor="_Toc80200609" w:history="1">
             <w:r>
               <w:rPr>
                 <w:rStyle w:val="Hyperlink"/>
@@ -1861,7 +1861,7 @@
                 <w:noProof/>
                 <w:webHidden/>
               </w:rPr>
-              <w:instrText xml:space="preserve"> PAGEREF _Toc80190342 \h </w:instrText>
+              <w:instrText xml:space="preserve"> PAGEREF _Toc80200609 \h </w:instrText>
             </w:r>
             <w:r>
               <w:rPr>
@@ -1905,7 +1905,7 @@
               <w:lang w:eastAsia="el-GR"/>
             </w:rPr>
           </w:pPr>
-          <w:hyperlink w:anchor="_Toc80190343" w:history="1">
+          <w:hyperlink w:anchor="_Toc80200610" w:history="1">
             <w:r>
               <w:rPr>
                 <w:rStyle w:val="Hyperlink"/>
@@ -1947,7 +1947,7 @@
                 <w:noProof/>
                 <w:webHidden/>
               </w:rPr>
-              <w:instrText xml:space="preserve"> PAGEREF _Toc80190343 \h </w:instrText>
+              <w:instrText xml:space="preserve"> PAGEREF _Toc80200610 \h </w:instrText>
             </w:r>
             <w:r>
               <w:rPr>
@@ -1991,7 +1991,7 @@
               <w:lang w:eastAsia="el-GR"/>
             </w:rPr>
           </w:pPr>
-          <w:hyperlink w:anchor="_Toc80190344" w:history="1">
+          <w:hyperlink w:anchor="_Toc80200611" w:history="1">
             <w:r>
               <w:rPr>
                 <w:rStyle w:val="Hyperlink"/>
@@ -2033,7 +2033,7 @@
                 <w:noProof/>
                 <w:webHidden/>
               </w:rPr>
-              <w:instrText xml:space="preserve"> PAGEREF _Toc80190344 \h </w:instrText>
+              <w:instrText xml:space="preserve"> PAGEREF _Toc80200611 \h </w:instrText>
             </w:r>
             <w:r>
               <w:rPr>
@@ -2077,7 +2077,7 @@
               <w:lang w:eastAsia="el-GR"/>
             </w:rPr>
           </w:pPr>
-          <w:hyperlink w:anchor="_Toc80190345" w:history="1">
+          <w:hyperlink w:anchor="_Toc80200612" w:history="1">
             <w:r>
               <w:rPr>
                 <w:rStyle w:val="Hyperlink"/>
@@ -2119,7 +2119,7 @@
                 <w:noProof/>
                 <w:webHidden/>
               </w:rPr>
-              <w:instrText xml:space="preserve"> PAGEREF _Toc80190345 \h </w:instrText>
+              <w:instrText xml:space="preserve"> PAGEREF _Toc80200612 \h </w:instrText>
             </w:r>
             <w:r>
               <w:rPr>
@@ -2163,7 +2163,7 @@
               <w:lang w:eastAsia="el-GR"/>
             </w:rPr>
           </w:pPr>
-          <w:hyperlink w:anchor="_Toc80190346" w:history="1">
+          <w:hyperlink w:anchor="_Toc80200613" w:history="1">
             <w:r>
               <w:rPr>
                 <w:rStyle w:val="Hyperlink"/>
@@ -2205,7 +2205,7 @@
                 <w:noProof/>
                 <w:webHidden/>
               </w:rPr>
-              <w:instrText xml:space="preserve"> PAGEREF _Toc80190346 \h </w:instrText>
+              <w:instrText xml:space="preserve"> PAGEREF _Toc80200613 \h </w:instrText>
             </w:r>
             <w:r>
               <w:rPr>
@@ -2249,7 +2249,7 @@
               <w:lang w:eastAsia="el-GR"/>
             </w:rPr>
           </w:pPr>
-          <w:hyperlink w:anchor="_Toc80190347" w:history="1">
+          <w:hyperlink w:anchor="_Toc80200614" w:history="1">
             <w:r>
               <w:rPr>
                 <w:rStyle w:val="Hyperlink"/>
@@ -2300,7 +2300,7 @@
                 <w:noProof/>
                 <w:webHidden/>
               </w:rPr>
-              <w:instrText xml:space="preserve"> PAGEREF _Toc80190347 \h </w:instrText>
+              <w:instrText xml:space="preserve"> PAGEREF _Toc80200614 \h </w:instrText>
             </w:r>
             <w:r>
               <w:rPr>
@@ -2344,7 +2344,7 @@
               <w:lang w:eastAsia="el-GR"/>
             </w:rPr>
           </w:pPr>
-          <w:hyperlink w:anchor="_Toc80190348" w:history="1">
+          <w:hyperlink w:anchor="_Toc80200615" w:history="1">
             <w:r>
               <w:rPr>
                 <w:rStyle w:val="Hyperlink"/>
@@ -2425,7 +2425,7 @@
                 <w:noProof/>
                 <w:webHidden/>
               </w:rPr>
-              <w:instrText xml:space="preserve"> PAGEREF _Toc80190348 \h </w:instrText>
+              <w:instrText xml:space="preserve"> PAGEREF _Toc80200615 \h </w:instrText>
             </w:r>
             <w:r>
               <w:rPr>
@@ -2469,7 +2469,7 @@
               <w:lang w:eastAsia="el-GR"/>
             </w:rPr>
           </w:pPr>
-          <w:hyperlink w:anchor="_Toc80190349" w:history="1">
+          <w:hyperlink w:anchor="_Toc80200616" w:history="1">
             <w:r>
               <w:rPr>
                 <w:rStyle w:val="Hyperlink"/>
@@ -2550,7 +2550,7 @@
                 <w:noProof/>
                 <w:webHidden/>
               </w:rPr>
-              <w:instrText xml:space="preserve"> PAGEREF _Toc80190349 \h </w:instrText>
+              <w:instrText xml:space="preserve"> PAGEREF _Toc80200616 \h </w:instrText>
             </w:r>
             <w:r>
               <w:rPr>
@@ -2594,7 +2594,7 @@
               <w:lang w:eastAsia="el-GR"/>
             </w:rPr>
           </w:pPr>
-          <w:hyperlink w:anchor="_Toc80190350" w:history="1">
+          <w:hyperlink w:anchor="_Toc80200617" w:history="1">
             <w:r>
               <w:rPr>
                 <w:rStyle w:val="Hyperlink"/>
@@ -2636,7 +2636,7 @@
                 <w:noProof/>
                 <w:webHidden/>
               </w:rPr>
-              <w:instrText xml:space="preserve"> PAGEREF _Toc80190350 \h </w:instrText>
+              <w:instrText xml:space="preserve"> PAGEREF _Toc80200617 \h </w:instrText>
             </w:r>
             <w:r>
               <w:rPr>
@@ -2680,7 +2680,7 @@
               <w:lang w:eastAsia="el-GR"/>
             </w:rPr>
           </w:pPr>
-          <w:hyperlink w:anchor="_Toc80190351" w:history="1">
+          <w:hyperlink w:anchor="_Toc80200618" w:history="1">
             <w:r>
               <w:rPr>
                 <w:rStyle w:val="Hyperlink"/>
@@ -2746,7 +2746,7 @@
                 <w:noProof/>
                 <w:webHidden/>
               </w:rPr>
-              <w:instrText xml:space="preserve"> PAGEREF _Toc80190351 \h </w:instrText>
+              <w:instrText xml:space="preserve"> PAGEREF _Toc80200618 \h </w:instrText>
             </w:r>
             <w:r>
               <w:rPr>
@@ -2767,6 +2767,116 @@
                 <w:webHidden/>
               </w:rPr>
               <w:t>21</w:t>
+            </w:r>
+            <w:r>
+              <w:rPr>
+                <w:noProof/>
+                <w:webHidden/>
+              </w:rPr>
+              <w:fldChar w:fldCharType="end"/>
+            </w:r>
+          </w:hyperlink>
+        </w:p>
+        <w:p>
+          <w:pPr>
+            <w:pStyle w:val="TOC3"/>
+            <w:tabs>
+              <w:tab w:val="left" w:pos="1320"/>
+              <w:tab w:val="right" w:leader="dot" w:pos="8296"/>
+            </w:tabs>
+            <w:rPr>
+              <w:rFonts w:eastAsiaTheme="minorEastAsia"/>
+              <w:noProof/>
+              <w:lang w:eastAsia="el-GR"/>
+            </w:rPr>
+          </w:pPr>
+          <w:hyperlink w:anchor="_Toc80200619" w:history="1">
+            <w:r>
+              <w:rPr>
+                <w:rStyle w:val="Hyperlink"/>
+                <w:noProof/>
+                <w:lang w:val="en-US"/>
+              </w:rPr>
+              <w:t>4.2.2</w:t>
+            </w:r>
+            <w:r>
+              <w:rPr>
+                <w:rFonts w:eastAsiaTheme="minorEastAsia"/>
+                <w:noProof/>
+                <w:lang w:eastAsia="el-GR"/>
+              </w:rPr>
+              <w:tab/>
+            </w:r>
+            <w:r>
+              <w:rPr>
+                <w:rStyle w:val="Hyperlink"/>
+                <w:noProof/>
+              </w:rPr>
+              <w:t>Χρήση</w:t>
+            </w:r>
+            <w:r>
+              <w:rPr>
+                <w:rStyle w:val="Hyperlink"/>
+                <w:noProof/>
+                <w:lang w:val="en-US"/>
+              </w:rPr>
+              <w:t xml:space="preserve"> </w:t>
+            </w:r>
+            <w:r>
+              <w:rPr>
+                <w:rStyle w:val="Hyperlink"/>
+                <w:noProof/>
+              </w:rPr>
+              <w:t>του</w:t>
+            </w:r>
+            <w:r>
+              <w:rPr>
+                <w:rStyle w:val="Hyperlink"/>
+                <w:noProof/>
+                <w:lang w:val="en-US"/>
+              </w:rPr>
+              <w:t xml:space="preserve"> Code Smell Detector</w:t>
+            </w:r>
+            <w:r>
+              <w:rPr>
+                <w:noProof/>
+                <w:webHidden/>
+              </w:rPr>
+              <w:tab/>
+            </w:r>
+            <w:r>
+              <w:rPr>
+                <w:noProof/>
+                <w:webHidden/>
+              </w:rPr>
+              <w:fldChar w:fldCharType="begin"/>
+            </w:r>
+            <w:r>
+              <w:rPr>
+                <w:noProof/>
+                <w:webHidden/>
+              </w:rPr>
+              <w:instrText xml:space="preserve"> PAGEREF _Toc80200619 \h </w:instrText>
+            </w:r>
+            <w:r>
+              <w:rPr>
+                <w:noProof/>
+                <w:webHidden/>
+              </w:rPr>
+            </w:r>
+            <w:r>
+              <w:rPr>
+                <w:noProof/>
+                <w:webHidden/>
+              </w:rPr>
+              <w:fldChar w:fldCharType="separate"/>
+            </w:r>
+            <w:r>
+              <w:rPr>
+                <w:noProof/>
+                <w:webHidden/>
+              </w:rPr>
+              <w:t>22</w:t>
             </w:r>
             <w:r>
               <w:rPr>
@@ -2790,7 +2900,7 @@
               <w:lang w:eastAsia="el-GR"/>
             </w:rPr>
           </w:pPr>
-          <w:hyperlink w:anchor="_Toc80190352" w:history="1">
+          <w:hyperlink w:anchor="_Toc80200620" w:history="1">
             <w:r>
               <w:rPr>
                 <w:rStyle w:val="Hyperlink"/>
@@ -2832,7 +2942,7 @@
                 <w:noProof/>
                 <w:webHidden/>
               </w:rPr>
-              <w:instrText xml:space="preserve"> PAGEREF _Toc80190352 \h </w:instrText>
+              <w:instrText xml:space="preserve"> PAGEREF _Toc80200620 \h </w:instrText>
             </w:r>
             <w:r>
               <w:rPr>
@@ -2852,7 +2962,7 @@
                 <w:noProof/>
                 <w:webHidden/>
               </w:rPr>
-              <w:t>22</w:t>
+              <w:t>23</w:t>
             </w:r>
             <w:r>
               <w:rPr>
@@ -2876,7 +2986,7 @@
               <w:lang w:eastAsia="el-GR"/>
             </w:rPr>
           </w:pPr>
-          <w:hyperlink w:anchor="_Toc80190353" w:history="1">
+          <w:hyperlink w:anchor="_Toc80200621" w:history="1">
             <w:r>
               <w:rPr>
                 <w:rStyle w:val="Hyperlink"/>
@@ -2918,7 +3028,7 @@
                 <w:noProof/>
                 <w:webHidden/>
               </w:rPr>
-              <w:instrText xml:space="preserve"> PAGEREF _Toc80190353 \h </w:instrText>
+              <w:instrText xml:space="preserve"> PAGEREF _Toc80200621 \h </w:instrText>
             </w:r>
             <w:r>
               <w:rPr>
@@ -2938,7 +3048,7 @@
                 <w:noProof/>
                 <w:webHidden/>
               </w:rPr>
-              <w:t>22</w:t>
+              <w:t>23</w:t>
             </w:r>
             <w:r>
               <w:rPr>
@@ -2962,7 +3072,7 @@
               <w:lang w:eastAsia="el-GR"/>
             </w:rPr>
           </w:pPr>
-          <w:hyperlink w:anchor="_Toc80190354" w:history="1">
+          <w:hyperlink w:anchor="_Toc80200622" w:history="1">
             <w:r>
               <w:rPr>
                 <w:rStyle w:val="Hyperlink"/>
@@ -3004,7 +3114,7 @@
                 <w:noProof/>
                 <w:webHidden/>
               </w:rPr>
-              <w:instrText xml:space="preserve"> PAGEREF _Toc80190354 \h </w:instrText>
+              <w:instrText xml:space="preserve"> PAGEREF _Toc80200622 \h </w:instrText>
             </w:r>
             <w:r>
               <w:rPr>
@@ -3024,7 +3134,7 @@
                 <w:noProof/>
                 <w:webHidden/>
               </w:rPr>
-              <w:t>22</w:t>
+              <w:t>23</w:t>
             </w:r>
             <w:r>
               <w:rPr>
@@ -3048,7 +3158,7 @@
               <w:lang w:eastAsia="el-GR"/>
             </w:rPr>
           </w:pPr>
-          <w:hyperlink w:anchor="_Toc80190355" w:history="1">
+          <w:hyperlink w:anchor="_Toc80200623" w:history="1">
             <w:r>
               <w:rPr>
                 <w:rStyle w:val="Hyperlink"/>
@@ -3090,7 +3200,7 @@
                 <w:noProof/>
                 <w:webHidden/>
               </w:rPr>
-              <w:instrText xml:space="preserve"> PAGEREF _Toc80190355 \h </w:instrText>
+              <w:instrText xml:space="preserve"> PAGEREF _Toc80200623 \h </w:instrText>
             </w:r>
             <w:r>
               <w:rPr>
@@ -3110,7 +3220,7 @@
                 <w:noProof/>
                 <w:webHidden/>
               </w:rPr>
-              <w:t>22</w:t>
+              <w:t>23</w:t>
             </w:r>
             <w:r>
               <w:rPr>
@@ -3134,7 +3244,7 @@
               <w:lang w:eastAsia="el-GR"/>
             </w:rPr>
           </w:pPr>
-          <w:hyperlink w:anchor="_Toc80190356" w:history="1">
+          <w:hyperlink w:anchor="_Toc80200624" w:history="1">
             <w:r>
               <w:rPr>
                 <w:rStyle w:val="Hyperlink"/>
@@ -3176,7 +3286,7 @@
                 <w:noProof/>
                 <w:webHidden/>
               </w:rPr>
-              <w:instrText xml:space="preserve"> PAGEREF _Toc80190356 \h </w:instrText>
+              <w:instrText xml:space="preserve"> PAGEREF _Toc80200624 \h </w:instrText>
             </w:r>
             <w:r>
               <w:rPr>
@@ -3196,7 +3306,7 @@
                 <w:noProof/>
                 <w:webHidden/>
               </w:rPr>
-              <w:t>22</w:t>
+              <w:t>23</w:t>
             </w:r>
             <w:r>
               <w:rPr>
@@ -3244,7 +3354,7 @@
           <w:numId w:val="0"/>
         </w:numPr>
       </w:pPr>
-      <w:bookmarkStart w:id="1" w:name="_Toc80190331"/>
+      <w:bookmarkStart w:id="1" w:name="_Toc80200598"/>
       <w:r>
         <w:rPr>
           <w:lang w:val="en-US"/>
@@ -3266,7 +3376,7 @@
         </w:rPr>
       </w:pPr>
       <w:bookmarkStart w:id="2" w:name="_Toc78643568"/>
-      <w:bookmarkStart w:id="3" w:name="_Toc80190332"/>
+      <w:bookmarkStart w:id="3" w:name="_Toc80200599"/>
       <w:r>
         <w:t>Αντικείμενο της εργασίας</w:t>
       </w:r>
@@ -3278,7 +3388,7 @@
         <w:pStyle w:val="Heading2"/>
       </w:pPr>
       <w:bookmarkStart w:id="4" w:name="_Toc78643569"/>
-      <w:bookmarkStart w:id="5" w:name="_Toc80190333"/>
+      <w:bookmarkStart w:id="5" w:name="_Toc80200600"/>
       <w:r>
         <w:t>Διάρθρωση της εργασίας</w:t>
       </w:r>
@@ -3295,7 +3405,7 @@
         <w:pStyle w:val="Heading1"/>
       </w:pPr>
       <w:bookmarkStart w:id="6" w:name="_Toc78643570"/>
-      <w:bookmarkStart w:id="7" w:name="_Toc80190334"/>
+      <w:bookmarkStart w:id="7" w:name="_Toc80200601"/>
       <w:r>
         <w:lastRenderedPageBreak/>
         <w:t>Θεωρητικό υπόβαθρο</w:t>
@@ -3308,7 +3418,7 @@
         <w:pStyle w:val="Heading2"/>
       </w:pPr>
       <w:bookmarkStart w:id="8" w:name="_Toc78643571"/>
-      <w:bookmarkStart w:id="9" w:name="_Toc80190335"/>
+      <w:bookmarkStart w:id="9" w:name="_Toc80200602"/>
       <w:r>
         <w:t>Δυσοσμία κώδικα</w:t>
       </w:r>
@@ -3632,8 +3742,13 @@
       <w:r>
         <w:t xml:space="preserve"> </w:t>
       </w:r>
-      <w:r>
-        <w:t xml:space="preserve">εμφωλευμένα </w:t>
+      <w:proofErr w:type="spellStart"/>
+      <w:r>
+        <w:t>εμφωλευμένα</w:t>
+      </w:r>
+      <w:proofErr w:type="spellEnd"/>
+      <w:r>
+        <w:t xml:space="preserve"> </w:t>
       </w:r>
       <w:r>
         <w:t>μπλοκ κώδικα.</w:t>
@@ -3896,12 +4011,14 @@
           <w:numId w:val="18"/>
         </w:numPr>
       </w:pPr>
+      <w:proofErr w:type="spellStart"/>
       <w:r>
         <w:rPr>
           <w:lang w:val="en-US"/>
         </w:rPr>
         <w:t>Downcasting</w:t>
       </w:r>
+      <w:proofErr w:type="spellEnd"/>
     </w:p>
     <w:p>
       <w:pPr>
@@ -3947,7 +4064,7 @@
         <w:pStyle w:val="Heading1"/>
       </w:pPr>
       <w:bookmarkStart w:id="10" w:name="_Toc78643572"/>
-      <w:bookmarkStart w:id="11" w:name="_Toc80190336"/>
+      <w:bookmarkStart w:id="11" w:name="_Toc80200603"/>
       <w:r>
         <w:lastRenderedPageBreak/>
         <w:t>Περιγραφή Συστήματος</w:t>
@@ -3960,7 +4077,7 @@
         <w:pStyle w:val="Heading2"/>
       </w:pPr>
       <w:bookmarkStart w:id="12" w:name="_Toc78643573"/>
-      <w:bookmarkStart w:id="13" w:name="_Toc80190337"/>
+      <w:bookmarkStart w:id="13" w:name="_Toc80200604"/>
       <w:r>
         <w:t>Προδιαγραφές</w:t>
       </w:r>
@@ -3972,7 +4089,7 @@
         <w:pStyle w:val="Heading2"/>
       </w:pPr>
       <w:bookmarkStart w:id="14" w:name="_Toc78643574"/>
-      <w:bookmarkStart w:id="15" w:name="_Toc80190338"/>
+      <w:bookmarkStart w:id="15" w:name="_Toc80200605"/>
       <w:r>
         <w:t>Αρχιτεκτονική</w:t>
       </w:r>
@@ -3984,7 +4101,7 @@
         <w:pStyle w:val="Heading2"/>
       </w:pPr>
       <w:bookmarkStart w:id="16" w:name="_Toc78643575"/>
-      <w:bookmarkStart w:id="17" w:name="_Toc80190339"/>
+      <w:bookmarkStart w:id="17" w:name="_Toc80200606"/>
       <w:r>
         <w:t>Υλοποίηση</w:t>
       </w:r>
@@ -3996,7 +4113,7 @@
         <w:pStyle w:val="Heading3"/>
       </w:pPr>
       <w:bookmarkStart w:id="18" w:name="_Toc78643576"/>
-      <w:bookmarkStart w:id="19" w:name="_Toc80190340"/>
+      <w:bookmarkStart w:id="19" w:name="_Toc80200607"/>
       <w:r>
         <w:t>Εργαλεία &amp; Βιβλιοθήκες</w:t>
       </w:r>
@@ -4008,7 +4125,7 @@
         <w:pStyle w:val="Heading3"/>
       </w:pPr>
       <w:bookmarkStart w:id="20" w:name="_Toc78643577"/>
-      <w:bookmarkStart w:id="21" w:name="_Toc80190341"/>
+      <w:bookmarkStart w:id="21" w:name="_Toc80200608"/>
       <w:r>
         <w:t xml:space="preserve">Δημιουργία </w:t>
       </w:r>
@@ -4047,7 +4164,7 @@
         <w:pStyle w:val="Heading3"/>
       </w:pPr>
       <w:bookmarkStart w:id="22" w:name="_Toc78643578"/>
-      <w:bookmarkStart w:id="23" w:name="_Toc80190342"/>
+      <w:bookmarkStart w:id="23" w:name="_Toc80200609"/>
       <w:r>
         <w:t xml:space="preserve">Δυναμική εγκατάσταση των ανιχνευτών </w:t>
       </w:r>
@@ -4068,12 +4185,14 @@
       <w:r>
         <w:t>“</w:t>
       </w:r>
+      <w:proofErr w:type="spellStart"/>
       <w:r>
         <w:rPr>
           <w:lang w:val="en-US"/>
         </w:rPr>
         <w:t>args</w:t>
       </w:r>
+      <w:proofErr w:type="spellEnd"/>
       <w:r>
         <w:t xml:space="preserve">” </w:t>
       </w:r>
@@ -4090,7 +4209,7 @@
       <w:pPr>
         <w:pStyle w:val="Heading3"/>
       </w:pPr>
-      <w:bookmarkStart w:id="25" w:name="_Toc80190343"/>
+      <w:bookmarkStart w:id="25" w:name="_Toc80200610"/>
       <w:r>
         <w:lastRenderedPageBreak/>
         <w:t xml:space="preserve">Ανιχνευτές </w:t>
@@ -4128,6 +4247,7 @@
         </w:rPr>
         <w:t xml:space="preserve"> την </w:t>
       </w:r>
+      <w:proofErr w:type="spellStart"/>
       <w:r>
         <w:rPr>
           <w:color w:val="FF0000"/>
@@ -4135,6 +4255,7 @@
         </w:rPr>
         <w:t>args</w:t>
       </w:r>
+      <w:proofErr w:type="spellEnd"/>
       <w:r>
         <w:rPr>
           <w:color w:val="FF0000"/>
@@ -4154,6 +4275,7 @@
         </w:rPr>
         <w:t xml:space="preserve">, </w:t>
       </w:r>
+      <w:proofErr w:type="spellStart"/>
       <w:r>
         <w:rPr>
           <w:color w:val="FF0000"/>
@@ -4161,6 +4283,7 @@
         </w:rPr>
         <w:t>enum</w:t>
       </w:r>
+      <w:proofErr w:type="spellEnd"/>
       <w:r>
         <w:rPr>
           <w:color w:val="FF0000"/>
@@ -4179,6 +4302,7 @@
         </w:rPr>
         <w:t xml:space="preserve"> </w:t>
       </w:r>
+      <w:proofErr w:type="spellStart"/>
       <w:r>
         <w:rPr>
           <w:color w:val="FF0000"/>
@@ -4186,6 +4310,7 @@
         </w:rPr>
         <w:t>boolean</w:t>
       </w:r>
+      <w:proofErr w:type="spellEnd"/>
       <w:r>
         <w:rPr>
           <w:color w:val="FF0000"/>
@@ -4309,12 +4434,14 @@
       <w:r>
         <w:t>_</w:t>
       </w:r>
+      <w:proofErr w:type="spellStart"/>
       <w:r>
         <w:rPr>
           <w:lang w:val="en-US"/>
         </w:rPr>
         <w:t>len</w:t>
       </w:r>
+      <w:proofErr w:type="spellEnd"/>
       <w:r>
         <w:t xml:space="preserve"> (μέγιστο μήκος γραμμής) με τύπο </w:t>
       </w:r>
@@ -4459,14 +4586,27 @@
       <w:r>
         <w:t xml:space="preserve">Εικόνα </w:t>
       </w:r>
-      <w:fldSimple w:instr=" SEQ Εικόνα \* ARABIC ">
-        <w:r>
-          <w:rPr>
-            <w:noProof/>
-          </w:rPr>
-          <w:t>1</w:t>
-        </w:r>
-      </w:fldSimple>
+      <w:r>
+        <w:fldChar w:fldCharType="begin"/>
+      </w:r>
+      <w:r>
+        <w:instrText xml:space="preserve"> SEQ Εικόνα \* ARABIC </w:instrText>
+      </w:r>
+      <w:r>
+        <w:fldChar w:fldCharType="separate"/>
+      </w:r>
+      <w:r>
+        <w:rPr>
+          <w:noProof/>
+        </w:rPr>
+        <w:t>1</w:t>
+      </w:r>
+      <w:r>
+        <w:rPr>
+          <w:noProof/>
+        </w:rPr>
+        <w:fldChar w:fldCharType="end"/>
+      </w:r>
       <w:r>
         <w:t xml:space="preserve">: </w:t>
       </w:r>
@@ -4721,12 +4861,14 @@
       <w:r>
         <w:t xml:space="preserve">Ο τύπος </w:t>
       </w:r>
+      <w:proofErr w:type="spellStart"/>
       <w:r>
         <w:rPr>
           <w:lang w:val="en-US"/>
         </w:rPr>
         <w:t>enum</w:t>
       </w:r>
+      <w:proofErr w:type="spellEnd"/>
       <w:r>
         <w:t xml:space="preserve"> </w:t>
       </w:r>
@@ -4775,12 +4917,14 @@
       <w:r>
         <w:t xml:space="preserve">παράμετρος που έχει το ρόλο ενός λεξιλογίου που κρατάει ζεύγη κλειδιού – τιμής. Επομένως, μία παράμετρος με τύπο </w:t>
       </w:r>
+      <w:proofErr w:type="spellStart"/>
       <w:r>
         <w:rPr>
           <w:lang w:val="en-US"/>
         </w:rPr>
         <w:t>enum</w:t>
       </w:r>
+      <w:proofErr w:type="spellEnd"/>
       <w:r>
         <w:t xml:space="preserve"> </w:t>
       </w:r>
@@ -4817,12 +4961,14 @@
       <w:r>
         <w:t xml:space="preserve"> με το λεξιλόγιο </w:t>
       </w:r>
+      <w:proofErr w:type="spellStart"/>
       <w:r>
         <w:rPr>
           <w:lang w:val="en-US"/>
         </w:rPr>
         <w:t>dict</w:t>
       </w:r>
+      <w:proofErr w:type="spellEnd"/>
       <w:r>
         <w:t>0</w:t>
       </w:r>
@@ -4850,12 +4996,14 @@
       <w:r>
         <w:t xml:space="preserve">τύπου </w:t>
       </w:r>
+      <w:proofErr w:type="spellStart"/>
       <w:r>
         <w:rPr>
           <w:lang w:val="en-US"/>
         </w:rPr>
         <w:t>enum</w:t>
       </w:r>
+      <w:proofErr w:type="spellEnd"/>
       <w:r>
         <w:t>.</w:t>
       </w:r>
@@ -4919,23 +5067,38 @@
       <w:r>
         <w:t xml:space="preserve">Εικόνα </w:t>
       </w:r>
-      <w:fldSimple w:instr=" SEQ Εικόνα \* ARABIC ">
-        <w:r>
-          <w:rPr>
-            <w:noProof/>
-          </w:rPr>
-          <w:t>2</w:t>
-        </w:r>
-      </w:fldSimple>
+      <w:r>
+        <w:fldChar w:fldCharType="begin"/>
+      </w:r>
+      <w:r>
+        <w:instrText xml:space="preserve"> SEQ Εικόνα \* ARABIC </w:instrText>
+      </w:r>
+      <w:r>
+        <w:fldChar w:fldCharType="separate"/>
+      </w:r>
+      <w:r>
+        <w:rPr>
+          <w:noProof/>
+        </w:rPr>
+        <w:t>2</w:t>
+      </w:r>
+      <w:r>
+        <w:rPr>
+          <w:noProof/>
+        </w:rPr>
+        <w:fldChar w:fldCharType="end"/>
+      </w:r>
       <w:r>
         <w:t xml:space="preserve">: Δήλωση μιας παραμέτρου τύπου </w:t>
       </w:r>
+      <w:proofErr w:type="spellStart"/>
       <w:r>
         <w:rPr>
           <w:lang w:val="en-US"/>
         </w:rPr>
         <w:t>enum</w:t>
       </w:r>
+      <w:proofErr w:type="spellEnd"/>
       <w:r>
         <w:t xml:space="preserve"> </w:t>
       </w:r>
@@ -4971,12 +5134,14 @@
       <w:r>
         <w:t xml:space="preserve">Ο τύπος </w:t>
       </w:r>
+      <w:proofErr w:type="spellStart"/>
       <w:r>
         <w:rPr>
           <w:lang w:val="en-US"/>
         </w:rPr>
         <w:t>boolean</w:t>
       </w:r>
+      <w:proofErr w:type="spellEnd"/>
       <w:r>
         <w:t xml:space="preserve"> </w:t>
       </w:r>
@@ -5108,23 +5273,38 @@
       <w:r>
         <w:t xml:space="preserve">Εικόνα </w:t>
       </w:r>
-      <w:fldSimple w:instr=" SEQ Εικόνα \* ARABIC ">
-        <w:r>
-          <w:rPr>
-            <w:noProof/>
-          </w:rPr>
-          <w:t>3</w:t>
-        </w:r>
-      </w:fldSimple>
+      <w:r>
+        <w:fldChar w:fldCharType="begin"/>
+      </w:r>
+      <w:r>
+        <w:instrText xml:space="preserve"> SEQ Εικόνα \* ARABIC </w:instrText>
+      </w:r>
+      <w:r>
+        <w:fldChar w:fldCharType="separate"/>
+      </w:r>
+      <w:r>
+        <w:rPr>
+          <w:noProof/>
+        </w:rPr>
+        <w:t>3</w:t>
+      </w:r>
+      <w:r>
+        <w:rPr>
+          <w:noProof/>
+        </w:rPr>
+        <w:fldChar w:fldCharType="end"/>
+      </w:r>
       <w:r>
         <w:t xml:space="preserve">: Δήλωση μιας παραμέτρου τύπου </w:t>
       </w:r>
+      <w:proofErr w:type="spellStart"/>
       <w:r>
         <w:rPr>
           <w:lang w:val="en-US"/>
         </w:rPr>
         <w:t>boolean</w:t>
       </w:r>
+      <w:proofErr w:type="spellEnd"/>
       <w:r>
         <w:t>.</w:t>
       </w:r>
@@ -5146,7 +5326,21 @@
           <w:lang w:val="en-US"/>
         </w:rPr>
         <w:lastRenderedPageBreak/>
-        <w:t>Too many method parameters</w:t>
+        <w:t xml:space="preserve">Too many </w:t>
+      </w:r>
+      <w:proofErr w:type="gramStart"/>
+      <w:r>
+        <w:rPr>
+          <w:lang w:val="en-US"/>
+        </w:rPr>
+        <w:t>method</w:t>
+      </w:r>
+      <w:proofErr w:type="gramEnd"/>
+      <w:r>
+        <w:rPr>
+          <w:lang w:val="en-US"/>
+        </w:rPr>
+        <w:t xml:space="preserve"> parameters</w:t>
       </w:r>
     </w:p>
     <w:tbl>
@@ -5267,12 +5461,14 @@
                 <w:lang w:val="en-US"/>
               </w:rPr>
             </w:pPr>
+            <w:proofErr w:type="spellStart"/>
             <w:r>
               <w:rPr>
                 <w:lang w:val="en-US"/>
               </w:rPr>
               <w:t>max_args</w:t>
             </w:r>
+            <w:proofErr w:type="spellEnd"/>
           </w:p>
         </w:tc>
         <w:tc>
@@ -5385,12 +5581,14 @@
       <w:r>
         <w:t>_</w:t>
       </w:r>
+      <w:proofErr w:type="spellStart"/>
       <w:r>
         <w:rPr>
           <w:lang w:val="en-US"/>
         </w:rPr>
         <w:t>args</w:t>
       </w:r>
+      <w:proofErr w:type="spellEnd"/>
       <w:r>
         <w:t>.</w:t>
       </w:r>
@@ -5407,7 +5605,21 @@
         <w:rPr>
           <w:lang w:val="en-US"/>
         </w:rPr>
-        <w:t>Too many method literals</w:t>
+        <w:t xml:space="preserve">Too many </w:t>
+      </w:r>
+      <w:proofErr w:type="gramStart"/>
+      <w:r>
+        <w:rPr>
+          <w:lang w:val="en-US"/>
+        </w:rPr>
+        <w:t>method</w:t>
+      </w:r>
+      <w:proofErr w:type="gramEnd"/>
+      <w:r>
+        <w:rPr>
+          <w:lang w:val="en-US"/>
+        </w:rPr>
+        <w:t xml:space="preserve"> literals</w:t>
       </w:r>
     </w:p>
     <w:tbl>
@@ -5528,12 +5740,14 @@
                 <w:lang w:val="en-US"/>
               </w:rPr>
             </w:pPr>
+            <w:proofErr w:type="spellStart"/>
             <w:r>
               <w:rPr>
                 <w:lang w:val="en-US"/>
               </w:rPr>
               <w:t>max_literals</w:t>
             </w:r>
+            <w:proofErr w:type="spellEnd"/>
           </w:p>
         </w:tc>
         <w:tc>
@@ -5703,7 +5917,21 @@
         <w:rPr>
           <w:lang w:val="en-US"/>
         </w:rPr>
-        <w:t>Too many method locals</w:t>
+        <w:t xml:space="preserve">Too many </w:t>
+      </w:r>
+      <w:proofErr w:type="gramStart"/>
+      <w:r>
+        <w:rPr>
+          <w:lang w:val="en-US"/>
+        </w:rPr>
+        <w:t>method</w:t>
+      </w:r>
+      <w:proofErr w:type="gramEnd"/>
+      <w:r>
+        <w:rPr>
+          <w:lang w:val="en-US"/>
+        </w:rPr>
+        <w:t xml:space="preserve"> locals</w:t>
       </w:r>
     </w:p>
     <w:tbl>
@@ -5824,12 +6052,14 @@
                 <w:lang w:val="en-US"/>
               </w:rPr>
             </w:pPr>
+            <w:proofErr w:type="spellStart"/>
             <w:r>
               <w:rPr>
                 <w:lang w:val="en-US"/>
               </w:rPr>
               <w:t>max_locals</w:t>
             </w:r>
+            <w:proofErr w:type="spellEnd"/>
           </w:p>
         </w:tc>
         <w:tc>
@@ -6092,6 +6322,7 @@
                 <w:lang w:val="en-US"/>
               </w:rPr>
             </w:pPr>
+            <w:proofErr w:type="spellStart"/>
             <w:r>
               <w:rPr>
                 <w:lang w:val="en-US"/>
@@ -6104,6 +6335,7 @@
               </w:rPr>
               <w:t>statements</w:t>
             </w:r>
+            <w:proofErr w:type="spellEnd"/>
           </w:p>
         </w:tc>
         <w:tc>
@@ -6163,12 +6395,14 @@
                 <w:lang w:val="en-US"/>
               </w:rPr>
             </w:pPr>
+            <w:proofErr w:type="spellStart"/>
             <w:r>
               <w:rPr>
                 <w:lang w:val="en-US"/>
               </w:rPr>
               <w:t>max_lines</w:t>
             </w:r>
+            <w:proofErr w:type="spellEnd"/>
           </w:p>
         </w:tc>
         <w:tc>
@@ -6420,6 +6654,7 @@
                 <w:lang w:val="en-US"/>
               </w:rPr>
             </w:pPr>
+            <w:proofErr w:type="spellStart"/>
             <w:r>
               <w:rPr>
                 <w:lang w:val="en-US"/>
@@ -6432,6 +6667,7 @@
               </w:rPr>
               <w:t>loops</w:t>
             </w:r>
+            <w:proofErr w:type="spellEnd"/>
           </w:p>
         </w:tc>
         <w:tc>
@@ -6484,12 +6720,14 @@
                 <w:lang w:val="en-US"/>
               </w:rPr>
             </w:pPr>
+            <w:proofErr w:type="spellStart"/>
             <w:r>
               <w:rPr>
                 <w:lang w:val="en-US"/>
               </w:rPr>
               <w:t>max_branches</w:t>
             </w:r>
+            <w:proofErr w:type="spellEnd"/>
           </w:p>
         </w:tc>
         <w:tc>
@@ -6779,12 +7017,14 @@
                 <w:lang w:val="en-US"/>
               </w:rPr>
             </w:pPr>
+            <w:proofErr w:type="spellStart"/>
             <w:r>
               <w:rPr>
                 <w:lang w:val="en-US"/>
               </w:rPr>
               <w:t>max_id_len</w:t>
             </w:r>
+            <w:proofErr w:type="spellEnd"/>
           </w:p>
         </w:tc>
         <w:tc>
@@ -6869,12 +7109,14 @@
       <w:r>
         <w:t>_</w:t>
       </w:r>
+      <w:proofErr w:type="spellStart"/>
       <w:r>
         <w:rPr>
           <w:lang w:val="en-US"/>
         </w:rPr>
         <w:t>len</w:t>
       </w:r>
+      <w:proofErr w:type="spellEnd"/>
       <w:r>
         <w:t>.</w:t>
       </w:r>
@@ -7012,12 +7254,14 @@
                 <w:lang w:val="en-US"/>
               </w:rPr>
             </w:pPr>
+            <w:proofErr w:type="spellStart"/>
             <w:r>
               <w:rPr>
                 <w:lang w:val="en-US"/>
               </w:rPr>
               <w:t>max_line_len</w:t>
             </w:r>
+            <w:proofErr w:type="spellEnd"/>
           </w:p>
         </w:tc>
         <w:tc>
@@ -7180,12 +7424,14 @@
       <w:r>
         <w:t>_</w:t>
       </w:r>
+      <w:proofErr w:type="spellStart"/>
       <w:r>
         <w:rPr>
           <w:lang w:val="en-US"/>
         </w:rPr>
         <w:t>len</w:t>
       </w:r>
+      <w:proofErr w:type="spellEnd"/>
       <w:r>
         <w:t>.</w:t>
       </w:r>
@@ -7302,6 +7548,7 @@
                 <w:lang w:val="en-US"/>
               </w:rPr>
             </w:pPr>
+            <w:proofErr w:type="spellStart"/>
             <w:r>
               <w:rPr>
                 <w:b w:val="0"/>
@@ -7311,6 +7558,7 @@
               </w:rPr>
               <w:t>enum</w:t>
             </w:r>
+            <w:proofErr w:type="spellEnd"/>
           </w:p>
         </w:tc>
         <w:tc>
@@ -7324,12 +7572,14 @@
                 <w:lang w:val="en-US"/>
               </w:rPr>
             </w:pPr>
+            <w:proofErr w:type="spellStart"/>
             <w:r>
               <w:rPr>
                 <w:lang w:val="en-US"/>
               </w:rPr>
               <w:t>class_names</w:t>
             </w:r>
+            <w:proofErr w:type="spellEnd"/>
           </w:p>
         </w:tc>
         <w:tc>
@@ -7344,12 +7594,14 @@
                 <w:lang w:val="en-US"/>
               </w:rPr>
             </w:pPr>
+            <w:proofErr w:type="spellStart"/>
             <w:r>
               <w:rPr>
                 <w:lang w:val="en-US"/>
               </w:rPr>
               <w:t>UpperCamelCase</w:t>
             </w:r>
+            <w:proofErr w:type="spellEnd"/>
           </w:p>
         </w:tc>
       </w:tr>
@@ -7368,6 +7620,7 @@
                 <w:lang w:val="en-US"/>
               </w:rPr>
             </w:pPr>
+            <w:proofErr w:type="spellStart"/>
             <w:r>
               <w:rPr>
                 <w:b w:val="0"/>
@@ -7377,6 +7630,7 @@
               </w:rPr>
               <w:t>enum</w:t>
             </w:r>
+            <w:proofErr w:type="spellEnd"/>
           </w:p>
         </w:tc>
         <w:tc>
@@ -7390,12 +7644,14 @@
                 <w:lang w:val="en-US"/>
               </w:rPr>
             </w:pPr>
+            <w:proofErr w:type="spellStart"/>
             <w:r>
               <w:rPr>
                 <w:lang w:val="en-US"/>
               </w:rPr>
               <w:t>method_names</w:t>
             </w:r>
+            <w:proofErr w:type="spellEnd"/>
           </w:p>
         </w:tc>
         <w:tc>
@@ -7410,12 +7666,14 @@
                 <w:lang w:val="en-US"/>
               </w:rPr>
             </w:pPr>
+            <w:proofErr w:type="spellStart"/>
             <w:r>
               <w:rPr>
                 <w:lang w:val="en-US"/>
               </w:rPr>
               <w:t>snake_case</w:t>
             </w:r>
+            <w:proofErr w:type="spellEnd"/>
           </w:p>
         </w:tc>
       </w:tr>
@@ -7437,6 +7695,7 @@
                 <w:lang w:val="en-US"/>
               </w:rPr>
             </w:pPr>
+            <w:proofErr w:type="spellStart"/>
             <w:r>
               <w:rPr>
                 <w:b w:val="0"/>
@@ -7444,7 +7703,17 @@
                 <w:color w:val="2F5496" w:themeColor="accent1" w:themeShade="BF"/>
                 <w:lang w:val="en-US"/>
               </w:rPr>
-              <w:t xml:space="preserve">enum </w:t>
+              <w:t>enum</w:t>
+            </w:r>
+            <w:proofErr w:type="spellEnd"/>
+            <w:r>
+              <w:rPr>
+                <w:b w:val="0"/>
+                <w:bCs w:val="0"/>
+                <w:color w:val="2F5496" w:themeColor="accent1" w:themeShade="BF"/>
+                <w:lang w:val="en-US"/>
+              </w:rPr>
+              <w:t xml:space="preserve"> </w:t>
             </w:r>
           </w:p>
         </w:tc>
@@ -7459,12 +7728,14 @@
                 <w:lang w:val="en-US"/>
               </w:rPr>
             </w:pPr>
+            <w:proofErr w:type="spellStart"/>
             <w:r>
               <w:rPr>
                 <w:lang w:val="en-US"/>
               </w:rPr>
               <w:t>var_names</w:t>
             </w:r>
+            <w:proofErr w:type="spellEnd"/>
           </w:p>
         </w:tc>
         <w:tc>
@@ -7525,12 +7796,14 @@
                 <w:lang w:val="en-US"/>
               </w:rPr>
             </w:pPr>
+            <w:proofErr w:type="spellStart"/>
             <w:r>
               <w:rPr>
                 <w:lang w:val="en-US"/>
               </w:rPr>
               <w:t>max_chars_ingored</w:t>
             </w:r>
+            <w:proofErr w:type="spellEnd"/>
           </w:p>
         </w:tc>
         <w:tc>
@@ -7549,8 +7822,16 @@
               <w:rPr>
                 <w:lang w:val="en-US"/>
               </w:rPr>
-              <w:t>[ 0, 15 ]</w:t>
-            </w:r>
+              <w:t xml:space="preserve">[ 0, </w:t>
+            </w:r>
+            <w:proofErr w:type="gramStart"/>
+            <w:r>
+              <w:rPr>
+                <w:lang w:val="en-US"/>
+              </w:rPr>
+              <w:t>15 ]</w:t>
+            </w:r>
+            <w:proofErr w:type="gramEnd"/>
           </w:p>
         </w:tc>
       </w:tr>
@@ -7683,12 +7964,14 @@
       <w:r>
         <w:t>“</w:t>
       </w:r>
+      <w:proofErr w:type="spellStart"/>
       <w:r>
         <w:rPr>
           <w:lang w:val="en-US"/>
         </w:rPr>
         <w:t>YYmethod</w:t>
       </w:r>
+      <w:proofErr w:type="spellEnd"/>
       <w:r>
         <w:t>_</w:t>
       </w:r>
@@ -7707,21 +7990,25 @@
       <w:r>
         <w:t>“</w:t>
       </w:r>
+      <w:proofErr w:type="spellStart"/>
       <w:r>
         <w:rPr>
           <w:lang w:val="en-US"/>
         </w:rPr>
         <w:t>YYmethod</w:t>
       </w:r>
+      <w:proofErr w:type="spellEnd"/>
       <w:r>
         <w:t>_</w:t>
       </w:r>
+      <w:proofErr w:type="spellStart"/>
       <w:r>
         <w:rPr>
           <w:lang w:val="en-US"/>
         </w:rPr>
         <w:t>aY</w:t>
       </w:r>
+      <w:proofErr w:type="spellEnd"/>
       <w:r>
         <w:t xml:space="preserve">” </w:t>
       </w:r>
@@ -7736,21 +8023,25 @@
       <w:r>
         <w:t>“</w:t>
       </w:r>
+      <w:proofErr w:type="spellStart"/>
       <w:r>
         <w:rPr>
           <w:lang w:val="en-US"/>
         </w:rPr>
         <w:t>UpperCamelCase</w:t>
       </w:r>
+      <w:proofErr w:type="spellEnd"/>
       <w:r>
         <w:t>”, “</w:t>
       </w:r>
+      <w:proofErr w:type="spellStart"/>
       <w:r>
         <w:rPr>
           <w:lang w:val="en-US"/>
         </w:rPr>
         <w:t>lowerCamelCase</w:t>
       </w:r>
+      <w:proofErr w:type="spellEnd"/>
       <w:r>
         <w:t>”, “</w:t>
       </w:r>
@@ -7790,6 +8081,7 @@
       <w:r>
         <w:t xml:space="preserve">το οποίο δέχεται οποιοδήποτε τρόπο γραφής των αναγνωριστικών και έχει την δυνατότητα να προσθέσει δικές του κανονικές εκφράσεις με όνομα της επιλογής του στο </w:t>
       </w:r>
+      <w:proofErr w:type="spellStart"/>
       <w:r>
         <w:rPr>
           <w:color w:val="C45911" w:themeColor="accent2" w:themeShade="BF"/>
@@ -7797,6 +8089,7 @@
         </w:rPr>
         <w:t>DetectorsConfig</w:t>
       </w:r>
+      <w:proofErr w:type="spellEnd"/>
       <w:r>
         <w:rPr>
           <w:color w:val="C45911" w:themeColor="accent2" w:themeShade="BF"/>
@@ -7948,12 +8241,14 @@
                 <w:lang w:val="en-US"/>
               </w:rPr>
             </w:pPr>
+            <w:proofErr w:type="spellStart"/>
             <w:r>
               <w:rPr>
                 <w:lang w:val="en-US"/>
               </w:rPr>
               <w:t>max_nested_scopes</w:t>
             </w:r>
+            <w:proofErr w:type="spellEnd"/>
           </w:p>
         </w:tc>
         <w:tc>
@@ -8029,8 +8324,13 @@
       <w:r>
         <w:t xml:space="preserve">πλήθος </w:t>
       </w:r>
-      <w:r>
-        <w:t>εμφωλευμένων μπλοκ</w:t>
+      <w:proofErr w:type="spellStart"/>
+      <w:r>
+        <w:t>εμφωλευμένων</w:t>
+      </w:r>
+      <w:proofErr w:type="spellEnd"/>
+      <w:r>
+        <w:t xml:space="preserve"> μπλοκ</w:t>
       </w:r>
       <w:r>
         <w:t xml:space="preserve"> κώδικα</w:t>
@@ -8048,7 +8348,15 @@
         <w:t xml:space="preserve"> η οποία έχει περισσότερ</w:t>
       </w:r>
       <w:r>
-        <w:t xml:space="preserve">α εμφωλευμένα μπλοκ κώδικα </w:t>
+        <w:t xml:space="preserve">α </w:t>
+      </w:r>
+      <w:proofErr w:type="spellStart"/>
+      <w:r>
+        <w:t>εμφωλευμένα</w:t>
+      </w:r>
+      <w:proofErr w:type="spellEnd"/>
+      <w:r>
+        <w:t xml:space="preserve"> μπλοκ κώδικα </w:t>
       </w:r>
       <w:r>
         <w:t xml:space="preserve">από το κάτω άκρο του εύρους </w:t>
@@ -8215,12 +8523,14 @@
                 <w:lang w:val="en-US"/>
               </w:rPr>
             </w:pPr>
+            <w:proofErr w:type="spellStart"/>
             <w:r>
               <w:rPr>
                 <w:lang w:val="en-US"/>
               </w:rPr>
               <w:t>max_methods</w:t>
             </w:r>
+            <w:proofErr w:type="spellEnd"/>
           </w:p>
         </w:tc>
         <w:tc>
@@ -8239,8 +8549,16 @@
               <w:rPr>
                 <w:lang w:val="en-US"/>
               </w:rPr>
-              <w:t>[ 8, 17 ]</w:t>
-            </w:r>
+              <w:t xml:space="preserve">[ 8, </w:t>
+            </w:r>
+            <w:proofErr w:type="gramStart"/>
+            <w:r>
+              <w:rPr>
+                <w:lang w:val="en-US"/>
+              </w:rPr>
+              <w:t>17 ]</w:t>
+            </w:r>
+            <w:proofErr w:type="gramEnd"/>
           </w:p>
         </w:tc>
       </w:tr>
@@ -8281,12 +8599,14 @@
                 <w:lang w:val="en-US"/>
               </w:rPr>
             </w:pPr>
+            <w:proofErr w:type="spellStart"/>
             <w:r>
               <w:rPr>
                 <w:lang w:val="en-US"/>
               </w:rPr>
               <w:t>max_fields</w:t>
             </w:r>
+            <w:proofErr w:type="spellEnd"/>
           </w:p>
         </w:tc>
         <w:tc>
@@ -8305,8 +8625,16 @@
               <w:rPr>
                 <w:lang w:val="en-US"/>
               </w:rPr>
-              <w:t>[ 6, 16 ]</w:t>
-            </w:r>
+              <w:t xml:space="preserve">[ 6, </w:t>
+            </w:r>
+            <w:proofErr w:type="gramStart"/>
+            <w:r>
+              <w:rPr>
+                <w:lang w:val="en-US"/>
+              </w:rPr>
+              <w:t>16 ]</w:t>
+            </w:r>
+            <w:proofErr w:type="gramEnd"/>
           </w:p>
         </w:tc>
       </w:tr>
@@ -8328,6 +8656,7 @@
                 <w:lang w:val="en-US"/>
               </w:rPr>
             </w:pPr>
+            <w:proofErr w:type="spellStart"/>
             <w:r>
               <w:rPr>
                 <w:b w:val="0"/>
@@ -8337,6 +8666,7 @@
               </w:rPr>
               <w:t>boolean</w:t>
             </w:r>
+            <w:proofErr w:type="spellEnd"/>
           </w:p>
         </w:tc>
         <w:tc>
@@ -8350,12 +8680,14 @@
                 <w:lang w:val="en-US"/>
               </w:rPr>
             </w:pPr>
+            <w:proofErr w:type="spellStart"/>
             <w:r>
               <w:rPr>
                 <w:lang w:val="en-US"/>
               </w:rPr>
               <w:t>public_only</w:t>
             </w:r>
+            <w:proofErr w:type="spellEnd"/>
           </w:p>
         </w:tc>
         <w:tc>
@@ -8640,12 +8972,14 @@
             <w:pPr>
               <w:cnfStyle w:val="000000100000" w:firstRow="0" w:lastRow="0" w:firstColumn="0" w:lastColumn="0" w:oddVBand="0" w:evenVBand="0" w:oddHBand="1" w:evenHBand="0" w:firstRowFirstColumn="0" w:firstRowLastColumn="0" w:lastRowFirstColumn="0" w:lastRowLastColumn="0"/>
             </w:pPr>
+            <w:proofErr w:type="spellStart"/>
             <w:r>
               <w:rPr>
                 <w:lang w:val="en-US"/>
               </w:rPr>
               <w:t>max_src_lines</w:t>
             </w:r>
+            <w:proofErr w:type="spellEnd"/>
           </w:p>
         </w:tc>
         <w:tc>
@@ -8664,8 +8998,16 @@
               <w:rPr>
                 <w:lang w:val="en-US"/>
               </w:rPr>
-              <w:t>[ 500, 1200 ]</w:t>
-            </w:r>
+              <w:t xml:space="preserve">[ 500, </w:t>
+            </w:r>
+            <w:proofErr w:type="gramStart"/>
+            <w:r>
+              <w:rPr>
+                <w:lang w:val="en-US"/>
+              </w:rPr>
+              <w:t>1200 ]</w:t>
+            </w:r>
+            <w:proofErr w:type="gramEnd"/>
           </w:p>
         </w:tc>
       </w:tr>
@@ -8706,12 +9048,14 @@
                 <w:lang w:val="en-US"/>
               </w:rPr>
             </w:pPr>
+            <w:proofErr w:type="spellStart"/>
             <w:r>
               <w:rPr>
                 <w:lang w:val="en-US"/>
               </w:rPr>
               <w:t>max_header_lines</w:t>
             </w:r>
+            <w:proofErr w:type="spellEnd"/>
           </w:p>
         </w:tc>
         <w:tc>
@@ -8730,8 +9074,16 @@
               <w:rPr>
                 <w:lang w:val="en-US"/>
               </w:rPr>
-              <w:t>[ 200, 400 ]</w:t>
-            </w:r>
+              <w:t xml:space="preserve">[ 200, </w:t>
+            </w:r>
+            <w:proofErr w:type="gramStart"/>
+            <w:r>
+              <w:rPr>
+                <w:lang w:val="en-US"/>
+              </w:rPr>
+              <w:t>400 ]</w:t>
+            </w:r>
+            <w:proofErr w:type="gramEnd"/>
           </w:p>
         </w:tc>
       </w:tr>
@@ -8937,12 +9289,14 @@
                 <w:lang w:val="en-US"/>
               </w:rPr>
             </w:pPr>
+            <w:proofErr w:type="spellStart"/>
             <w:r>
               <w:rPr>
                 <w:lang w:val="en-US"/>
               </w:rPr>
               <w:t>max_member_expr</w:t>
             </w:r>
+            <w:proofErr w:type="spellEnd"/>
           </w:p>
         </w:tc>
         <w:tc>
@@ -9309,12 +9663,14 @@
                 <w:lang w:val="en-US"/>
               </w:rPr>
             </w:pPr>
+            <w:proofErr w:type="spellStart"/>
             <w:r>
               <w:rPr>
                 <w:lang w:val="en-US"/>
               </w:rPr>
               <w:t>max_unneeded_protected</w:t>
             </w:r>
+            <w:proofErr w:type="spellEnd"/>
           </w:p>
         </w:tc>
         <w:tc>
@@ -9591,12 +9947,14 @@
                 <w:lang w:val="en-US"/>
               </w:rPr>
             </w:pPr>
+            <w:proofErr w:type="spellStart"/>
             <w:r>
               <w:rPr>
                 <w:lang w:val="en-US"/>
               </w:rPr>
               <w:t>max_overload</w:t>
             </w:r>
+            <w:proofErr w:type="spellEnd"/>
           </w:p>
         </w:tc>
         <w:tc>
@@ -9869,12 +10227,14 @@
                 <w:lang w:val="en-US"/>
               </w:rPr>
             </w:pPr>
+            <w:proofErr w:type="spellStart"/>
             <w:r>
               <w:rPr>
                 <w:lang w:val="en-US"/>
               </w:rPr>
               <w:t>max_direct_dependencies</w:t>
             </w:r>
+            <w:proofErr w:type="spellEnd"/>
           </w:p>
         </w:tc>
         <w:tc>
@@ -10152,12 +10512,14 @@
                 <w:lang w:val="en-US"/>
               </w:rPr>
             </w:pPr>
+            <w:proofErr w:type="spellStart"/>
             <w:r>
               <w:rPr>
                 <w:lang w:val="en-US"/>
               </w:rPr>
               <w:t>max_circle_len</w:t>
             </w:r>
+            <w:proofErr w:type="spellEnd"/>
           </w:p>
         </w:tc>
         <w:tc>
@@ -10252,8 +10614,13 @@
       <w:r>
         <w:t xml:space="preserve"> </w:t>
       </w:r>
-      <w:r>
-        <w:t xml:space="preserve">γράφο εξαρτήσεων των δομών. Στην συνέχεια βρίσκει όλους τους στοιχειώδης κύκλους του γράφου χρησιμοποιώντας τον αλγόριθμο του </w:t>
+      <w:proofErr w:type="spellStart"/>
+      <w:r>
+        <w:t>γράφο</w:t>
+      </w:r>
+      <w:proofErr w:type="spellEnd"/>
+      <w:r>
+        <w:t xml:space="preserve"> εξαρτήσεων των δομών. Στην συνέχεια βρίσκει όλους τους στοιχειώδης κύκλους του γράφου χρησιμοποιώντας τον αλγόριθμο του </w:t>
       </w:r>
       <w:r>
         <w:rPr>
@@ -10378,12 +10745,14 @@
       <w:r>
         <w:t>_</w:t>
       </w:r>
+      <w:proofErr w:type="spellStart"/>
       <w:r>
         <w:rPr>
           <w:lang w:val="en-US"/>
         </w:rPr>
         <w:t>len</w:t>
       </w:r>
+      <w:proofErr w:type="spellEnd"/>
       <w:r>
         <w:t>.</w:t>
       </w:r>
@@ -10461,7 +10830,7 @@
         <w:pStyle w:val="Heading3"/>
       </w:pPr>
       <w:bookmarkStart w:id="26" w:name="_Toc78643580"/>
-      <w:bookmarkStart w:id="27" w:name="_Toc80190344"/>
+      <w:bookmarkStart w:id="27" w:name="_Toc80200611"/>
       <w:r>
         <w:lastRenderedPageBreak/>
         <w:t>Διεπαφή χρήστη</w:t>
@@ -10564,6 +10933,7 @@
         </w:rPr>
         <w:t>.</w:t>
       </w:r>
+      <w:proofErr w:type="spellStart"/>
       <w:r>
         <w:rPr>
           <w:color w:val="FF0000"/>
@@ -10571,6 +10941,7 @@
         </w:rPr>
         <w:t>js</w:t>
       </w:r>
+      <w:proofErr w:type="spellEnd"/>
       <w:r>
         <w:rPr>
           <w:color w:val="FF0000"/>
@@ -10603,12 +10974,14 @@
       <w:r>
         <w:t>.</w:t>
       </w:r>
+      <w:proofErr w:type="spellStart"/>
       <w:r>
         <w:rPr>
           <w:lang w:val="en-US"/>
         </w:rPr>
         <w:t>js</w:t>
       </w:r>
+      <w:proofErr w:type="spellEnd"/>
       <w:r>
         <w:t xml:space="preserve"> </w:t>
       </w:r>
@@ -10628,7 +11001,15 @@
         <w:t>το οποίο έχει την ευθύνη να δημιουργήσει το παράθυρο</w:t>
       </w:r>
       <w:r>
-        <w:t xml:space="preserve"> της διεπαφής και να θέσει το </w:t>
+        <w:t xml:space="preserve"> της </w:t>
+      </w:r>
+      <w:proofErr w:type="spellStart"/>
+      <w:r>
+        <w:t>διεπαφής</w:t>
+      </w:r>
+      <w:proofErr w:type="spellEnd"/>
+      <w:r>
+        <w:t xml:space="preserve"> και να θέσει το </w:t>
       </w:r>
       <w:r>
         <w:rPr>
@@ -10693,12 +11074,14 @@
       <w:r>
         <w:t>.</w:t>
       </w:r>
+      <w:proofErr w:type="spellStart"/>
       <w:r>
         <w:rPr>
           <w:lang w:val="en-US"/>
         </w:rPr>
         <w:t>js</w:t>
       </w:r>
+      <w:proofErr w:type="spellEnd"/>
       <w:r>
         <w:t>.</w:t>
       </w:r>
@@ -10890,7 +11273,23 @@
         <w:t>SmellRenderer</w:t>
       </w:r>
       <w:r>
-        <w:t>, DetectorRenderer, StatsRenderer.</w:t>
+        <w:t xml:space="preserve">, </w:t>
+      </w:r>
+      <w:proofErr w:type="spellStart"/>
+      <w:r>
+        <w:t>DetectorRenderer</w:t>
+      </w:r>
+      <w:proofErr w:type="spellEnd"/>
+      <w:r>
+        <w:t xml:space="preserve">, </w:t>
+      </w:r>
+      <w:proofErr w:type="spellStart"/>
+      <w:r>
+        <w:t>StatsRenderer</w:t>
+      </w:r>
+      <w:proofErr w:type="spellEnd"/>
+      <w:r>
+        <w:t>.</w:t>
       </w:r>
       <w:r>
         <w:t xml:space="preserve"> </w:t>
@@ -11051,7 +11450,15 @@
         <w:t xml:space="preserve"> </w:t>
       </w:r>
       <w:r>
-        <w:t>τις οποίες τις χειρίζεται ο χρήστης μέσω της διεπαφής. Αυτές είναι:</w:t>
+        <w:t xml:space="preserve">τις οποίες τις χειρίζεται ο χρήστης μέσω της </w:t>
+      </w:r>
+      <w:proofErr w:type="spellStart"/>
+      <w:r>
+        <w:t>διεπαφής</w:t>
+      </w:r>
+      <w:proofErr w:type="spellEnd"/>
+      <w:r>
+        <w:t>. Αυτές είναι:</w:t>
       </w:r>
     </w:p>
     <w:tbl>
@@ -11085,6 +11492,7 @@
                 <w:lang w:val="en-US"/>
               </w:rPr>
             </w:pPr>
+            <w:proofErr w:type="spellStart"/>
             <w:r>
               <w:rPr>
                 <w:color w:val="2F5496" w:themeColor="accent1" w:themeShade="BF"/>
@@ -11092,6 +11500,7 @@
               </w:rPr>
               <w:t>enum</w:t>
             </w:r>
+            <w:proofErr w:type="spellEnd"/>
           </w:p>
         </w:tc>
         <w:tc>
@@ -11105,12 +11514,14 @@
                 <w:lang w:val="en-US"/>
               </w:rPr>
             </w:pPr>
+            <w:proofErr w:type="spellStart"/>
             <w:r>
               <w:rPr>
                 <w:lang w:val="en-US"/>
               </w:rPr>
               <w:t>sort_by</w:t>
             </w:r>
+            <w:proofErr w:type="spellEnd"/>
           </w:p>
         </w:tc>
       </w:tr>
@@ -11129,6 +11540,7 @@
                 <w:lang w:val="en-US"/>
               </w:rPr>
             </w:pPr>
+            <w:proofErr w:type="spellStart"/>
             <w:r>
               <w:rPr>
                 <w:color w:val="2F5496" w:themeColor="accent1" w:themeShade="BF"/>
@@ -11136,6 +11548,7 @@
               </w:rPr>
               <w:t>enum</w:t>
             </w:r>
+            <w:proofErr w:type="spellEnd"/>
           </w:p>
         </w:tc>
         <w:tc>
@@ -11193,12 +11606,14 @@
                 <w:lang w:val="en-US"/>
               </w:rPr>
             </w:pPr>
+            <w:proofErr w:type="spellStart"/>
             <w:r>
               <w:rPr>
                 <w:lang w:val="en-US"/>
               </w:rPr>
               <w:t>shown_detectors</w:t>
             </w:r>
+            <w:proofErr w:type="spellEnd"/>
           </w:p>
         </w:tc>
       </w:tr>
@@ -11238,12 +11653,14 @@
                 <w:lang w:val="en-US"/>
               </w:rPr>
             </w:pPr>
+            <w:proofErr w:type="spellStart"/>
             <w:r>
               <w:rPr>
                 <w:lang w:val="en-US"/>
               </w:rPr>
               <w:t>text_filter</w:t>
             </w:r>
+            <w:proofErr w:type="spellEnd"/>
           </w:p>
         </w:tc>
       </w:tr>
@@ -11683,7 +12100,7 @@
         <w:pStyle w:val="Heading1"/>
       </w:pPr>
       <w:bookmarkStart w:id="28" w:name="_Toc78643581"/>
-      <w:bookmarkStart w:id="29" w:name="_Toc80190345"/>
+      <w:bookmarkStart w:id="29" w:name="_Toc80200612"/>
       <w:r>
         <w:lastRenderedPageBreak/>
         <w:t>Οδηγίες Χρήσης</w:t>
@@ -11696,7 +12113,7 @@
         <w:pStyle w:val="Heading2"/>
       </w:pPr>
       <w:bookmarkStart w:id="30" w:name="_Toc78643582"/>
-      <w:bookmarkStart w:id="31" w:name="_Toc80190346"/>
+      <w:bookmarkStart w:id="31" w:name="_Toc80200613"/>
       <w:r>
         <w:t>Εγκατάσταση</w:t>
       </w:r>
@@ -11717,7 +12134,7 @@
         </w:rPr>
       </w:pPr>
       <w:bookmarkStart w:id="32" w:name="_Toc78643583"/>
-      <w:bookmarkStart w:id="33" w:name="_Toc80190347"/>
+      <w:bookmarkStart w:id="33" w:name="_Toc80200614"/>
       <w:r>
         <w:t xml:space="preserve">Εγκατάσταση του </w:t>
       </w:r>
@@ -11912,12 +12329,14 @@
         </w:rPr>
       </w:pPr>
       <w:hyperlink r:id="rId14" w:history="1">
+        <w:proofErr w:type="spellStart"/>
         <w:r>
           <w:rPr>
             <w:rStyle w:val="Hyperlink"/>
           </w:rPr>
           <w:t>Git</w:t>
         </w:r>
+        <w:proofErr w:type="spellEnd"/>
       </w:hyperlink>
     </w:p>
     <w:p>
@@ -11933,12 +12352,14 @@
         </w:rPr>
       </w:pPr>
       <w:hyperlink r:id="rId15" w:history="1">
+        <w:proofErr w:type="spellStart"/>
         <w:r>
           <w:rPr>
             <w:rStyle w:val="Hyperlink"/>
           </w:rPr>
           <w:t>CMake</w:t>
         </w:r>
+        <w:proofErr w:type="spellEnd"/>
       </w:hyperlink>
     </w:p>
     <w:p>
@@ -12050,7 +12471,23 @@
         <w:rPr>
           <w:lang w:val="en-US"/>
         </w:rPr>
-        <w:t xml:space="preserve">$ git clone --config core.autocrlf=false </w:t>
+        <w:t xml:space="preserve">$ git clone --config </w:t>
+      </w:r>
+      <w:proofErr w:type="spellStart"/>
+      <w:proofErr w:type="gramStart"/>
+      <w:r>
+        <w:rPr>
+          <w:lang w:val="en-US"/>
+        </w:rPr>
+        <w:t>core.autocrlf</w:t>
+      </w:r>
+      <w:proofErr w:type="spellEnd"/>
+      <w:proofErr w:type="gramEnd"/>
+      <w:r>
+        <w:rPr>
+          <w:lang w:val="en-US"/>
+        </w:rPr>
+        <w:t xml:space="preserve">=false </w:t>
       </w:r>
       <w:hyperlink r:id="rId16" w:history="1">
         <w:r>
@@ -12083,6 +12520,7 @@
       <w:r>
         <w:t xml:space="preserve"> </w:t>
       </w:r>
+      <w:proofErr w:type="spellStart"/>
       <w:r>
         <w:rPr>
           <w:color w:val="808080" w:themeColor="background1" w:themeShade="80"/>
@@ -12090,6 +12528,7 @@
         </w:rPr>
         <w:t>llvm</w:t>
       </w:r>
+      <w:proofErr w:type="spellEnd"/>
       <w:r>
         <w:rPr>
           <w:color w:val="808080" w:themeColor="background1" w:themeShade="80"/>
@@ -12129,12 +12568,42 @@
           <w:lang w:val="en-US"/>
         </w:rPr>
       </w:pPr>
-      <w:r>
-        <w:rPr>
-          <w:lang w:val="en-US"/>
-        </w:rPr>
-        <w:t>cmake -DLLVM_ENABLE_PROJECTS=clang -G "Visual Studio 16 2019" -A x64 -Thost=x64 llvm</w:t>
-      </w:r>
+      <w:proofErr w:type="spellStart"/>
+      <w:r>
+        <w:rPr>
+          <w:lang w:val="en-US"/>
+        </w:rPr>
+        <w:t>cmake</w:t>
+      </w:r>
+      <w:proofErr w:type="spellEnd"/>
+      <w:r>
+        <w:rPr>
+          <w:lang w:val="en-US"/>
+        </w:rPr>
+        <w:t xml:space="preserve"> -DLLVM_ENABLE_PROJECTS=clang -G "Visual Studio 16 2019" -A x64 -</w:t>
+      </w:r>
+      <w:proofErr w:type="spellStart"/>
+      <w:r>
+        <w:rPr>
+          <w:lang w:val="en-US"/>
+        </w:rPr>
+        <w:t>Thost</w:t>
+      </w:r>
+      <w:proofErr w:type="spellEnd"/>
+      <w:r>
+        <w:rPr>
+          <w:lang w:val="en-US"/>
+        </w:rPr>
+        <w:t xml:space="preserve">=x64 </w:t>
+      </w:r>
+      <w:proofErr w:type="spellStart"/>
+      <w:r>
+        <w:rPr>
+          <w:lang w:val="en-US"/>
+        </w:rPr>
+        <w:t>llvm</w:t>
+      </w:r>
+      <w:proofErr w:type="spellEnd"/>
     </w:p>
     <w:p>
       <w:pPr>
@@ -12157,6 +12626,7 @@
       <w:r>
         <w:t xml:space="preserve"> </w:t>
       </w:r>
+      <w:proofErr w:type="spellStart"/>
       <w:r>
         <w:rPr>
           <w:color w:val="808080" w:themeColor="background1" w:themeShade="80"/>
@@ -12164,6 +12634,7 @@
         </w:rPr>
         <w:t>llvm</w:t>
       </w:r>
+      <w:proofErr w:type="spellEnd"/>
       <w:r>
         <w:rPr>
           <w:color w:val="808080" w:themeColor="background1" w:themeShade="80"/>
@@ -12209,6 +12680,7 @@
         </w:rPr>
         <w:t>.</w:t>
       </w:r>
+      <w:proofErr w:type="spellStart"/>
       <w:r>
         <w:rPr>
           <w:color w:val="808080" w:themeColor="background1" w:themeShade="80"/>
@@ -12216,6 +12688,7 @@
         </w:rPr>
         <w:t>sln</w:t>
       </w:r>
+      <w:proofErr w:type="spellEnd"/>
       <w:r>
         <w:t xml:space="preserve"> </w:t>
       </w:r>
@@ -12270,12 +12743,14 @@
       <w:r>
         <w:t xml:space="preserve">που χρησιμοποιήσατε στο </w:t>
       </w:r>
+      <w:proofErr w:type="spellStart"/>
       <w:r>
         <w:rPr>
           <w:lang w:val="en-US"/>
         </w:rPr>
         <w:t>cmake</w:t>
       </w:r>
+      <w:proofErr w:type="spellEnd"/>
       <w:r>
         <w:t xml:space="preserve"> </w:t>
       </w:r>
@@ -12441,12 +12916,14 @@
         </w:rPr>
         <w:t xml:space="preserve"> </w:t>
       </w:r>
+      <w:proofErr w:type="spellStart"/>
       <w:r>
         <w:rPr>
           <w:lang w:val="en-US"/>
         </w:rPr>
         <w:t>CMakePredefinedTargets</w:t>
       </w:r>
+      <w:proofErr w:type="spellEnd"/>
     </w:p>
     <w:p>
       <w:pPr>
@@ -12848,7 +13325,7 @@
         </w:rPr>
       </w:pPr>
       <w:bookmarkStart w:id="34" w:name="_Toc78643584"/>
-      <w:bookmarkStart w:id="35" w:name="_Toc80190348"/>
+      <w:bookmarkStart w:id="35" w:name="_Toc80200615"/>
       <w:r>
         <w:lastRenderedPageBreak/>
         <w:t xml:space="preserve">Εγκατάσταση του </w:t>
@@ -13072,12 +13549,21 @@
         <w:t xml:space="preserve"> </w:t>
       </w:r>
       <w:hyperlink r:id="rId17" w:history="1">
+        <w:proofErr w:type="spellStart"/>
         <w:r>
           <w:rPr>
             <w:rStyle w:val="Hyperlink"/>
             <w:lang w:val="en-US"/>
           </w:rPr>
-          <w:t>PhivPap/Code-Smell-Detector (github.com)</w:t>
+          <w:t>PhivPap</w:t>
+        </w:r>
+        <w:proofErr w:type="spellEnd"/>
+        <w:r>
+          <w:rPr>
+            <w:rStyle w:val="Hyperlink"/>
+            <w:lang w:val="en-US"/>
+          </w:rPr>
+          <w:t>/Code-Smell-Detector (github.com)</w:t>
         </w:r>
       </w:hyperlink>
     </w:p>
@@ -13109,6 +13595,7 @@
         <w:t xml:space="preserve"> </w:t>
       </w:r>
       <w:hyperlink r:id="rId18" w:history="1">
+        <w:proofErr w:type="spellStart"/>
         <w:r>
           <w:rPr>
             <w:rStyle w:val="Hyperlink"/>
@@ -13116,6 +13603,7 @@
           </w:rPr>
           <w:t>vcpkg</w:t>
         </w:r>
+        <w:proofErr w:type="spellEnd"/>
       </w:hyperlink>
       <w:r>
         <w:rPr>
@@ -13145,12 +13633,14 @@
       <w:r>
         <w:t xml:space="preserve">Εγκατάσταση του </w:t>
       </w:r>
+      <w:proofErr w:type="spellStart"/>
       <w:r>
         <w:rPr>
           <w:lang w:val="en-US"/>
         </w:rPr>
         <w:t>jsoncpp</w:t>
       </w:r>
+      <w:proofErr w:type="spellEnd"/>
     </w:p>
     <w:p>
       <w:pPr>
@@ -13163,24 +13653,28 @@
       <w:r>
         <w:t xml:space="preserve">Εάν το </w:t>
       </w:r>
+      <w:proofErr w:type="spellStart"/>
       <w:r>
         <w:rPr>
           <w:lang w:val="en-US"/>
         </w:rPr>
         <w:t>vcpkg</w:t>
       </w:r>
+      <w:proofErr w:type="spellEnd"/>
       <w:r>
         <w:t xml:space="preserve"> </w:t>
       </w:r>
       <w:r>
         <w:t xml:space="preserve">είναι εγκατεστημένο στον υπολογιστή, η εγκατάσταση γίνεται μέσο της εντολής: $ </w:t>
       </w:r>
+      <w:proofErr w:type="spellStart"/>
       <w:r>
         <w:rPr>
           <w:lang w:val="en-US"/>
         </w:rPr>
         <w:t>vcpkg</w:t>
       </w:r>
+      <w:proofErr w:type="spellEnd"/>
       <w:r>
         <w:t xml:space="preserve"> </w:t>
       </w:r>
@@ -13193,12 +13687,14 @@
       <w:r>
         <w:t xml:space="preserve"> </w:t>
       </w:r>
+      <w:proofErr w:type="spellStart"/>
       <w:r>
         <w:rPr>
           <w:lang w:val="en-US"/>
         </w:rPr>
         <w:t>jsoncpp</w:t>
       </w:r>
+      <w:proofErr w:type="spellEnd"/>
       <w:r>
         <w:t>:</w:t>
       </w:r>
@@ -13286,7 +13782,23 @@
             <w:rStyle w:val="Hyperlink"/>
             <w:lang w:val="en-US"/>
           </w:rPr>
-          <w:t>open-source-parsers/jsoncpp: A C++ library for interacting with JSON. (github.com)</w:t>
+          <w:t>open-source-parsers/</w:t>
+        </w:r>
+        <w:proofErr w:type="spellStart"/>
+        <w:r>
+          <w:rPr>
+            <w:rStyle w:val="Hyperlink"/>
+            <w:lang w:val="en-US"/>
+          </w:rPr>
+          <w:t>jsoncpp</w:t>
+        </w:r>
+        <w:proofErr w:type="spellEnd"/>
+        <w:r>
+          <w:rPr>
+            <w:rStyle w:val="Hyperlink"/>
+            <w:lang w:val="en-US"/>
+          </w:rPr>
+          <w:t>: A C++ library for interacting with JSON. (github.com)</w:t>
         </w:r>
       </w:hyperlink>
       <w:r>
@@ -13468,6 +13980,7 @@
         </w:rPr>
         <w:t>\</w:t>
       </w:r>
+      <w:proofErr w:type="spellStart"/>
       <w:r>
         <w:rPr>
           <w:color w:val="808080" w:themeColor="background1" w:themeShade="80"/>
@@ -13475,6 +13988,7 @@
         </w:rPr>
         <w:t>GraphGenerator</w:t>
       </w:r>
+      <w:proofErr w:type="spellEnd"/>
       <w:r>
         <w:rPr>
           <w:color w:val="808080" w:themeColor="background1" w:themeShade="80"/>
@@ -13604,6 +14118,7 @@
         </w:rPr>
         <w:t>\</w:t>
       </w:r>
+      <w:proofErr w:type="spellStart"/>
       <w:r>
         <w:rPr>
           <w:color w:val="808080" w:themeColor="background1" w:themeShade="80"/>
@@ -13611,6 +14126,7 @@
         </w:rPr>
         <w:t>GraphGenerator</w:t>
       </w:r>
+      <w:proofErr w:type="spellEnd"/>
       <w:r>
         <w:rPr>
           <w:color w:val="808080" w:themeColor="background1" w:themeShade="80"/>
@@ -13658,8 +14174,49 @@
           <w:color w:val="808080" w:themeColor="background1" w:themeShade="80"/>
           <w:lang w:val="en-US"/>
         </w:rPr>
-        <w:t>“path to”\llvm\llvm\include</w:t>
-      </w:r>
+        <w:t xml:space="preserve">“path </w:t>
+      </w:r>
+      <w:proofErr w:type="gramStart"/>
+      <w:r>
+        <w:rPr>
+          <w:color w:val="808080" w:themeColor="background1" w:themeShade="80"/>
+          <w:lang w:val="en-US"/>
+        </w:rPr>
+        <w:t>to”\</w:t>
+      </w:r>
+      <w:proofErr w:type="spellStart"/>
+      <w:r>
+        <w:rPr>
+          <w:color w:val="808080" w:themeColor="background1" w:themeShade="80"/>
+          <w:lang w:val="en-US"/>
+        </w:rPr>
+        <w:t>llvm</w:t>
+      </w:r>
+      <w:proofErr w:type="spellEnd"/>
+      <w:r>
+        <w:rPr>
+          <w:color w:val="808080" w:themeColor="background1" w:themeShade="80"/>
+          <w:lang w:val="en-US"/>
+        </w:rPr>
+        <w:t>\</w:t>
+      </w:r>
+      <w:proofErr w:type="spellStart"/>
+      <w:r>
+        <w:rPr>
+          <w:color w:val="808080" w:themeColor="background1" w:themeShade="80"/>
+          <w:lang w:val="en-US"/>
+        </w:rPr>
+        <w:t>llvm</w:t>
+      </w:r>
+      <w:proofErr w:type="spellEnd"/>
+      <w:r>
+        <w:rPr>
+          <w:color w:val="808080" w:themeColor="background1" w:themeShade="80"/>
+          <w:lang w:val="en-US"/>
+        </w:rPr>
+        <w:t>\include</w:t>
+      </w:r>
+      <w:proofErr w:type="gramEnd"/>
     </w:p>
     <w:p>
       <w:pPr>
@@ -13677,8 +14234,33 @@
           <w:color w:val="808080" w:themeColor="background1" w:themeShade="80"/>
           <w:lang w:val="en-US"/>
         </w:rPr>
-        <w:t>“path to”\llvm\clang\include</w:t>
-      </w:r>
+        <w:t xml:space="preserve">“path </w:t>
+      </w:r>
+      <w:proofErr w:type="gramStart"/>
+      <w:r>
+        <w:rPr>
+          <w:color w:val="808080" w:themeColor="background1" w:themeShade="80"/>
+          <w:lang w:val="en-US"/>
+        </w:rPr>
+        <w:t>to”\</w:t>
+      </w:r>
+      <w:proofErr w:type="spellStart"/>
+      <w:r>
+        <w:rPr>
+          <w:color w:val="808080" w:themeColor="background1" w:themeShade="80"/>
+          <w:lang w:val="en-US"/>
+        </w:rPr>
+        <w:t>llvm</w:t>
+      </w:r>
+      <w:proofErr w:type="spellEnd"/>
+      <w:r>
+        <w:rPr>
+          <w:color w:val="808080" w:themeColor="background1" w:themeShade="80"/>
+          <w:lang w:val="en-US"/>
+        </w:rPr>
+        <w:t>\clang\include</w:t>
+      </w:r>
+      <w:proofErr w:type="gramEnd"/>
     </w:p>
     <w:p>
       <w:pPr>
@@ -13696,8 +14278,33 @@
           <w:color w:val="808080" w:themeColor="background1" w:themeShade="80"/>
           <w:lang w:val="en-US"/>
         </w:rPr>
-        <w:t>“path to”\llvm\build\include</w:t>
-      </w:r>
+        <w:t xml:space="preserve">“path </w:t>
+      </w:r>
+      <w:proofErr w:type="gramStart"/>
+      <w:r>
+        <w:rPr>
+          <w:color w:val="808080" w:themeColor="background1" w:themeShade="80"/>
+          <w:lang w:val="en-US"/>
+        </w:rPr>
+        <w:t>to”\</w:t>
+      </w:r>
+      <w:proofErr w:type="spellStart"/>
+      <w:r>
+        <w:rPr>
+          <w:color w:val="808080" w:themeColor="background1" w:themeShade="80"/>
+          <w:lang w:val="en-US"/>
+        </w:rPr>
+        <w:t>llvm</w:t>
+      </w:r>
+      <w:proofErr w:type="spellEnd"/>
+      <w:r>
+        <w:rPr>
+          <w:color w:val="808080" w:themeColor="background1" w:themeShade="80"/>
+          <w:lang w:val="en-US"/>
+        </w:rPr>
+        <w:t>\build\include</w:t>
+      </w:r>
+      <w:proofErr w:type="gramEnd"/>
     </w:p>
     <w:p>
       <w:pPr>
@@ -13715,8 +14322,33 @@
           <w:color w:val="808080" w:themeColor="background1" w:themeShade="80"/>
           <w:lang w:val="en-US"/>
         </w:rPr>
-        <w:t>“path to”\llvm\build\tools\clang\include</w:t>
-      </w:r>
+        <w:t xml:space="preserve">“path </w:t>
+      </w:r>
+      <w:proofErr w:type="gramStart"/>
+      <w:r>
+        <w:rPr>
+          <w:color w:val="808080" w:themeColor="background1" w:themeShade="80"/>
+          <w:lang w:val="en-US"/>
+        </w:rPr>
+        <w:t>to”\</w:t>
+      </w:r>
+      <w:proofErr w:type="spellStart"/>
+      <w:r>
+        <w:rPr>
+          <w:color w:val="808080" w:themeColor="background1" w:themeShade="80"/>
+          <w:lang w:val="en-US"/>
+        </w:rPr>
+        <w:t>llvm</w:t>
+      </w:r>
+      <w:proofErr w:type="spellEnd"/>
+      <w:r>
+        <w:rPr>
+          <w:color w:val="808080" w:themeColor="background1" w:themeShade="80"/>
+          <w:lang w:val="en-US"/>
+        </w:rPr>
+        <w:t>\build\tools\clang\include</w:t>
+      </w:r>
+      <w:proofErr w:type="gramEnd"/>
     </w:p>
     <w:p>
       <w:pPr>
@@ -13780,12 +14412,14 @@
         </w:rPr>
         <w:t xml:space="preserve"> </w:t>
       </w:r>
+      <w:proofErr w:type="spellStart"/>
       <w:r>
         <w:rPr>
           <w:lang w:val="en-US"/>
         </w:rPr>
         <w:t>jsoncpp</w:t>
       </w:r>
+      <w:proofErr w:type="spellEnd"/>
       <w:r>
         <w:rPr>
           <w:lang w:val="en-US"/>
@@ -13846,12 +14480,14 @@
         </w:rPr>
         <w:t xml:space="preserve"> </w:t>
       </w:r>
+      <w:proofErr w:type="spellStart"/>
       <w:r>
         <w:rPr>
           <w:lang w:val="en-US"/>
         </w:rPr>
         <w:t>vcpkg</w:t>
       </w:r>
+      <w:proofErr w:type="spellEnd"/>
       <w:r>
         <w:rPr>
           <w:lang w:val="en-US"/>
@@ -13881,7 +14517,23 @@
           <w:color w:val="808080" w:themeColor="background1" w:themeShade="80"/>
           <w:lang w:val="en-US"/>
         </w:rPr>
-        <w:t>path to”\vcpkg\installed\x64-windows\include</w:t>
+        <w:t>path to”\</w:t>
+      </w:r>
+      <w:proofErr w:type="spellStart"/>
+      <w:r>
+        <w:rPr>
+          <w:color w:val="808080" w:themeColor="background1" w:themeShade="80"/>
+          <w:lang w:val="en-US"/>
+        </w:rPr>
+        <w:t>vcpkg</w:t>
+      </w:r>
+      <w:proofErr w:type="spellEnd"/>
+      <w:r>
+        <w:rPr>
+          <w:color w:val="808080" w:themeColor="background1" w:themeShade="80"/>
+          <w:lang w:val="en-US"/>
+        </w:rPr>
+        <w:t>\installed\x64-windows\include</w:t>
       </w:r>
       <w:r>
         <w:rPr>
@@ -13907,7 +14559,39 @@
           <w:color w:val="FF0000"/>
           <w:lang w:val="en-US"/>
         </w:rPr>
-        <w:t>Linker &gt; General &gt; Additional Library Directories. Add the path where the .lib files of llvm-project are located (\llvm project\build\Debug\lib)</w:t>
+        <w:t xml:space="preserve">Linker &gt; General &gt; Additional Library Directories. Add the path where the .lib files of </w:t>
+      </w:r>
+      <w:proofErr w:type="spellStart"/>
+      <w:r>
+        <w:rPr>
+          <w:color w:val="FF0000"/>
+          <w:lang w:val="en-US"/>
+        </w:rPr>
+        <w:t>llvm</w:t>
+      </w:r>
+      <w:proofErr w:type="spellEnd"/>
+      <w:r>
+        <w:rPr>
+          <w:color w:val="FF0000"/>
+          <w:lang w:val="en-US"/>
+        </w:rPr>
+        <w:t>-project are located (\</w:t>
+      </w:r>
+      <w:proofErr w:type="spellStart"/>
+      <w:r>
+        <w:rPr>
+          <w:color w:val="FF0000"/>
+          <w:lang w:val="en-US"/>
+        </w:rPr>
+        <w:t>llvm</w:t>
+      </w:r>
+      <w:proofErr w:type="spellEnd"/>
+      <w:r>
+        <w:rPr>
+          <w:color w:val="FF0000"/>
+          <w:lang w:val="en-US"/>
+        </w:rPr>
+        <w:t xml:space="preserve"> project\build\Debug\lib)</w:t>
       </w:r>
     </w:p>
     <w:p>
@@ -13927,13 +14611,51 @@
           <w:color w:val="FF0000"/>
           <w:lang w:val="en-US"/>
         </w:rPr>
-        <w:t xml:space="preserve">Linker &gt; Input &gt; Additional Dependencies. Add the .lib files of llvm-project. </w:t>
-      </w:r>
+        <w:t xml:space="preserve">Linker &gt; Input &gt; Additional Dependencies. Add the .lib files of </w:t>
+      </w:r>
+      <w:proofErr w:type="spellStart"/>
       <w:r>
         <w:rPr>
           <w:color w:val="FF0000"/>
-        </w:rPr>
-        <w:t>Add the version.lib and jsoncpp.lib too.</w:t>
+          <w:lang w:val="en-US"/>
+        </w:rPr>
+        <w:t>llvm</w:t>
+      </w:r>
+      <w:proofErr w:type="spellEnd"/>
+      <w:r>
+        <w:rPr>
+          <w:color w:val="FF0000"/>
+          <w:lang w:val="en-US"/>
+        </w:rPr>
+        <w:t xml:space="preserve">-project. </w:t>
+      </w:r>
+      <w:proofErr w:type="spellStart"/>
+      <w:r>
+        <w:rPr>
+          <w:color w:val="FF0000"/>
+        </w:rPr>
+        <w:t>Add</w:t>
+      </w:r>
+      <w:proofErr w:type="spellEnd"/>
+      <w:r>
+        <w:rPr>
+          <w:color w:val="FF0000"/>
+        </w:rPr>
+        <w:t xml:space="preserve"> the version.lib and jsoncpp.lib </w:t>
+      </w:r>
+      <w:proofErr w:type="spellStart"/>
+      <w:r>
+        <w:rPr>
+          <w:color w:val="FF0000"/>
+        </w:rPr>
+        <w:t>too</w:t>
+      </w:r>
+      <w:proofErr w:type="spellEnd"/>
+      <w:r>
+        <w:rPr>
+          <w:color w:val="FF0000"/>
+        </w:rPr>
+        <w:t>.</w:t>
       </w:r>
     </w:p>
     <w:p>
@@ -13986,7 +14708,7 @@
         </w:rPr>
       </w:pPr>
       <w:bookmarkStart w:id="36" w:name="_Toc78643585"/>
-      <w:bookmarkStart w:id="37" w:name="_Toc80190349"/>
+      <w:bookmarkStart w:id="37" w:name="_Toc80200616"/>
       <w:r>
         <w:lastRenderedPageBreak/>
         <w:t xml:space="preserve">Εγκατάσταση του </w:t>
@@ -14080,7 +14802,15 @@
         <w:t xml:space="preserve"> </w:t>
       </w:r>
       <w:r>
-        <w:t xml:space="preserve">που χρησιμοποιεί τον πίνακα συμβόλων για την ανίχνευση των δυσοσμιών και τις προβάλει στον χρήστη μέσω γραφικής διεπαφής. Το </w:t>
+        <w:t xml:space="preserve">που χρησιμοποιεί τον πίνακα συμβόλων για την ανίχνευση των δυσοσμιών και τις προβάλει στον χρήστη μέσω γραφικής </w:t>
+      </w:r>
+      <w:proofErr w:type="spellStart"/>
+      <w:r>
+        <w:t>διεπαφής</w:t>
+      </w:r>
+      <w:proofErr w:type="spellEnd"/>
+      <w:r>
+        <w:t xml:space="preserve">. Το </w:t>
       </w:r>
       <w:r>
         <w:rPr>
@@ -14112,12 +14842,14 @@
       <w:r>
         <w:t>.</w:t>
       </w:r>
+      <w:proofErr w:type="spellStart"/>
       <w:r>
         <w:rPr>
           <w:lang w:val="en-US"/>
         </w:rPr>
         <w:t>js</w:t>
       </w:r>
+      <w:proofErr w:type="spellEnd"/>
       <w:r>
         <w:t xml:space="preserve"> </w:t>
       </w:r>
@@ -14190,24 +14922,28 @@
       <w:r>
         <w:t xml:space="preserve">Εάν το </w:t>
       </w:r>
+      <w:proofErr w:type="spellStart"/>
       <w:r>
         <w:rPr>
           <w:lang w:val="en-US"/>
         </w:rPr>
         <w:t>vcpkg</w:t>
       </w:r>
+      <w:proofErr w:type="spellEnd"/>
       <w:r>
         <w:t xml:space="preserve"> </w:t>
       </w:r>
       <w:r>
         <w:t xml:space="preserve">είναι εγκατεστημένο στον υπολογιστή, η εγκατάσταση γίνεται μέσο της εντολής: $ </w:t>
       </w:r>
+      <w:proofErr w:type="spellStart"/>
       <w:r>
         <w:rPr>
           <w:lang w:val="en-US"/>
         </w:rPr>
         <w:t>vcpkg</w:t>
       </w:r>
+      <w:proofErr w:type="spellEnd"/>
       <w:r>
         <w:t xml:space="preserve"> </w:t>
       </w:r>
@@ -14220,12 +14956,14 @@
       <w:r>
         <w:t xml:space="preserve"> </w:t>
       </w:r>
+      <w:proofErr w:type="spellStart"/>
       <w:r>
         <w:rPr>
           <w:lang w:val="en-US"/>
         </w:rPr>
         <w:t>jsoncpp</w:t>
       </w:r>
+      <w:proofErr w:type="spellEnd"/>
       <w:r>
         <w:t>:</w:t>
       </w:r>
@@ -14294,7 +15032,7 @@
         <w:pStyle w:val="Heading2"/>
       </w:pPr>
       <w:bookmarkStart w:id="38" w:name="_Toc78643586"/>
-      <w:bookmarkStart w:id="39" w:name="_Toc80190350"/>
+      <w:bookmarkStart w:id="39" w:name="_Toc80200617"/>
       <w:r>
         <w:lastRenderedPageBreak/>
         <w:t>Χρήση</w:t>
@@ -14309,7 +15047,7 @@
           <w:lang w:val="en-US"/>
         </w:rPr>
       </w:pPr>
-      <w:bookmarkStart w:id="40" w:name="_Toc80190351"/>
+      <w:bookmarkStart w:id="40" w:name="_Toc80200618"/>
       <w:r>
         <w:t>Χρήση</w:t>
       </w:r>
@@ -14687,10 +15425,13 @@
         <w:pStyle w:val="Heading5"/>
       </w:pPr>
       <w:r>
-        <w:rPr>
-          <w:lang w:val="en-US"/>
-        </w:rPr>
-        <w:t>Input: Compilation Database</w:t>
+        <w:t>Είσοδος</w:t>
+      </w:r>
+      <w:r>
+        <w:rPr>
+          <w:lang w:val="en-US"/>
+        </w:rPr>
+        <w:t>: Compilation Database</w:t>
       </w:r>
     </w:p>
     <w:p>
@@ -14781,12 +15522,14 @@
       <w:r>
         <w:t xml:space="preserve">με το </w:t>
       </w:r>
+      <w:proofErr w:type="spellStart"/>
       <w:r>
         <w:rPr>
           <w:lang w:val="en-US"/>
         </w:rPr>
         <w:t>CMake</w:t>
       </w:r>
+      <w:proofErr w:type="spellEnd"/>
       <w:r>
         <w:rPr>
           <w:rStyle w:val="FootnoteReference"/>
@@ -14899,12 +15642,14 @@
       <w:r>
         <w:t>“</w:t>
       </w:r>
+      <w:proofErr w:type="spellStart"/>
       <w:r>
         <w:rPr>
           <w:lang w:val="en-US"/>
         </w:rPr>
         <w:t>Makefile</w:t>
       </w:r>
+      <w:proofErr w:type="spellEnd"/>
       <w:r>
         <w:t xml:space="preserve"> </w:t>
       </w:r>
@@ -14983,12 +15728,14 @@
       <w:r>
         <w:t>“</w:t>
       </w:r>
+      <w:proofErr w:type="spellStart"/>
       <w:r>
         <w:rPr>
           <w:lang w:val="en-US"/>
         </w:rPr>
         <w:t>SourceTrail</w:t>
       </w:r>
+      <w:proofErr w:type="spellEnd"/>
       <w:r>
         <w:t>”.</w:t>
       </w:r>
@@ -15054,6 +15801,7 @@
       <w:r>
         <w:t>_</w:t>
       </w:r>
+      <w:proofErr w:type="gramStart"/>
       <w:r>
         <w:rPr>
           <w:lang w:val="en-US"/>
@@ -15069,6 +15817,7 @@
         </w:rPr>
         <w:t>json</w:t>
       </w:r>
+      <w:proofErr w:type="gramEnd"/>
       <w:r>
         <w:t>”</w:t>
       </w:r>
@@ -15137,21 +15886,25 @@
       <w:r>
         <w:t>--</w:t>
       </w:r>
+      <w:proofErr w:type="spellStart"/>
       <w:r>
         <w:rPr>
           <w:lang w:val="en-US"/>
         </w:rPr>
         <w:t>cmp</w:t>
       </w:r>
+      <w:proofErr w:type="spellEnd"/>
       <w:r>
         <w:t>-</w:t>
       </w:r>
+      <w:proofErr w:type="spellStart"/>
       <w:r>
         <w:rPr>
           <w:lang w:val="en-US"/>
         </w:rPr>
         <w:t>db</w:t>
       </w:r>
+      <w:proofErr w:type="spellEnd"/>
       <w:r>
         <w:t xml:space="preserve">” </w:t>
       </w:r>
@@ -15200,11 +15953,14 @@
         </w:rPr>
       </w:pPr>
       <w:r>
-        <w:rPr>
-          <w:lang w:val="en-US"/>
-        </w:rPr>
         <w:lastRenderedPageBreak/>
-        <w:t>Input: Project Directory</w:t>
+        <w:t>Είσοδος</w:t>
+      </w:r>
+      <w:r>
+        <w:rPr>
+          <w:lang w:val="en-US"/>
+        </w:rPr>
+        <w:t>: Project Directory</w:t>
       </w:r>
     </w:p>
     <w:p>
@@ -15342,12 +16098,14 @@
       <w:r>
         <w:t>--</w:t>
       </w:r>
+      <w:proofErr w:type="spellStart"/>
       <w:r>
         <w:rPr>
           <w:lang w:val="en-US"/>
         </w:rPr>
         <w:t>src</w:t>
       </w:r>
+      <w:proofErr w:type="spellEnd"/>
       <w:r>
         <w:t xml:space="preserve">” </w:t>
       </w:r>
@@ -15467,34 +16225,440 @@
     <w:p/>
     <w:p>
       <w:pPr>
+        <w:pStyle w:val="Heading3"/>
+        <w:rPr>
+          <w:lang w:val="en-US"/>
+        </w:rPr>
+      </w:pPr>
+      <w:bookmarkStart w:id="41" w:name="_Toc80200619"/>
+      <w:r>
+        <w:t>Χρήση</w:t>
+      </w:r>
+      <w:r>
+        <w:rPr>
+          <w:lang w:val="en-US"/>
+        </w:rPr>
+        <w:t xml:space="preserve"> </w:t>
+      </w:r>
+      <w:r>
+        <w:t>του</w:t>
+      </w:r>
+      <w:r>
+        <w:rPr>
+          <w:lang w:val="en-US"/>
+        </w:rPr>
+        <w:t xml:space="preserve"> </w:t>
+      </w:r>
+      <w:r>
+        <w:rPr>
+          <w:lang w:val="en-US"/>
+        </w:rPr>
+        <w:t>Code</w:t>
+      </w:r>
+      <w:r>
+        <w:rPr>
+          <w:lang w:val="en-US"/>
+        </w:rPr>
+        <w:t xml:space="preserve"> </w:t>
+      </w:r>
+      <w:r>
+        <w:rPr>
+          <w:lang w:val="en-US"/>
+        </w:rPr>
+        <w:t>Smell</w:t>
+      </w:r>
+      <w:r>
+        <w:rPr>
+          <w:lang w:val="en-US"/>
+        </w:rPr>
+        <w:t xml:space="preserve"> </w:t>
+      </w:r>
+      <w:r>
+        <w:rPr>
+          <w:lang w:val="en-US"/>
+        </w:rPr>
+        <w:t>Detector</w:t>
+      </w:r>
+      <w:bookmarkEnd w:id="41"/>
+    </w:p>
+    <w:p>
+      <w:r>
+        <w:t>Το</w:t>
+      </w:r>
+      <w:r>
+        <w:t xml:space="preserve"> </w:t>
+      </w:r>
+      <w:r>
+        <w:rPr>
+          <w:lang w:val="en-US"/>
+        </w:rPr>
+        <w:t>Code</w:t>
+      </w:r>
+      <w:r>
+        <w:t xml:space="preserve"> </w:t>
+      </w:r>
+      <w:r>
+        <w:rPr>
+          <w:lang w:val="en-US"/>
+        </w:rPr>
+        <w:t>Smell</w:t>
+      </w:r>
+      <w:r>
+        <w:t xml:space="preserve"> </w:t>
+      </w:r>
+      <w:r>
+        <w:rPr>
+          <w:lang w:val="en-US"/>
+        </w:rPr>
+        <w:t>Detector</w:t>
+      </w:r>
+      <w:r>
+        <w:t xml:space="preserve"> </w:t>
+      </w:r>
+      <w:r>
+        <w:t xml:space="preserve">είναι ένα </w:t>
+      </w:r>
+      <w:r>
+        <w:rPr>
+          <w:lang w:val="en-US"/>
+        </w:rPr>
+        <w:t>JavaScript</w:t>
+      </w:r>
+      <w:r>
+        <w:t xml:space="preserve"> </w:t>
+      </w:r>
+      <w:r>
+        <w:t xml:space="preserve">πρόγραμμα που δέχεται </w:t>
+      </w:r>
+      <w:r>
+        <w:t xml:space="preserve">ως είσοδο </w:t>
+      </w:r>
+      <w:r>
+        <w:t xml:space="preserve">τον πίνακα συμβόλων και </w:t>
+      </w:r>
+      <w:r>
+        <w:t xml:space="preserve">οπτικοποιεί τις δυσοσμίες με βοηθητικό τρόπο στον χρήστη. </w:t>
+      </w:r>
+    </w:p>
+    <w:p>
+      <w:r>
+        <w:t>Πριν την έναρξη</w:t>
+      </w:r>
+      <w:r>
+        <w:t xml:space="preserve">, </w:t>
+      </w:r>
+      <w:r>
+        <w:t>ο χρήστης πρέπει να ανοίξει το</w:t>
+      </w:r>
+      <w:r>
+        <w:t xml:space="preserve"> </w:t>
+      </w:r>
+      <w:r>
+        <w:t>“</w:t>
+      </w:r>
+      <w:r>
+        <w:t>\CodeSmellDetector</w:t>
+      </w:r>
+      <w:r>
+        <w:t>\</w:t>
+      </w:r>
+      <w:r>
+        <w:rPr>
+          <w:lang w:val="en-US"/>
+        </w:rPr>
+        <w:t>MainConfig</w:t>
+      </w:r>
+      <w:r>
+        <w:t>.</w:t>
+      </w:r>
+      <w:r>
+        <w:rPr>
+          <w:lang w:val="en-US"/>
+        </w:rPr>
+        <w:t>json</w:t>
+      </w:r>
+      <w:r>
+        <w:t>”</w:t>
+      </w:r>
+      <w:r>
+        <w:t xml:space="preserve">. </w:t>
+      </w:r>
+      <w:r>
+        <w:t>Το αρχείο αυτό έχει την εξής μορφή:</w:t>
+      </w:r>
+    </w:p>
+    <w:p>
+      <w:pPr>
+        <w:keepNext/>
+        <w:jc w:val="center"/>
+      </w:pPr>
+      <w:r>
+        <w:drawing>
+          <wp:inline distT="0" distB="0" distL="0" distR="0" wp14:anchorId="474F8293" wp14:editId="2EF27AA2">
+            <wp:extent cx="3191986" cy="944606"/>
+            <wp:effectExtent l="0" t="0" r="0" b="8255"/>
+            <wp:docPr id="8" name="Picture 8"/>
+            <wp:cNvGraphicFramePr>
+              <a:graphicFrameLocks xmlns:a="http://schemas.openxmlformats.org/drawingml/2006/main" noChangeAspect="1"/>
+            </wp:cNvGraphicFramePr>
+            <a:graphic xmlns:a="http://schemas.openxmlformats.org/drawingml/2006/main">
+              <a:graphicData uri="http://schemas.openxmlformats.org/drawingml/2006/picture">
+                <pic:pic xmlns:pic="http://schemas.openxmlformats.org/drawingml/2006/picture">
+                  <pic:nvPicPr>
+                    <pic:cNvPr id="1" name=""/>
+                    <pic:cNvPicPr/>
+                  </pic:nvPicPr>
+                  <pic:blipFill>
+                    <a:blip r:embed="rId21"/>
+                    <a:stretch>
+                      <a:fillRect/>
+                    </a:stretch>
+                  </pic:blipFill>
+                  <pic:spPr>
+                    <a:xfrm>
+                      <a:off x="0" y="0"/>
+                      <a:ext cx="3223519" cy="953938"/>
+                    </a:xfrm>
+                    <a:prstGeom prst="rect">
+                      <a:avLst/>
+                    </a:prstGeom>
+                  </pic:spPr>
+                </pic:pic>
+              </a:graphicData>
+            </a:graphic>
+          </wp:inline>
+        </w:drawing>
+      </w:r>
+    </w:p>
+    <w:p>
+      <w:pPr>
+        <w:pStyle w:val="Caption"/>
+        <w:jc w:val="center"/>
+      </w:pPr>
+      <w:r>
+        <w:t xml:space="preserve">Εικόνα </w:t>
+      </w:r>
+      <w:fldSimple w:instr=" SEQ Εικόνα \* ARABIC ">
+        <w:r>
+          <w:rPr>
+            <w:noProof/>
+          </w:rPr>
+          <w:t>4</w:t>
+        </w:r>
+      </w:fldSimple>
+      <w:r>
+        <w:t xml:space="preserve">: Το αρχείο </w:t>
+      </w:r>
+      <w:r>
+        <w:rPr>
+          <w:lang w:val="en-US"/>
+        </w:rPr>
+        <w:t>MainConfig</w:t>
+      </w:r>
+      <w:r>
+        <w:t>.</w:t>
+      </w:r>
+      <w:r>
+        <w:rPr>
+          <w:lang w:val="en-US"/>
+        </w:rPr>
+        <w:t>json</w:t>
+      </w:r>
+    </w:p>
+    <w:p>
+      <w:r>
+        <w:t xml:space="preserve">Εκεί, πρέπει να θέσει στο πεδίο </w:t>
+      </w:r>
+      <w:r>
+        <w:t>“</w:t>
+      </w:r>
+      <w:r>
+        <w:rPr>
+          <w:lang w:val="en-US"/>
+        </w:rPr>
+        <w:t>ST</w:t>
+      </w:r>
+      <w:r>
+        <w:t>_</w:t>
+      </w:r>
+      <w:r>
+        <w:rPr>
+          <w:lang w:val="en-US"/>
+        </w:rPr>
+        <w:t>Path</w:t>
+      </w:r>
+      <w:r>
+        <w:t xml:space="preserve">” </w:t>
+      </w:r>
+      <w:r>
+        <w:t xml:space="preserve">την σχετική διαδρομή για το </w:t>
+      </w:r>
+      <w:r>
+        <w:rPr>
+          <w:lang w:val="en-US"/>
+        </w:rPr>
+        <w:t>JSON</w:t>
+      </w:r>
+      <w:r>
+        <w:t xml:space="preserve"> </w:t>
+      </w:r>
+      <w:r>
+        <w:t xml:space="preserve">αρχείο </w:t>
+      </w:r>
+      <w:r>
+        <w:t xml:space="preserve">που έχει παραχθεί από το </w:t>
+      </w:r>
+      <w:r>
+        <w:rPr>
+          <w:lang w:val="en-US"/>
+        </w:rPr>
+        <w:t>Symbol</w:t>
+      </w:r>
+      <w:r>
+        <w:t xml:space="preserve"> </w:t>
+      </w:r>
+      <w:r>
+        <w:rPr>
+          <w:lang w:val="en-US"/>
+        </w:rPr>
+        <w:t>Table</w:t>
+      </w:r>
+      <w:r>
+        <w:t xml:space="preserve"> </w:t>
+      </w:r>
+      <w:r>
+        <w:rPr>
+          <w:lang w:val="en-US"/>
+        </w:rPr>
+        <w:t>Export</w:t>
+      </w:r>
+      <w:r>
+        <w:t>.</w:t>
+      </w:r>
+      <w:r>
+        <w:t xml:space="preserve"> Μπορεί να αλλάξει την τιμή του τρίτου πεδίου εάν θέλει να επιλέξει άλλο αρχείο δηλώσεων των ανιχνευτών δυσοσμίας, ή δομή του οποίου περιγράφεται στην ενότητα 3.3.3. Τέλος, στην τιμή του 4ού πεδίου, </w:t>
+      </w:r>
+      <w:r>
+        <w:t>έχει την δυνατότητα</w:t>
+      </w:r>
+      <w:r>
+        <w:t xml:space="preserve"> να βάλει άλλ</w:t>
+      </w:r>
+      <w:r>
+        <w:t>η</w:t>
+      </w:r>
+      <w:r>
+        <w:t xml:space="preserve"> εντολή εκκίνησης επεξεργαστή κειμένου. Η εντολή </w:t>
+      </w:r>
+      <w:r>
+        <w:t>αυτή χρησιμοποιείται για την ανακατεύθυνση του χρήστη στον πηγαίο κώδικα.</w:t>
+      </w:r>
+    </w:p>
+    <w:p>
+      <w:r>
+        <w:t xml:space="preserve">Στην συνέχεια, ο χρήστης μπορεί να εκκινήσει το πρόγραμμα από το τερματικό με την εντολή </w:t>
+      </w:r>
+      <w:r>
+        <w:t>“</w:t>
+      </w:r>
+      <w:r>
+        <w:rPr>
+          <w:color w:val="FF0000"/>
+        </w:rPr>
+        <w:t>&lt;</w:t>
+      </w:r>
+      <w:r>
+        <w:rPr>
+          <w:color w:val="FF0000"/>
+          <w:lang w:val="en-US"/>
+        </w:rPr>
+        <w:t>insert</w:t>
+      </w:r>
+      <w:r>
+        <w:rPr>
+          <w:color w:val="FF0000"/>
+        </w:rPr>
+        <w:t xml:space="preserve"> </w:t>
+      </w:r>
+      <w:r>
+        <w:rPr>
+          <w:color w:val="FF0000"/>
+          <w:lang w:val="en-US"/>
+        </w:rPr>
+        <w:t>startup</w:t>
+      </w:r>
+      <w:r>
+        <w:rPr>
+          <w:color w:val="FF0000"/>
+        </w:rPr>
+        <w:t xml:space="preserve"> </w:t>
+      </w:r>
+      <w:r>
+        <w:rPr>
+          <w:color w:val="FF0000"/>
+          <w:lang w:val="en-US"/>
+        </w:rPr>
+        <w:t>command</w:t>
+      </w:r>
+      <w:r>
+        <w:rPr>
+          <w:color w:val="FF0000"/>
+        </w:rPr>
+        <w:t xml:space="preserve"> </w:t>
+      </w:r>
+      <w:r>
+        <w:rPr>
+          <w:color w:val="FF0000"/>
+          <w:lang w:val="en-US"/>
+        </w:rPr>
+        <w:t>here</w:t>
+      </w:r>
+      <w:r>
+        <w:rPr>
+          <w:color w:val="FF0000"/>
+        </w:rPr>
+        <w:t>&gt;</w:t>
+      </w:r>
+      <w:r>
+        <w:t>”</w:t>
+      </w:r>
+      <w:r>
+        <w:t>.</w:t>
+      </w:r>
+    </w:p>
+    <w:p/>
+    <w:p/>
+    <w:p>
+      <w:pPr>
         <w:pStyle w:val="Heading2"/>
       </w:pPr>
-      <w:bookmarkStart w:id="41" w:name="_Toc78643587"/>
-      <w:bookmarkStart w:id="42" w:name="_Toc80190352"/>
-      <w:r>
+      <w:bookmarkStart w:id="42" w:name="_Toc78643587"/>
+      <w:bookmarkStart w:id="43" w:name="_Toc80200620"/>
+      <w:r>
+        <w:lastRenderedPageBreak/>
         <w:t>Επέκταση</w:t>
       </w:r>
-      <w:bookmarkEnd w:id="41"/>
       <w:bookmarkEnd w:id="42"/>
+      <w:bookmarkEnd w:id="43"/>
     </w:p>
     <w:p>
       <w:pPr>
         <w:pStyle w:val="Heading1"/>
       </w:pPr>
-      <w:bookmarkStart w:id="43" w:name="_Toc78643588"/>
-      <w:bookmarkStart w:id="44" w:name="_Toc80190353"/>
+      <w:bookmarkStart w:id="44" w:name="_Toc78643588"/>
+      <w:bookmarkStart w:id="45" w:name="_Toc80200621"/>
       <w:r>
         <w:t>Συμπεράσματα</w:t>
       </w:r>
-      <w:bookmarkEnd w:id="43"/>
       <w:bookmarkEnd w:id="44"/>
+      <w:bookmarkEnd w:id="45"/>
     </w:p>
     <w:p>
       <w:pPr>
         <w:pStyle w:val="Heading2"/>
       </w:pPr>
-      <w:bookmarkStart w:id="45" w:name="_Toc78643589"/>
-      <w:bookmarkStart w:id="46" w:name="_Toc80190354"/>
+      <w:bookmarkStart w:id="46" w:name="_Toc78643589"/>
+      <w:bookmarkStart w:id="47" w:name="_Toc80200622"/>
       <w:r>
         <w:t xml:space="preserve">Γνωστά </w:t>
       </w:r>
@@ -15504,25 +16668,25 @@
       <w:r>
         <w:t>ροβλήματα</w:t>
       </w:r>
-      <w:bookmarkEnd w:id="45"/>
       <w:bookmarkEnd w:id="46"/>
+      <w:bookmarkEnd w:id="47"/>
     </w:p>
     <w:p>
       <w:pPr>
         <w:pStyle w:val="Heading2"/>
       </w:pPr>
-      <w:bookmarkStart w:id="47" w:name="_Toc78643590"/>
-      <w:bookmarkStart w:id="48" w:name="_Toc80190355"/>
+      <w:bookmarkStart w:id="48" w:name="_Toc78643590"/>
+      <w:bookmarkStart w:id="49" w:name="_Toc80200623"/>
       <w:r>
         <w:t>Π</w:t>
       </w:r>
       <w:r>
         <w:t>ιθανές βελτιώσεις</w:t>
       </w:r>
-      <w:bookmarkEnd w:id="47"/>
       <w:bookmarkEnd w:id="48"/>
-    </w:p>
-    <w:bookmarkStart w:id="49" w:name="_Toc80190356" w:displacedByCustomXml="next"/>
+      <w:bookmarkEnd w:id="49"/>
+    </w:p>
+    <w:bookmarkStart w:id="50" w:name="_Toc80200624" w:displacedByCustomXml="next"/>
     <w:sdt>
       <w:sdtPr>
         <w:rPr>
@@ -15546,7 +16710,7 @@
           <w:r>
             <w:t>Βιβλιογραφία</w:t>
           </w:r>
-          <w:bookmarkEnd w:id="49"/>
+          <w:bookmarkEnd w:id="50"/>
         </w:p>
         <w:sdt>
           <w:sdtPr>
@@ -15904,7 +17068,7 @@
       </w:pPr>
     </w:p>
     <w:sectPr>
-      <w:footerReference w:type="default" r:id="rId21"/>
+      <w:footerReference w:type="default" r:id="rId22"/>
       <w:pgSz w:w="11906" w:h="16838"/>
       <w:pgMar w:top="1440" w:right="1800" w:bottom="1440" w:left="1800" w:header="708" w:footer="708" w:gutter="0"/>
       <w:cols w:space="708"/>
@@ -16629,12 +17793,14 @@
       <w:r>
         <w:t xml:space="preserve"> </w:t>
       </w:r>
+      <w:proofErr w:type="spellStart"/>
       <w:r>
         <w:rPr>
           <w:lang w:val="en-US"/>
         </w:rPr>
         <w:t>CMake</w:t>
       </w:r>
+      <w:proofErr w:type="spellEnd"/>
       <w:r>
         <w:t xml:space="preserve"> </w:t>
       </w:r>

</xml_diff>

<commit_message>
Thesis writing continues. Remaining: Extension, Known Problems, Possibe impovements, Architecture, Symbol Table Export.
</commit_message>
<xml_diff>
--- a/THESIS.docx
+++ b/THESIS.docx
@@ -448,7 +448,23 @@
           <w:sz w:val="24"/>
           <w:szCs w:val="24"/>
         </w:rPr>
-        <w:t>δυσοσμία κώδικα</w:t>
+        <w:t>δυσοσμι</w:t>
+      </w:r>
+      <w:r>
+        <w:rPr>
+          <w:rFonts w:ascii="Calibri" w:hAnsi="Calibri" w:cs="Calibri"/>
+          <w:sz w:val="24"/>
+          <w:szCs w:val="24"/>
+        </w:rPr>
+        <w:t>ών</w:t>
+      </w:r>
+      <w:r>
+        <w:rPr>
+          <w:rFonts w:ascii="Calibri" w:hAnsi="Calibri" w:cs="Calibri"/>
+          <w:sz w:val="24"/>
+          <w:szCs w:val="24"/>
+        </w:rPr>
+        <w:t xml:space="preserve"> κώδικα</w:t>
       </w:r>
       <w:r>
         <w:rPr>
@@ -474,39 +490,44 @@
           <w:sz w:val="24"/>
           <w:szCs w:val="24"/>
         </w:rPr>
-        <w:t>(code</w:t>
-      </w:r>
+        <w:t>(</w:t>
+      </w:r>
+      <w:proofErr w:type="spellStart"/>
       <w:r>
         <w:rPr>
           <w:rFonts w:ascii="Calibri" w:hAnsi="Calibri" w:cs="Calibri"/>
           <w:sz w:val="24"/>
           <w:szCs w:val="24"/>
         </w:rPr>
-        <w:t xml:space="preserve"> </w:t>
-      </w:r>
+        <w:t>code</w:t>
+      </w:r>
+      <w:proofErr w:type="spellEnd"/>
       <w:r>
         <w:rPr>
           <w:rFonts w:ascii="Calibri" w:hAnsi="Calibri" w:cs="Calibri"/>
           <w:sz w:val="24"/>
           <w:szCs w:val="24"/>
         </w:rPr>
-        <w:t>smell</w:t>
-      </w:r>
+        <w:t xml:space="preserve"> </w:t>
+      </w:r>
+      <w:proofErr w:type="spellStart"/>
       <w:r>
         <w:rPr>
           <w:rFonts w:ascii="Calibri" w:hAnsi="Calibri" w:cs="Calibri"/>
           <w:sz w:val="24"/>
           <w:szCs w:val="24"/>
         </w:rPr>
-        <w:t>)</w:t>
-      </w:r>
+        <w:t>smell</w:t>
+      </w:r>
+      <w:proofErr w:type="spellEnd"/>
       <w:r>
         <w:rPr>
           <w:rFonts w:ascii="Calibri" w:hAnsi="Calibri" w:cs="Calibri"/>
           <w:sz w:val="24"/>
           <w:szCs w:val="24"/>
-        </w:rPr>
-        <w:t xml:space="preserve"> </w:t>
+          <w:lang w:val="en-US"/>
+        </w:rPr>
+        <w:t>s</w:t>
       </w:r>
       <w:r>
         <w:rPr>
@@ -514,16 +535,15 @@
           <w:sz w:val="24"/>
           <w:szCs w:val="24"/>
         </w:rPr>
-        <w:t xml:space="preserve">σε προγράμματα γραμμένα στην γλώσσα </w:t>
+        <w:t>)</w:t>
       </w:r>
       <w:r>
         <w:rPr>
           <w:rFonts w:ascii="Calibri" w:hAnsi="Calibri" w:cs="Calibri"/>
           <w:sz w:val="24"/>
           <w:szCs w:val="24"/>
-          <w:lang w:val="en-US"/>
-        </w:rPr>
-        <w:t>C</w:t>
+        </w:rPr>
+        <w:t xml:space="preserve"> </w:t>
       </w:r>
       <w:r>
         <w:rPr>
@@ -531,15 +551,16 @@
           <w:sz w:val="24"/>
           <w:szCs w:val="24"/>
         </w:rPr>
-        <w:t xml:space="preserve">++. </w:t>
+        <w:t xml:space="preserve">σε προγράμματα γραμμένα στην γλώσσα </w:t>
       </w:r>
       <w:r>
         <w:rPr>
           <w:rFonts w:ascii="Calibri" w:hAnsi="Calibri" w:cs="Calibri"/>
           <w:sz w:val="24"/>
           <w:szCs w:val="24"/>
-        </w:rPr>
-        <w:t xml:space="preserve">Το σύστημα οφείλει να εντοπίζει ενδείξεις κακού </w:t>
+          <w:lang w:val="en-US"/>
+        </w:rPr>
+        <w:t>C</w:t>
       </w:r>
       <w:r>
         <w:rPr>
@@ -547,7 +568,7 @@
           <w:sz w:val="24"/>
           <w:szCs w:val="24"/>
         </w:rPr>
-        <w:t xml:space="preserve">και δυσανάγνωστου </w:t>
+        <w:t xml:space="preserve">++. </w:t>
       </w:r>
       <w:r>
         <w:rPr>
@@ -555,7 +576,7 @@
           <w:sz w:val="24"/>
           <w:szCs w:val="24"/>
         </w:rPr>
-        <w:t xml:space="preserve">κώδικα </w:t>
+        <w:t xml:space="preserve">Το σύστημα οφείλει να εντοπίζει ενδείξεις κακού </w:t>
       </w:r>
       <w:r>
         <w:rPr>
@@ -563,7 +584,7 @@
           <w:sz w:val="24"/>
           <w:szCs w:val="24"/>
         </w:rPr>
-        <w:t xml:space="preserve">και να τις παρουσιάζει στον χρήστη με όσο το δυνατό πιο κατανοητά μηνύματα και στατιστικά. Επιπρόσθετα το σύστημα πρέπει να </w:t>
+        <w:t xml:space="preserve">και δυσανάγνωστου </w:t>
       </w:r>
       <w:r>
         <w:rPr>
@@ -571,7 +592,7 @@
           <w:sz w:val="24"/>
           <w:szCs w:val="24"/>
         </w:rPr>
-        <w:t xml:space="preserve">εύκολα επεκτάσιμο </w:t>
+        <w:t xml:space="preserve">κώδικα </w:t>
       </w:r>
       <w:r>
         <w:rPr>
@@ -579,7 +600,7 @@
           <w:sz w:val="24"/>
           <w:szCs w:val="24"/>
         </w:rPr>
-        <w:t xml:space="preserve">στο επίπεδο ανίχνευσης των </w:t>
+        <w:t xml:space="preserve">και να τις παρουσιάζει στον χρήστη με όσο το δυνατό πιο κατανοητά μηνύματα και στατιστικά. Επιπρόσθετα το σύστημα πρέπει να </w:t>
       </w:r>
       <w:r>
         <w:rPr>
@@ -587,7 +608,7 @@
           <w:sz w:val="24"/>
           <w:szCs w:val="24"/>
         </w:rPr>
-        <w:t>δυσοσμιών κώδικα</w:t>
+        <w:t xml:space="preserve">εύκολα επεκτάσιμο </w:t>
       </w:r>
       <w:r>
         <w:rPr>
@@ -595,7 +616,7 @@
           <w:sz w:val="24"/>
           <w:szCs w:val="24"/>
         </w:rPr>
-        <w:t xml:space="preserve"> </w:t>
+        <w:t xml:space="preserve">στο επίπεδο ανίχνευσης των </w:t>
       </w:r>
       <w:r>
         <w:rPr>
@@ -603,40 +624,40 @@
           <w:sz w:val="24"/>
           <w:szCs w:val="24"/>
         </w:rPr>
-        <w:t>καθώς και στον οραματισμό τους.</w:t>
-      </w:r>
-    </w:p>
-    <w:p>
-      <w:pPr>
+        <w:t>δυσοσμιών κώδικα</w:t>
+      </w:r>
+      <w:r>
         <w:rPr>
           <w:rFonts w:ascii="Calibri" w:hAnsi="Calibri" w:cs="Calibri"/>
           <w:sz w:val="24"/>
           <w:szCs w:val="24"/>
         </w:rPr>
-      </w:pPr>
+        <w:t xml:space="preserve"> </w:t>
+      </w:r>
       <w:r>
         <w:rPr>
           <w:rFonts w:ascii="Calibri" w:hAnsi="Calibri" w:cs="Calibri"/>
           <w:sz w:val="24"/>
           <w:szCs w:val="24"/>
         </w:rPr>
-        <w:t>Για την διεκπεραίωση της εργασίας ασχοληθήκαμε με</w:t>
-      </w:r>
-      <w:r>
+        <w:t>καθώς και στον οραματισμό τους.</w:t>
+      </w:r>
+    </w:p>
+    <w:p>
+      <w:pPr>
         <w:rPr>
           <w:rFonts w:ascii="Calibri" w:hAnsi="Calibri" w:cs="Calibri"/>
           <w:sz w:val="24"/>
           <w:szCs w:val="24"/>
         </w:rPr>
-        <w:t xml:space="preserve"> θεωρητικά προβλήματα όπως το τι είναι </w:t>
-      </w:r>
+      </w:pPr>
       <w:r>
         <w:rPr>
           <w:rFonts w:ascii="Calibri" w:hAnsi="Calibri" w:cs="Calibri"/>
           <w:sz w:val="24"/>
           <w:szCs w:val="24"/>
         </w:rPr>
-        <w:t xml:space="preserve">μια δυσοσμία κώδικα </w:t>
+        <w:t>Για την διεκπεραίωση της εργασίας ασχοληθήκαμε με</w:t>
       </w:r>
       <w:r>
         <w:rPr>
@@ -644,7 +665,7 @@
           <w:sz w:val="24"/>
           <w:szCs w:val="24"/>
         </w:rPr>
-        <w:t>όσο και με</w:t>
+        <w:t xml:space="preserve"> θεωρητικά προβλήματα όπως το τι είναι </w:t>
       </w:r>
       <w:r>
         <w:rPr>
@@ -652,7 +673,7 @@
           <w:sz w:val="24"/>
           <w:szCs w:val="24"/>
         </w:rPr>
-        <w:t xml:space="preserve"> τεχνικά προβλήματα όπως την ανίχνευση </w:t>
+        <w:t xml:space="preserve">μια δυσοσμία κώδικα </w:t>
       </w:r>
       <w:r>
         <w:rPr>
@@ -660,7 +681,7 @@
           <w:sz w:val="24"/>
           <w:szCs w:val="24"/>
         </w:rPr>
-        <w:t>τους</w:t>
+        <w:t>όσο και με</w:t>
       </w:r>
       <w:r>
         <w:rPr>
@@ -668,7 +689,7 @@
           <w:sz w:val="24"/>
           <w:szCs w:val="24"/>
         </w:rPr>
-        <w:t xml:space="preserve">, </w:t>
+        <w:t xml:space="preserve"> τεχνικά προβλήματα όπως την ανίχνευση </w:t>
       </w:r>
       <w:r>
         <w:rPr>
@@ -676,24 +697,23 @@
           <w:sz w:val="24"/>
           <w:szCs w:val="24"/>
         </w:rPr>
-        <w:t>την διεπαφή χρήστη και την επεκτάσιμη φύση του συστήματος .</w:t>
-      </w:r>
-    </w:p>
-    <w:p>
-      <w:pPr>
+        <w:t>τους</w:t>
+      </w:r>
+      <w:r>
         <w:rPr>
           <w:rFonts w:ascii="Calibri" w:hAnsi="Calibri" w:cs="Calibri"/>
           <w:sz w:val="24"/>
           <w:szCs w:val="24"/>
         </w:rPr>
-      </w:pPr>
+        <w:t xml:space="preserve">, </w:t>
+      </w:r>
       <w:r>
         <w:rPr>
           <w:rFonts w:ascii="Calibri" w:hAnsi="Calibri" w:cs="Calibri"/>
           <w:sz w:val="24"/>
           <w:szCs w:val="24"/>
         </w:rPr>
-        <w:t xml:space="preserve">Τέλος, καταλήγουμε σε πολύ ικανοποιητικά αποτελέσματα, παρατηρώντας ότι το σύστημα παρουσιάζει </w:t>
+        <w:t>την διεπαφή χρήστη</w:t>
       </w:r>
       <w:r>
         <w:rPr>
@@ -701,7 +721,7 @@
           <w:sz w:val="24"/>
           <w:szCs w:val="24"/>
         </w:rPr>
-        <w:t xml:space="preserve">αποτελεσματικά </w:t>
+        <w:t xml:space="preserve">, </w:t>
       </w:r>
       <w:r>
         <w:rPr>
@@ -709,7 +729,7 @@
           <w:sz w:val="24"/>
           <w:szCs w:val="24"/>
         </w:rPr>
-        <w:t xml:space="preserve">στον χρήστη </w:t>
+        <w:t>την παραμετροποίηση</w:t>
       </w:r>
       <w:r>
         <w:rPr>
@@ -717,23 +737,64 @@
           <w:sz w:val="24"/>
           <w:szCs w:val="24"/>
         </w:rPr>
-        <w:t xml:space="preserve">περιοχές κώδικα που </w:t>
-      </w:r>
-      <w:r>
+        <w:t xml:space="preserve"> και την επεκτάσιμη φύση του συστήματος.</w:t>
+      </w:r>
+    </w:p>
+    <w:p>
+      <w:pPr>
         <w:rPr>
           <w:rFonts w:ascii="Calibri" w:hAnsi="Calibri" w:cs="Calibri"/>
           <w:sz w:val="24"/>
           <w:szCs w:val="24"/>
         </w:rPr>
-        <w:t xml:space="preserve">πράγματι </w:t>
-      </w:r>
+      </w:pPr>
       <w:r>
         <w:rPr>
           <w:rFonts w:ascii="Calibri" w:hAnsi="Calibri" w:cs="Calibri"/>
           <w:sz w:val="24"/>
           <w:szCs w:val="24"/>
         </w:rPr>
-        <w:t>χρειάζονται αναθεώρηση, δουλεύει ακόμη και με είσοδο πολύ μεγάλα προγράμματα και είναι επεκτάσιμο σύμφωνα με τις λειτουργικές προδιαγραφές.</w:t>
+        <w:t xml:space="preserve">Τέλος, καταλήγουμε σε πολύ ικανοποιητικά αποτελέσματα, παρατηρώντας ότι το σύστημα παρουσιάζει </w:t>
+      </w:r>
+      <w:r>
+        <w:rPr>
+          <w:rFonts w:ascii="Calibri" w:hAnsi="Calibri" w:cs="Calibri"/>
+          <w:sz w:val="24"/>
+          <w:szCs w:val="24"/>
+        </w:rPr>
+        <w:t xml:space="preserve">αποτελεσματικά </w:t>
+      </w:r>
+      <w:r>
+        <w:rPr>
+          <w:rFonts w:ascii="Calibri" w:hAnsi="Calibri" w:cs="Calibri"/>
+          <w:sz w:val="24"/>
+          <w:szCs w:val="24"/>
+        </w:rPr>
+        <w:t xml:space="preserve">στον χρήστη </w:t>
+      </w:r>
+      <w:r>
+        <w:rPr>
+          <w:rFonts w:ascii="Calibri" w:hAnsi="Calibri" w:cs="Calibri"/>
+          <w:sz w:val="24"/>
+          <w:szCs w:val="24"/>
+        </w:rPr>
+        <w:t xml:space="preserve">περιοχές κώδικα που </w:t>
+      </w:r>
+      <w:r>
+        <w:rPr>
+          <w:rFonts w:ascii="Calibri" w:hAnsi="Calibri" w:cs="Calibri"/>
+          <w:sz w:val="24"/>
+          <w:szCs w:val="24"/>
+        </w:rPr>
+        <w:t xml:space="preserve">πράγματι </w:t>
+      </w:r>
+      <w:r>
+        <w:rPr>
+          <w:rFonts w:ascii="Calibri" w:hAnsi="Calibri" w:cs="Calibri"/>
+          <w:sz w:val="24"/>
+          <w:szCs w:val="24"/>
+        </w:rPr>
+        <w:t>χρειάζονται αναθεώρηση, δουλεύει ακόμη και με είσοδο μεγάλα προγράμματα και είναι επεκτάσιμο σύμφωνα με τις λειτουργικές προδιαγραφές.</w:t>
       </w:r>
     </w:p>
     <w:p>
@@ -3351,18 +3412,26 @@
       <w:bookmarkEnd w:id="5"/>
     </w:p>
     <w:p>
-      <w:pPr>
-        <w:rPr>
-          <w:color w:val="FF0000"/>
-          <w:lang w:val="en-US"/>
-        </w:rPr>
-      </w:pPr>
-      <w:r>
-        <w:rPr>
-          <w:color w:val="FF0000"/>
-          <w:lang w:val="en-US"/>
-        </w:rPr>
-        <w:t>TODO</w:t>
+      <w:r>
+        <w:t>Η εργασία ξεκινάει στο δεύτερο κεφάλαιο όπου καλύπτεται το θεωρητικό υπόβαθρο και ορίζεται το πρόβλημα το οποίο καλούμαστε να επιλύσουμε.</w:t>
+      </w:r>
+      <w:r>
+        <w:t xml:space="preserve"> Στο τρίτο κεφάλαιο βρίσκεται η περιγραφή του συστήματος η οποία περιλαμβάνει τις λειτουργικές προδιαγραφές, την αρχιτεκτονική και την περιγραφή </w:t>
+      </w:r>
+      <w:r>
+        <w:t xml:space="preserve">της υλοποίησης </w:t>
+      </w:r>
+      <w:r>
+        <w:t>των διάφορων τμημάτων</w:t>
+      </w:r>
+      <w:r>
+        <w:t xml:space="preserve">. Το τέταρτο κεφάλαιο περιέχει τις οδηγίες εγκατάστασης, χρήσης και επέκτασης του συστήματος. Τέλος στο πέμπτο κεφάλαιο βρίσκονται τα σχόλια περί των αποτελεσμάτων,  μικροπροβλήματα και </w:t>
+      </w:r>
+      <w:r>
+        <w:t xml:space="preserve">πιθανές βελτιώσεις </w:t>
+      </w:r>
+      <w:r>
+        <w:t>που θα μπορούσαν να ερευνηθούν σε επόμενες εκδόσεις.</w:t>
       </w:r>
     </w:p>
     <w:p>
@@ -3396,50 +3465,14 @@
       <w:bookmarkEnd w:id="9"/>
     </w:p>
     <w:p>
-      <w:pPr>
-        <w:rPr>
-          <w:color w:val="FF0000"/>
-        </w:rPr>
-      </w:pPr>
-      <w:r>
-        <w:rPr>
-          <w:color w:val="FF0000"/>
-          <w:lang w:val="en-US"/>
-        </w:rPr>
-        <w:t>TO</w:t>
-      </w:r>
-      <w:r>
-        <w:rPr>
-          <w:color w:val="FF0000"/>
-          <w:lang w:val="en-US"/>
-        </w:rPr>
-        <w:t>FIX</w:t>
-      </w:r>
-    </w:p>
-    <w:p>
       <w:r>
         <w:t>Μία δ</w:t>
       </w:r>
       <w:r>
-        <w:t>υσοσμία κώδικα (</w:t>
-      </w:r>
-      <w:r>
-        <w:rPr>
-          <w:lang w:val="en-US"/>
-        </w:rPr>
-        <w:t>code</w:t>
-      </w:r>
-      <w:r>
-        <w:t xml:space="preserve"> </w:t>
-      </w:r>
-      <w:r>
-        <w:rPr>
-          <w:lang w:val="en-US"/>
-        </w:rPr>
-        <w:t>smell</w:t>
-      </w:r>
-      <w:r>
-        <w:t xml:space="preserve">) </w:t>
+        <w:t>υσοσμία κώδικα</w:t>
+      </w:r>
+      <w:r>
+        <w:t xml:space="preserve"> </w:t>
       </w:r>
       <w:r>
         <w:t xml:space="preserve">είναι </w:t>
@@ -3588,7 +3621,22 @@
     </w:p>
     <w:p>
       <w:r>
-        <w:t xml:space="preserve">Δεν υπάρχει απόλυτος ορισμός που να καθορίζει τι είναι δυσοσμία κώδικα και τι όχι, ωστόσο, </w:t>
+        <w:t>Καθώς δεν υπάρχει αντικειμενικός ορισμός κακής σχεδίασης λογισμικού, δ</w:t>
+      </w:r>
+      <w:r>
+        <w:t xml:space="preserve">εν </w:t>
+      </w:r>
+      <w:r>
+        <w:t xml:space="preserve">είναι εφικτό να </w:t>
+      </w:r>
+      <w:r>
+        <w:t>υπάρ</w:t>
+      </w:r>
+      <w:r>
+        <w:t>ξ</w:t>
+      </w:r>
+      <w:r>
+        <w:t xml:space="preserve">ει απόλυτος ορισμός που να καθορίζει τι είναι δυσοσμία κώδικα και τι όχι, ωστόσο, </w:t>
       </w:r>
       <w:r>
         <w:rPr>
@@ -3601,6 +3649,12 @@
           <w:color w:val="C45911" w:themeColor="accent2" w:themeShade="BF"/>
         </w:rPr>
         <w:t xml:space="preserve"> ερευνητές </w:t>
+      </w:r>
+      <w:r>
+        <w:rPr>
+          <w:color w:val="C45911" w:themeColor="accent2" w:themeShade="BF"/>
+        </w:rPr>
+        <w:t xml:space="preserve">του θέματος </w:t>
       </w:r>
       <w:r>
         <w:t>συμφωνούν ότι τα παρακάτω είναι δυσοσμίες:</w:t>
@@ -3856,19 +3910,7 @@
         </w:numPr>
       </w:pPr>
       <w:r>
-        <w:t>Δομές (</w:t>
-      </w:r>
-      <w:r>
-        <w:rPr>
-          <w:lang w:val="en-US"/>
-        </w:rPr>
-        <w:t>classes</w:t>
-      </w:r>
-      <w:r>
-        <w:t xml:space="preserve">) </w:t>
-      </w:r>
-      <w:r>
-        <w:t>ή αρχεία με πολλές εξαρτήσεις.</w:t>
+        <w:t>Δομές ή αρχεία με πολλές εξαρτήσεις.</w:t>
       </w:r>
     </w:p>
     <w:p>
@@ -4002,14 +4044,12 @@
           <w:numId w:val="18"/>
         </w:numPr>
       </w:pPr>
-      <w:proofErr w:type="spellStart"/>
       <w:r>
         <w:rPr>
           <w:lang w:val="en-US"/>
         </w:rPr>
         <w:t>Downcasting</w:t>
       </w:r>
-      <w:proofErr w:type="spellEnd"/>
     </w:p>
     <w:p>
       <w:pPr>
@@ -4018,51 +4058,9 @@
           <w:ilvl w:val="0"/>
           <w:numId w:val="18"/>
         </w:numPr>
-        <w:rPr>
-          <w:color w:val="FF0000"/>
-        </w:rPr>
-      </w:pPr>
-      <w:r>
-        <w:rPr>
-          <w:color w:val="FF0000"/>
-        </w:rPr>
-        <w:t>…</w:t>
-      </w:r>
-    </w:p>
-    <w:p/>
-    <w:p>
-      <w:pPr>
-        <w:rPr>
-          <w:color w:val="FF0000"/>
-        </w:rPr>
-      </w:pPr>
-      <w:r>
-        <w:rPr>
-          <w:color w:val="FF0000"/>
-        </w:rPr>
-        <w:lastRenderedPageBreak/>
-        <w:t xml:space="preserve">Κάποιες από τις δυσοσμίες, εκ φύσεως, είναι εύκολες στην ανίχνευση </w:t>
-      </w:r>
-      <w:r>
-        <w:rPr>
-          <w:color w:val="FF0000"/>
-        </w:rPr>
-        <w:t>από έναν προγραμματιστή ή έναν αναλυτή πηγαίου κώδικα (ή μεταγλωττιστή).</w:t>
-      </w:r>
-    </w:p>
-    <w:p>
-      <w:pPr>
-        <w:rPr>
-          <w:color w:val="FF0000"/>
-          <w:lang w:val="en-US"/>
-        </w:rPr>
-      </w:pPr>
-      <w:r>
-        <w:rPr>
-          <w:color w:val="FF0000"/>
-          <w:lang w:val="en-US"/>
-        </w:rPr>
-        <w:t>TODO</w:t>
+      </w:pPr>
+      <w:r>
+        <w:t>Υπερβολική χρήση πολλαπλής κληρονομικότητας</w:t>
       </w:r>
     </w:p>
     <w:p>
@@ -5772,14 +5770,12 @@
       <w:r>
         <w:t>“</w:t>
       </w:r>
-      <w:proofErr w:type="spellStart"/>
       <w:r>
         <w:rPr>
           <w:lang w:val="en-US"/>
         </w:rPr>
         <w:t>DetectorsConfig</w:t>
       </w:r>
-      <w:proofErr w:type="spellEnd"/>
       <w:r>
         <w:t>_</w:t>
       </w:r>
@@ -6005,27 +6001,14 @@
       <w:r>
         <w:t xml:space="preserve">Εικόνα </w:t>
       </w:r>
-      <w:r>
-        <w:fldChar w:fldCharType="begin"/>
-      </w:r>
-      <w:r>
-        <w:instrText xml:space="preserve"> SEQ Εικόνα \* ARABIC </w:instrText>
-      </w:r>
-      <w:r>
-        <w:fldChar w:fldCharType="separate"/>
-      </w:r>
-      <w:r>
-        <w:rPr>
-          <w:noProof/>
-        </w:rPr>
-        <w:t>1</w:t>
-      </w:r>
-      <w:r>
-        <w:rPr>
-          <w:noProof/>
-        </w:rPr>
-        <w:fldChar w:fldCharType="end"/>
-      </w:r>
+      <w:fldSimple w:instr=" SEQ Εικόνα \* ARABIC ">
+        <w:r>
+          <w:rPr>
+            <w:noProof/>
+          </w:rPr>
+          <w:t>1</w:t>
+        </w:r>
+      </w:fldSimple>
       <w:r>
         <w:rPr>
           <w:lang w:val="en-US"/>
@@ -6361,27 +6344,14 @@
       <w:r>
         <w:t xml:space="preserve">Εικόνα </w:t>
       </w:r>
-      <w:r>
-        <w:fldChar w:fldCharType="begin"/>
-      </w:r>
-      <w:r>
-        <w:instrText xml:space="preserve"> SEQ Εικόνα \* ARABIC </w:instrText>
-      </w:r>
-      <w:r>
-        <w:fldChar w:fldCharType="separate"/>
-      </w:r>
-      <w:r>
-        <w:rPr>
-          <w:noProof/>
-        </w:rPr>
-        <w:t>2</w:t>
-      </w:r>
-      <w:r>
-        <w:rPr>
-          <w:noProof/>
-        </w:rPr>
-        <w:fldChar w:fldCharType="end"/>
-      </w:r>
+      <w:fldSimple w:instr=" SEQ Εικόνα \* ARABIC ">
+        <w:r>
+          <w:rPr>
+            <w:noProof/>
+          </w:rPr>
+          <w:t>2</w:t>
+        </w:r>
+      </w:fldSimple>
       <w:r>
         <w:t xml:space="preserve">: Δήλωση μιας παραμέτρου τύπου </w:t>
       </w:r>
@@ -7025,27 +6995,14 @@
       <w:r>
         <w:t xml:space="preserve">Εικόνα </w:t>
       </w:r>
-      <w:r>
-        <w:fldChar w:fldCharType="begin"/>
-      </w:r>
-      <w:r>
-        <w:instrText xml:space="preserve"> SEQ Εικόνα \* ARABIC </w:instrText>
-      </w:r>
-      <w:r>
-        <w:fldChar w:fldCharType="separate"/>
-      </w:r>
-      <w:r>
-        <w:rPr>
-          <w:noProof/>
-        </w:rPr>
-        <w:t>3</w:t>
-      </w:r>
-      <w:r>
-        <w:rPr>
-          <w:noProof/>
-        </w:rPr>
-        <w:fldChar w:fldCharType="end"/>
-      </w:r>
+      <w:fldSimple w:instr=" SEQ Εικόνα \* ARABIC ">
+        <w:r>
+          <w:rPr>
+            <w:noProof/>
+          </w:rPr>
+          <w:t>3</w:t>
+        </w:r>
+      </w:fldSimple>
       <w:r>
         <w:t xml:space="preserve">: Δήλωση μιας παραμέτρου τύπου </w:t>
       </w:r>
@@ -7226,27 +7183,14 @@
       <w:r>
         <w:t xml:space="preserve">Εικόνα </w:t>
       </w:r>
-      <w:r>
-        <w:fldChar w:fldCharType="begin"/>
-      </w:r>
-      <w:r>
-        <w:instrText xml:space="preserve"> SEQ Εικόνα \* ARABIC </w:instrText>
-      </w:r>
-      <w:r>
-        <w:fldChar w:fldCharType="separate"/>
-      </w:r>
-      <w:r>
-        <w:rPr>
-          <w:noProof/>
-        </w:rPr>
-        <w:t>4</w:t>
-      </w:r>
-      <w:r>
-        <w:rPr>
-          <w:noProof/>
-        </w:rPr>
-        <w:fldChar w:fldCharType="end"/>
-      </w:r>
+      <w:fldSimple w:instr=" SEQ Εικόνα \* ARABIC ">
+        <w:r>
+          <w:rPr>
+            <w:noProof/>
+          </w:rPr>
+          <w:t>4</w:t>
+        </w:r>
+      </w:fldSimple>
       <w:r>
         <w:t xml:space="preserve">: Δήλωση μιας παραμέτρου τύπου </w:t>
       </w:r>
@@ -11004,7 +10948,6 @@
         <w:lastRenderedPageBreak/>
         <w:t xml:space="preserve">γραφής των αναγνωριστικών και έχει την δυνατότητα να προσθέσει δικές του κανονικές εκφράσεις με όνομα της επιλογής του στο </w:t>
       </w:r>
-      <w:proofErr w:type="spellStart"/>
       <w:r>
         <w:rPr>
           <w:color w:val="C45911" w:themeColor="accent2" w:themeShade="BF"/>
@@ -11012,7 +10955,6 @@
         </w:rPr>
         <w:t>DetectorsConfig</w:t>
       </w:r>
-      <w:proofErr w:type="spellEnd"/>
       <w:r>
         <w:rPr>
           <w:color w:val="C45911" w:themeColor="accent2" w:themeShade="BF"/>
@@ -14236,20 +14178,18 @@
     </w:p>
     <w:p>
       <w:pPr>
-        <w:rPr>
-          <w:lang w:val="en-US"/>
-        </w:rPr>
-      </w:pPr>
-      <w:r>
-        <w:rPr>
-          <w:noProof/>
+        <w:keepNext/>
+        <w:jc w:val="center"/>
+      </w:pPr>
+      <w:r>
+        <w:rPr>
           <w:lang w:val="en-US"/>
         </w:rPr>
         <w:drawing>
-          <wp:inline distT="0" distB="0" distL="0" distR="0" wp14:anchorId="050EDA3A" wp14:editId="58D03F2E">
-            <wp:extent cx="5274310" cy="934720"/>
+          <wp:inline distT="0" distB="0" distL="0" distR="0" wp14:anchorId="3410B452" wp14:editId="6D34362A">
+            <wp:extent cx="5274310" cy="1094105"/>
             <wp:effectExtent l="0" t="0" r="2540" b="0"/>
-            <wp:docPr id="2" name="Picture 2"/>
+            <wp:docPr id="12" name="Picture 12"/>
             <wp:cNvGraphicFramePr>
               <a:graphicFrameLocks xmlns:a="http://schemas.openxmlformats.org/drawingml/2006/main" noChangeAspect="1"/>
             </wp:cNvGraphicFramePr>
@@ -14257,36 +14197,23 @@
               <a:graphicData uri="http://schemas.openxmlformats.org/drawingml/2006/picture">
                 <pic:pic xmlns:pic="http://schemas.openxmlformats.org/drawingml/2006/picture">
                   <pic:nvPicPr>
-                    <pic:cNvPr id="0" name="Picture 1"/>
-                    <pic:cNvPicPr>
-                      <a:picLocks noChangeAspect="1" noChangeArrowheads="1"/>
-                    </pic:cNvPicPr>
+                    <pic:cNvPr id="1" name=""/>
+                    <pic:cNvPicPr/>
                   </pic:nvPicPr>
                   <pic:blipFill>
-                    <a:blip r:embed="rId15" cstate="print">
-                      <a:extLst>
-                        <a:ext uri="{28A0092B-C50C-407E-A947-70E740481C1C}">
-                          <a14:useLocalDpi xmlns:a14="http://schemas.microsoft.com/office/drawing/2010/main" val="0"/>
-                        </a:ext>
-                      </a:extLst>
-                    </a:blip>
-                    <a:srcRect/>
+                    <a:blip r:embed="rId15"/>
                     <a:stretch>
                       <a:fillRect/>
                     </a:stretch>
                   </pic:blipFill>
-                  <pic:spPr bwMode="auto">
+                  <pic:spPr>
                     <a:xfrm>
                       <a:off x="0" y="0"/>
-                      <a:ext cx="5274310" cy="934720"/>
+                      <a:ext cx="5274310" cy="1094105"/>
                     </a:xfrm>
                     <a:prstGeom prst="rect">
                       <a:avLst/>
                     </a:prstGeom>
-                    <a:noFill/>
-                    <a:ln>
-                      <a:noFill/>
-                    </a:ln>
                   </pic:spPr>
                 </pic:pic>
               </a:graphicData>
@@ -14297,11 +14224,32 @@
     </w:p>
     <w:p>
       <w:pPr>
-        <w:rPr>
-          <w:lang w:val="en-US"/>
-        </w:rPr>
-      </w:pPr>
-      <w:r>
+        <w:pStyle w:val="Caption"/>
+        <w:jc w:val="center"/>
+      </w:pPr>
+      <w:r>
+        <w:t xml:space="preserve">Εικόνα </w:t>
+      </w:r>
+      <w:fldSimple w:instr=" SEQ Εικόνα \* ARABIC ">
+        <w:r>
+          <w:rPr>
+            <w:noProof/>
+          </w:rPr>
+          <w:t>5</w:t>
+        </w:r>
+      </w:fldSimple>
+      <w:r>
+        <w:t>: Καρτέλα λίστας δυσοσμιών.</w:t>
+      </w:r>
+    </w:p>
+    <w:p>
+      <w:pPr>
+        <w:rPr>
+          <w:lang w:val="en-US"/>
+        </w:rPr>
+      </w:pPr>
+      <w:r>
+        <w:lastRenderedPageBreak/>
         <w:t>Η καρτέλα λίστα</w:t>
       </w:r>
       <w:r>
@@ -14338,7 +14286,6 @@
         <w:t xml:space="preserve"> </w:t>
       </w:r>
       <w:r>
-        <w:lastRenderedPageBreak/>
         <w:t>το φιλτράρισμα της λίστας</w:t>
       </w:r>
       <w:r>
@@ -14960,17 +14907,188 @@
     </w:p>
     <w:p>
       <w:pPr>
+        <w:keepNext/>
+        <w:jc w:val="center"/>
+      </w:pPr>
+      <w:r>
         <w:rPr>
           <w:color w:val="FF0000"/>
           <w:lang w:val="en-US"/>
         </w:rPr>
-      </w:pPr>
-      <w:r>
+        <w:drawing>
+          <wp:inline distT="0" distB="0" distL="0" distR="0" wp14:anchorId="671FB7FB" wp14:editId="5FAE1D26">
+            <wp:extent cx="4462272" cy="2240806"/>
+            <wp:effectExtent l="0" t="0" r="0" b="7620"/>
+            <wp:docPr id="14" name="Picture 14"/>
+            <wp:cNvGraphicFramePr>
+              <a:graphicFrameLocks xmlns:a="http://schemas.openxmlformats.org/drawingml/2006/main" noChangeAspect="1"/>
+            </wp:cNvGraphicFramePr>
+            <a:graphic xmlns:a="http://schemas.openxmlformats.org/drawingml/2006/main">
+              <a:graphicData uri="http://schemas.openxmlformats.org/drawingml/2006/picture">
+                <pic:pic xmlns:pic="http://schemas.openxmlformats.org/drawingml/2006/picture">
+                  <pic:nvPicPr>
+                    <pic:cNvPr id="1" name=""/>
+                    <pic:cNvPicPr/>
+                  </pic:nvPicPr>
+                  <pic:blipFill>
+                    <a:blip r:embed="rId16"/>
+                    <a:stretch>
+                      <a:fillRect/>
+                    </a:stretch>
+                  </pic:blipFill>
+                  <pic:spPr>
+                    <a:xfrm>
+                      <a:off x="0" y="0"/>
+                      <a:ext cx="4475056" cy="2247226"/>
+                    </a:xfrm>
+                    <a:prstGeom prst="rect">
+                      <a:avLst/>
+                    </a:prstGeom>
+                  </pic:spPr>
+                </pic:pic>
+              </a:graphicData>
+            </a:graphic>
+          </wp:inline>
+        </w:drawing>
+      </w:r>
+    </w:p>
+    <w:p>
+      <w:pPr>
+        <w:pStyle w:val="Caption"/>
+        <w:jc w:val="center"/>
         <w:rPr>
           <w:color w:val="FF0000"/>
-          <w:lang w:val="en-US"/>
-        </w:rPr>
-        <w:t>TODO</w:t>
+        </w:rPr>
+      </w:pPr>
+      <w:r>
+        <w:t xml:space="preserve">Εικόνα </w:t>
+      </w:r>
+      <w:fldSimple w:instr=" SEQ Εικόνα \* ARABIC ">
+        <w:r>
+          <w:rPr>
+            <w:noProof/>
+          </w:rPr>
+          <w:t>6</w:t>
+        </w:r>
+      </w:fldSimple>
+      <w:r>
+        <w:t xml:space="preserve">: Καρτέλα ρυθμίσεων ανιχνευτών (Ανιχνευτής </w:t>
+      </w:r>
+      <w:r>
+        <w:t>“</w:t>
+      </w:r>
+      <w:r>
+        <w:rPr>
+          <w:lang w:val="en-US"/>
+        </w:rPr>
+        <w:t>Naming</w:t>
+      </w:r>
+      <w:r>
+        <w:t xml:space="preserve"> </w:t>
+      </w:r>
+      <w:r>
+        <w:rPr>
+          <w:lang w:val="en-US"/>
+        </w:rPr>
+        <w:t>conventions</w:t>
+      </w:r>
+      <w:r>
+        <w:t>”</w:t>
+      </w:r>
+      <w:r>
+        <w:t>)</w:t>
+      </w:r>
+      <w:r>
+        <w:t>.</w:t>
+      </w:r>
+    </w:p>
+    <w:p>
+      <w:pPr>
+        <w:rPr>
+          <w:color w:val="FF0000"/>
+        </w:rPr>
+      </w:pPr>
+      <w:r>
+        <w:lastRenderedPageBreak/>
+        <w:t xml:space="preserve">Η καρτέλα </w:t>
+      </w:r>
+      <w:r>
+        <w:t xml:space="preserve">ρυθμίσεων των ανιχνευτών δυσοσμίας </w:t>
+      </w:r>
+      <w:r>
+        <w:t xml:space="preserve"> υλοποιείται από την κλάση </w:t>
+      </w:r>
+      <w:r>
+        <w:t>“</w:t>
+      </w:r>
+      <w:r>
+        <w:rPr>
+          <w:lang w:val="en-US"/>
+        </w:rPr>
+        <w:t>Detector</w:t>
+      </w:r>
+      <w:r>
+        <w:rPr>
+          <w:lang w:val="en-US"/>
+        </w:rPr>
+        <w:t>Renderer</w:t>
+      </w:r>
+      <w:r>
+        <w:t xml:space="preserve">”. </w:t>
+      </w:r>
+      <w:r>
+        <w:t xml:space="preserve">Η κλάση αυτή έχει μία κύρια συνάρτηση, την </w:t>
+      </w:r>
+      <w:r>
+        <w:rPr>
+          <w:lang w:val="en-US"/>
+        </w:rPr>
+        <w:t>render</w:t>
+      </w:r>
+      <w:r>
+        <w:t xml:space="preserve">, </w:t>
+      </w:r>
+      <w:r>
+        <w:t xml:space="preserve">η οποία καλείται μια φορά κατά την αρχικοποίηση του προγράμματος και </w:t>
+      </w:r>
+      <w:r>
+        <w:t xml:space="preserve">ο ρόλος </w:t>
+      </w:r>
+      <w:r>
+        <w:t xml:space="preserve">της </w:t>
+      </w:r>
+      <w:r>
+        <w:t>είναι να δημιουργεί την</w:t>
+      </w:r>
+      <w:r>
+        <w:t xml:space="preserve"> γραφική διεπαφή των ανιχνευτών με βάση τις παραμέτρους που έχουν οριστεί στο αρχείο </w:t>
+      </w:r>
+      <w:r>
+        <w:t>“</w:t>
+      </w:r>
+      <w:r>
+        <w:rPr>
+          <w:lang w:val="en-US"/>
+        </w:rPr>
+        <w:t>DetectorsConfig</w:t>
+      </w:r>
+      <w:r>
+        <w:t>.</w:t>
+      </w:r>
+      <w:r>
+        <w:rPr>
+          <w:lang w:val="en-US"/>
+        </w:rPr>
+        <w:t>json</w:t>
+      </w:r>
+      <w:r>
+        <w:t>”.</w:t>
+      </w:r>
+      <w:r>
+        <w:t xml:space="preserve"> </w:t>
+      </w:r>
+      <w:r>
+        <w:t xml:space="preserve"> </w:t>
       </w:r>
     </w:p>
     <w:p>
@@ -14982,26 +15100,344 @@
       </w:r>
     </w:p>
     <w:p>
-      <w:pPr>
+      <w:r>
+        <w:t>Η καρτέλα στατιστικών έχει εσωτερικά τρεις καρτέλες:</w:t>
+      </w:r>
+    </w:p>
+    <w:p>
+      <w:pPr>
+        <w:pStyle w:val="ListParagraph"/>
+        <w:numPr>
+          <w:ilvl w:val="0"/>
+          <w:numId w:val="15"/>
+        </w:numPr>
+        <w:spacing w:after="0"/>
+        <w:rPr>
+          <w:lang w:val="en-US"/>
+        </w:rPr>
+      </w:pPr>
+      <w:r>
+        <w:rPr>
+          <w:lang w:val="en-US"/>
+        </w:rPr>
+        <w:t>Overview</w:t>
+      </w:r>
+    </w:p>
+    <w:p>
+      <w:pPr>
+        <w:pStyle w:val="ListParagraph"/>
+        <w:numPr>
+          <w:ilvl w:val="0"/>
+          <w:numId w:val="15"/>
+        </w:numPr>
+        <w:spacing w:after="0"/>
+        <w:rPr>
+          <w:lang w:val="en-US"/>
+        </w:rPr>
+      </w:pPr>
+      <w:r>
+        <w:rPr>
+          <w:lang w:val="en-US"/>
+        </w:rPr>
+        <w:t>By Structure</w:t>
+      </w:r>
+    </w:p>
+    <w:p>
+      <w:pPr>
+        <w:pStyle w:val="ListParagraph"/>
+        <w:numPr>
+          <w:ilvl w:val="0"/>
+          <w:numId w:val="15"/>
+        </w:numPr>
+        <w:spacing w:after="0"/>
+        <w:rPr>
+          <w:lang w:val="en-US"/>
+        </w:rPr>
+      </w:pPr>
+      <w:r>
+        <w:rPr>
+          <w:lang w:val="en-US"/>
+        </w:rPr>
+        <w:t>By File</w:t>
+      </w:r>
+    </w:p>
+    <w:p/>
+    <w:p>
+      <w:r>
+        <w:t xml:space="preserve">Η καρτέλα </w:t>
+      </w:r>
+      <w:r>
+        <w:t>“</w:t>
+      </w:r>
+      <w:r>
+        <w:rPr>
+          <w:lang w:val="en-US"/>
+        </w:rPr>
+        <w:t>Overview</w:t>
+      </w:r>
+      <w:r>
+        <w:t>”</w:t>
+      </w:r>
+      <w:r>
+        <w:t xml:space="preserve"> </w:t>
+      </w:r>
+      <w:r>
+        <w:t xml:space="preserve">εμφανίζει γενικά στατιστικά που προκύπτουν από την ανίχνευση δυσοσμιών τα οποία </w:t>
+      </w:r>
+      <w:r>
+        <w:t>εμφανίζονται</w:t>
+      </w:r>
+      <w:r>
+        <w:t xml:space="preserve"> </w:t>
+      </w:r>
+      <w:r>
+        <w:t xml:space="preserve">σε </w:t>
+      </w:r>
+      <w:r>
+        <w:t xml:space="preserve">μορφή λίστας. Οι καρτέλες </w:t>
+      </w:r>
+      <w:r>
+        <w:t>“</w:t>
+      </w:r>
+      <w:r>
+        <w:rPr>
+          <w:lang w:val="en-US"/>
+        </w:rPr>
+        <w:t>By</w:t>
+      </w:r>
+      <w:r>
+        <w:t xml:space="preserve"> </w:t>
+      </w:r>
+      <w:r>
+        <w:rPr>
+          <w:lang w:val="en-US"/>
+        </w:rPr>
+        <w:t>Structure</w:t>
+      </w:r>
+      <w:r>
+        <w:t xml:space="preserve">” </w:t>
+      </w:r>
+      <w:r>
+        <w:t xml:space="preserve">και </w:t>
+      </w:r>
+      <w:r>
+        <w:t>“</w:t>
+      </w:r>
+      <w:r>
+        <w:rPr>
+          <w:lang w:val="en-US"/>
+        </w:rPr>
+        <w:t>By</w:t>
+      </w:r>
+      <w:r>
+        <w:t xml:space="preserve"> </w:t>
+      </w:r>
+      <w:r>
+        <w:rPr>
+          <w:lang w:val="en-US"/>
+        </w:rPr>
+        <w:t>File</w:t>
+      </w:r>
+      <w:r>
+        <w:t xml:space="preserve">” </w:t>
+      </w:r>
+      <w:r>
+        <w:t xml:space="preserve">εμφανίζουν ένα γράφημα κατανομής </w:t>
+      </w:r>
+      <w:r>
+        <w:t xml:space="preserve">της έντασης </w:t>
+      </w:r>
+      <w:r>
+        <w:t xml:space="preserve">των δυσοσμιών κατά δομή και </w:t>
+      </w:r>
+      <w:r>
+        <w:t xml:space="preserve">κατά </w:t>
+      </w:r>
+      <w:r>
+        <w:t>αρχείο αντίστοιχα.</w:t>
+      </w:r>
+    </w:p>
+    <w:p>
+      <w:pPr>
+        <w:keepNext/>
+        <w:jc w:val="center"/>
+      </w:pPr>
+      <w:r>
         <w:rPr>
           <w:color w:val="FF0000"/>
-          <w:lang w:val="en-US"/>
-        </w:rPr>
-      </w:pPr>
-      <w:r>
+        </w:rPr>
+        <w:drawing>
+          <wp:inline distT="0" distB="0" distL="0" distR="0" wp14:anchorId="4CA70320" wp14:editId="7D63CD8C">
+            <wp:extent cx="1431235" cy="1956430"/>
+            <wp:effectExtent l="0" t="0" r="0" b="6350"/>
+            <wp:docPr id="16" name="Picture 16"/>
+            <wp:cNvGraphicFramePr>
+              <a:graphicFrameLocks xmlns:a="http://schemas.openxmlformats.org/drawingml/2006/main" noChangeAspect="1"/>
+            </wp:cNvGraphicFramePr>
+            <a:graphic xmlns:a="http://schemas.openxmlformats.org/drawingml/2006/main">
+              <a:graphicData uri="http://schemas.openxmlformats.org/drawingml/2006/picture">
+                <pic:pic xmlns:pic="http://schemas.openxmlformats.org/drawingml/2006/picture">
+                  <pic:nvPicPr>
+                    <pic:cNvPr id="1" name=""/>
+                    <pic:cNvPicPr/>
+                  </pic:nvPicPr>
+                  <pic:blipFill>
+                    <a:blip r:embed="rId17"/>
+                    <a:stretch>
+                      <a:fillRect/>
+                    </a:stretch>
+                  </pic:blipFill>
+                  <pic:spPr>
+                    <a:xfrm>
+                      <a:off x="0" y="0"/>
+                      <a:ext cx="1437916" cy="1965562"/>
+                    </a:xfrm>
+                    <a:prstGeom prst="rect">
+                      <a:avLst/>
+                    </a:prstGeom>
+                  </pic:spPr>
+                </pic:pic>
+              </a:graphicData>
+            </a:graphic>
+          </wp:inline>
+        </w:drawing>
+      </w:r>
+    </w:p>
+    <w:p>
+      <w:pPr>
+        <w:pStyle w:val="Caption"/>
+        <w:jc w:val="center"/>
         <w:rPr>
           <w:color w:val="FF0000"/>
-          <w:lang w:val="en-US"/>
-        </w:rPr>
-        <w:t>TODO</w:t>
-      </w:r>
-    </w:p>
-    <w:p>
-      <w:pPr>
-        <w:rPr>
-          <w:lang w:val="en-US"/>
-        </w:rPr>
-      </w:pPr>
+        </w:rPr>
+      </w:pPr>
+      <w:r>
+        <w:t xml:space="preserve">Εικόνα </w:t>
+      </w:r>
+      <w:r>
+        <w:fldChar w:fldCharType="begin"/>
+      </w:r>
+      <w:r>
+        <w:instrText xml:space="preserve"> SEQ Εικόνα \* ARABIC </w:instrText>
+      </w:r>
+      <w:r>
+        <w:fldChar w:fldCharType="separate"/>
+      </w:r>
+      <w:r>
+        <w:rPr>
+          <w:noProof/>
+        </w:rPr>
+        <w:t>7</w:t>
+      </w:r>
+      <w:r>
+        <w:fldChar w:fldCharType="end"/>
+      </w:r>
+      <w:r>
+        <w:rPr>
+          <w:lang w:val="en-US"/>
+        </w:rPr>
+        <w:t xml:space="preserve">: </w:t>
+      </w:r>
+      <w:r>
+        <w:t xml:space="preserve">Καρτέλα στατιστικών - </w:t>
+      </w:r>
+      <w:r>
+        <w:rPr>
+          <w:lang w:val="en-US"/>
+        </w:rPr>
+        <w:t>Overview</w:t>
+      </w:r>
+    </w:p>
+    <w:p>
+      <w:pPr>
+        <w:keepNext/>
+        <w:jc w:val="center"/>
+      </w:pPr>
+      <w:r>
+        <w:drawing>
+          <wp:inline distT="0" distB="0" distL="0" distR="0" wp14:anchorId="25536122" wp14:editId="694B282E">
+            <wp:extent cx="5274310" cy="1278890"/>
+            <wp:effectExtent l="0" t="0" r="2540" b="0"/>
+            <wp:docPr id="15" name="Picture 15"/>
+            <wp:cNvGraphicFramePr>
+              <a:graphicFrameLocks xmlns:a="http://schemas.openxmlformats.org/drawingml/2006/main" noChangeAspect="1"/>
+            </wp:cNvGraphicFramePr>
+            <a:graphic xmlns:a="http://schemas.openxmlformats.org/drawingml/2006/main">
+              <a:graphicData uri="http://schemas.openxmlformats.org/drawingml/2006/picture">
+                <pic:pic xmlns:pic="http://schemas.openxmlformats.org/drawingml/2006/picture">
+                  <pic:nvPicPr>
+                    <pic:cNvPr id="1" name=""/>
+                    <pic:cNvPicPr/>
+                  </pic:nvPicPr>
+                  <pic:blipFill>
+                    <a:blip r:embed="rId18"/>
+                    <a:stretch>
+                      <a:fillRect/>
+                    </a:stretch>
+                  </pic:blipFill>
+                  <pic:spPr>
+                    <a:xfrm>
+                      <a:off x="0" y="0"/>
+                      <a:ext cx="5274310" cy="1278890"/>
+                    </a:xfrm>
+                    <a:prstGeom prst="rect">
+                      <a:avLst/>
+                    </a:prstGeom>
+                  </pic:spPr>
+                </pic:pic>
+              </a:graphicData>
+            </a:graphic>
+          </wp:inline>
+        </w:drawing>
+      </w:r>
+    </w:p>
+    <w:p>
+      <w:pPr>
+        <w:pStyle w:val="Caption"/>
+        <w:jc w:val="center"/>
+      </w:pPr>
+      <w:r>
+        <w:t xml:space="preserve">Εικόνα </w:t>
+      </w:r>
+      <w:r>
+        <w:fldChar w:fldCharType="begin"/>
+      </w:r>
+      <w:r>
+        <w:instrText xml:space="preserve"> SEQ Εικόνα \* ARABIC </w:instrText>
+      </w:r>
+      <w:r>
+        <w:fldChar w:fldCharType="separate"/>
+      </w:r>
+      <w:r>
+        <w:rPr>
+          <w:noProof/>
+        </w:rPr>
+        <w:t>8</w:t>
+      </w:r>
+      <w:r>
+        <w:fldChar w:fldCharType="end"/>
+      </w:r>
+      <w:r>
+        <w:t xml:space="preserve">: Καρτέλα στατιστικών - </w:t>
+      </w:r>
+      <w:r>
+        <w:rPr>
+          <w:lang w:val="en-US"/>
+        </w:rPr>
+        <w:t>By</w:t>
+      </w:r>
+      <w:r>
+        <w:t xml:space="preserve"> </w:t>
+      </w:r>
+      <w:r>
+        <w:rPr>
+          <w:lang w:val="en-US"/>
+        </w:rPr>
+        <w:t>Structure</w:t>
+      </w:r>
+    </w:p>
+    <w:p/>
+    <w:p>
       <w:r>
         <w:br w:type="page"/>
       </w:r>
@@ -15239,7 +15675,7 @@
           <w:lang w:val="en-US"/>
         </w:rPr>
       </w:pPr>
-      <w:hyperlink r:id="rId16" w:history="1">
+      <w:hyperlink r:id="rId19" w:history="1">
         <w:proofErr w:type="spellStart"/>
         <w:r>
           <w:rPr>
@@ -15265,7 +15701,7 @@
           <w:lang w:val="en-US"/>
         </w:rPr>
       </w:pPr>
-      <w:hyperlink r:id="rId17" w:history="1">
+      <w:hyperlink r:id="rId20" w:history="1">
         <w:proofErr w:type="spellStart"/>
         <w:r>
           <w:rPr>
@@ -15288,7 +15724,7 @@
           <w:lang w:val="en-US"/>
         </w:rPr>
       </w:pPr>
-      <w:hyperlink r:id="rId18" w:history="1">
+      <w:hyperlink r:id="rId21" w:history="1">
         <w:proofErr w:type="spellStart"/>
         <w:r>
           <w:rPr>
@@ -15439,7 +15875,7 @@
         </w:rPr>
         <w:t xml:space="preserve">=false </w:t>
       </w:r>
-      <w:hyperlink r:id="rId19" w:history="1">
+      <w:hyperlink r:id="rId22" w:history="1">
         <w:r>
           <w:rPr>
             <w:rStyle w:val="Hyperlink"/>
@@ -16497,7 +16933,7 @@
         </w:rPr>
         <w:t xml:space="preserve"> </w:t>
       </w:r>
-      <w:hyperlink r:id="rId20" w:history="1">
+      <w:hyperlink r:id="rId23" w:history="1">
         <w:proofErr w:type="spellStart"/>
         <w:r>
           <w:rPr>
@@ -16543,7 +16979,7 @@
         </w:rPr>
         <w:t xml:space="preserve"> </w:t>
       </w:r>
-      <w:hyperlink r:id="rId21" w:history="1">
+      <w:hyperlink r:id="rId24" w:history="1">
         <w:proofErr w:type="spellStart"/>
         <w:r>
           <w:rPr>
@@ -16723,7 +17159,7 @@
         </w:rPr>
         <w:t xml:space="preserve">: </w:t>
       </w:r>
-      <w:hyperlink r:id="rId22" w:history="1">
+      <w:hyperlink r:id="rId25" w:history="1">
         <w:r>
           <w:rPr>
             <w:rStyle w:val="Hyperlink"/>
@@ -16780,7 +17216,7 @@
         </w:rPr>
         <w:t xml:space="preserve">$ git clone </w:t>
       </w:r>
-      <w:hyperlink r:id="rId23" w:history="1">
+      <w:hyperlink r:id="rId26" w:history="1">
         <w:r>
           <w:rPr>
             <w:rStyle w:val="Hyperlink"/>
@@ -18322,7 +18758,7 @@
       <w:r>
         <w:t xml:space="preserve">από αυτόν τον σύνδεσμο: </w:t>
       </w:r>
-      <w:hyperlink r:id="rId24" w:history="1">
+      <w:hyperlink r:id="rId27" w:history="1">
         <w:r>
           <w:rPr>
             <w:rStyle w:val="Hyperlink"/>
@@ -18557,7 +18993,7 @@
       <w:r>
         <w:t xml:space="preserve">μπορείτε να βρείτε αναλυτικές οδηγίες εγκατάστασης σε αυτόν τον σύνδεσμο: </w:t>
       </w:r>
-      <w:hyperlink r:id="rId25" w:history="1">
+      <w:hyperlink r:id="rId28" w:history="1">
         <w:r>
           <w:rPr>
             <w:rStyle w:val="Hyperlink"/>
@@ -19894,7 +20330,52 @@
         <w:t xml:space="preserve">της </w:t>
       </w:r>
       <w:r>
-        <w:t>μεταγλώττισης. Στην περίπτωση επιτυχίας</w:t>
+        <w:t xml:space="preserve">μεταγλώττισης. </w:t>
+      </w:r>
+      <w:r>
+        <w:t xml:space="preserve">Σε περίπτωση αποτυχίας ο μεταγλωττιστής θα τυπώσει στο τερματικό </w:t>
+      </w:r>
+      <w:r>
+        <w:t>“</w:t>
+      </w:r>
+      <w:r>
+        <w:rPr>
+          <w:lang w:val="en-US"/>
+        </w:rPr>
+        <w:t>Fatal</w:t>
+      </w:r>
+      <w:r>
+        <w:t xml:space="preserve"> </w:t>
+      </w:r>
+      <w:r>
+        <w:rPr>
+          <w:lang w:val="en-US"/>
+        </w:rPr>
+        <w:t>Error</w:t>
+      </w:r>
+      <w:r>
+        <w:t>”</w:t>
+      </w:r>
+      <w:r>
+        <w:t xml:space="preserve"> (το μήνυμα </w:t>
+      </w:r>
+      <w:r>
+        <w:t>“</w:t>
+      </w:r>
+      <w:r>
+        <w:rPr>
+          <w:lang w:val="en-US"/>
+        </w:rPr>
+        <w:t>error</w:t>
+      </w:r>
+      <w:r>
+        <w:t xml:space="preserve">” </w:t>
+      </w:r>
+      <w:r>
+        <w:t xml:space="preserve">μπορεί να αγνοηθεί). </w:t>
+      </w:r>
+      <w:r>
+        <w:t>Στην περίπτωση επιτυχίας</w:t>
       </w:r>
       <w:r>
         <w:t>,</w:t>
@@ -20150,7 +20631,7 @@
                     <pic:cNvPicPr/>
                   </pic:nvPicPr>
                   <pic:blipFill>
-                    <a:blip r:embed="rId26"/>
+                    <a:blip r:embed="rId29"/>
                     <a:stretch>
                       <a:fillRect/>
                     </a:stretch>
@@ -20179,27 +20660,14 @@
       <w:r>
         <w:t xml:space="preserve">Εικόνα </w:t>
       </w:r>
-      <w:r>
-        <w:fldChar w:fldCharType="begin"/>
-      </w:r>
-      <w:r>
-        <w:instrText xml:space="preserve"> SEQ Εικόνα \* ARABIC </w:instrText>
-      </w:r>
-      <w:r>
-        <w:fldChar w:fldCharType="separate"/>
-      </w:r>
-      <w:r>
-        <w:rPr>
-          <w:noProof/>
-        </w:rPr>
-        <w:t>5</w:t>
-      </w:r>
-      <w:r>
-        <w:rPr>
-          <w:noProof/>
-        </w:rPr>
-        <w:fldChar w:fldCharType="end"/>
-      </w:r>
+      <w:fldSimple w:instr=" SEQ Εικόνα \* ARABIC ">
+        <w:r>
+          <w:rPr>
+            <w:noProof/>
+          </w:rPr>
+          <w:t>9</w:t>
+        </w:r>
+      </w:fldSimple>
       <w:r>
         <w:t xml:space="preserve">: Το αρχείο </w:t>
       </w:r>
@@ -20407,63 +20875,22 @@
       <w:r>
         <w:t>“</w:t>
       </w:r>
-      <w:r>
-        <w:rPr>
-          <w:color w:val="FF0000"/>
-        </w:rPr>
-        <w:t>&lt;</w:t>
-      </w:r>
-      <w:r>
-        <w:rPr>
-          <w:color w:val="FF0000"/>
-          <w:lang w:val="en-US"/>
-        </w:rPr>
-        <w:t>insert</w:t>
-      </w:r>
-      <w:r>
-        <w:rPr>
-          <w:color w:val="FF0000"/>
-        </w:rPr>
-        <w:t xml:space="preserve"> </w:t>
-      </w:r>
-      <w:r>
-        <w:rPr>
-          <w:color w:val="FF0000"/>
-          <w:lang w:val="en-US"/>
-        </w:rPr>
-        <w:t>startup</w:t>
-      </w:r>
-      <w:r>
-        <w:rPr>
-          <w:color w:val="FF0000"/>
-        </w:rPr>
-        <w:t xml:space="preserve"> </w:t>
-      </w:r>
-      <w:r>
-        <w:rPr>
-          <w:color w:val="FF0000"/>
-          <w:lang w:val="en-US"/>
-        </w:rPr>
-        <w:t>command</w:t>
-      </w:r>
-      <w:r>
-        <w:rPr>
-          <w:color w:val="FF0000"/>
-        </w:rPr>
-        <w:t xml:space="preserve"> </w:t>
-      </w:r>
-      <w:r>
-        <w:rPr>
-          <w:color w:val="FF0000"/>
-          <w:lang w:val="en-US"/>
-        </w:rPr>
-        <w:t>here</w:t>
-      </w:r>
-      <w:r>
-        <w:rPr>
-          <w:color w:val="FF0000"/>
-        </w:rPr>
-        <w:t>&gt;</w:t>
+      <w:proofErr w:type="spellStart"/>
+      <w:r>
+        <w:rPr>
+          <w:lang w:val="en-US"/>
+        </w:rPr>
+        <w:t>npm</w:t>
+      </w:r>
+      <w:proofErr w:type="spellEnd"/>
+      <w:r>
+        <w:t xml:space="preserve"> </w:t>
+      </w:r>
+      <w:r>
+        <w:rPr>
+          <w:lang w:val="en-US"/>
+        </w:rPr>
+        <w:t>start</w:t>
       </w:r>
       <w:r>
         <w:t>”</w:t>
@@ -21167,7 +21594,7 @@
       </w:sdtContent>
     </w:sdt>
     <w:sectPr>
-      <w:footerReference w:type="default" r:id="rId27"/>
+      <w:footerReference w:type="default" r:id="rId30"/>
       <w:pgSz w:w="11906" w:h="16838"/>
       <w:pgMar w:top="1440" w:right="1800" w:bottom="1440" w:left="1800" w:header="708" w:footer="708" w:gutter="0"/>
       <w:cols w:space="708"/>

</xml_diff>

<commit_message>
Thesis writing continues still.
</commit_message>
<xml_diff>
--- a/THESIS.docx
+++ b/THESIS.docx
@@ -844,7 +844,7 @@
           <w:sz w:val="24"/>
           <w:szCs w:val="24"/>
         </w:rPr>
-        <w:t xml:space="preserve">Θα ήθελα να ευχαριστήσω ιδιαίτερα τον κύριο Αντώνιο Σαββίδη για την βοήθεια και καθοδήγηση που προσέφερε για την σχεδίαση, υλοποίηση και συγγραφή αυτής της εργασίας. Επίσης, θα ήθελα να ευχαριστήσω την Κρυσταλλία Σαββάκη, καθώς μεγάλο τμήμα του πρώτου συστήματος </w:t>
+        <w:t xml:space="preserve">Θα ήθελα να ευχαριστήσω ιδιαίτερα τον κύριο Αντώνιο Σαββίδη για την βοήθεια και καθοδήγηση που προσέφερε </w:t>
       </w:r>
       <w:r>
         <w:rPr>
@@ -852,16 +852,15 @@
           <w:sz w:val="24"/>
           <w:szCs w:val="24"/>
         </w:rPr>
-        <w:t>(</w:t>
+        <w:t>στην</w:t>
       </w:r>
       <w:r>
         <w:rPr>
           <w:rFonts w:ascii="Calibri" w:hAnsi="Calibri" w:cs="Calibri"/>
           <w:sz w:val="24"/>
           <w:szCs w:val="24"/>
-          <w:lang w:val="en-US"/>
-        </w:rPr>
-        <w:t>Code</w:t>
+        </w:rPr>
+        <w:t xml:space="preserve"> σχεδίαση, υλοποίηση και συγγραφή αυτής της εργασίας. Επίσης, θα ήθελα να ευχαριστήσω την Κρυσταλλία Σαββάκη, καθώς μεγάλο τμήμα του πρώτου συστήματος </w:t>
       </w:r>
       <w:r>
         <w:rPr>
@@ -869,7 +868,7 @@
           <w:sz w:val="24"/>
           <w:szCs w:val="24"/>
         </w:rPr>
-        <w:t xml:space="preserve"> </w:t>
+        <w:t>(</w:t>
       </w:r>
       <w:r>
         <w:rPr>
@@ -878,7 +877,7 @@
           <w:szCs w:val="24"/>
           <w:lang w:val="en-US"/>
         </w:rPr>
-        <w:t>Smell</w:t>
+        <w:t>Code</w:t>
       </w:r>
       <w:r>
         <w:rPr>
@@ -895,7 +894,7 @@
           <w:szCs w:val="24"/>
           <w:lang w:val="en-US"/>
         </w:rPr>
-        <w:t>Detector</w:t>
+        <w:t>Smell</w:t>
       </w:r>
       <w:r>
         <w:rPr>
@@ -903,15 +902,16 @@
           <w:sz w:val="24"/>
           <w:szCs w:val="24"/>
         </w:rPr>
-        <w:t>)</w:t>
+        <w:t xml:space="preserve"> </w:t>
       </w:r>
       <w:r>
         <w:rPr>
           <w:rFonts w:ascii="Calibri" w:hAnsi="Calibri" w:cs="Calibri"/>
           <w:sz w:val="24"/>
           <w:szCs w:val="24"/>
-        </w:rPr>
-        <w:t xml:space="preserve"> </w:t>
+          <w:lang w:val="en-US"/>
+        </w:rPr>
+        <w:t>Detector</w:t>
       </w:r>
       <w:r>
         <w:rPr>
@@ -919,7 +919,7 @@
           <w:sz w:val="24"/>
           <w:szCs w:val="24"/>
         </w:rPr>
-        <w:t>που υλοποιήθηκε στα πλαίσια αυτής της εργασίας,</w:t>
+        <w:t>)</w:t>
       </w:r>
       <w:r>
         <w:rPr>
@@ -935,7 +935,7 @@
           <w:sz w:val="24"/>
           <w:szCs w:val="24"/>
         </w:rPr>
-        <w:t xml:space="preserve">προέρχεται από την </w:t>
+        <w:t>που υλοποιήθηκε στα πλαίσια αυτής της εργασίας,</w:t>
       </w:r>
       <w:r>
         <w:rPr>
@@ -943,7 +943,7 @@
           <w:sz w:val="24"/>
           <w:szCs w:val="24"/>
         </w:rPr>
-        <w:t xml:space="preserve">δική της </w:t>
+        <w:t xml:space="preserve"> </w:t>
       </w:r>
       <w:r>
         <w:rPr>
@@ -951,7 +951,7 @@
           <w:sz w:val="24"/>
           <w:szCs w:val="24"/>
         </w:rPr>
-        <w:t xml:space="preserve">μεταπτυχιακή εργασία </w:t>
+        <w:t xml:space="preserve">προέρχεται από την </w:t>
       </w:r>
       <w:r>
         <w:rPr>
@@ -959,7 +959,7 @@
           <w:sz w:val="24"/>
           <w:szCs w:val="24"/>
         </w:rPr>
-        <w:t xml:space="preserve">με τίτλο </w:t>
+        <w:t xml:space="preserve">δική της </w:t>
       </w:r>
       <w:r>
         <w:rPr>
@@ -967,7 +967,7 @@
           <w:sz w:val="24"/>
           <w:szCs w:val="24"/>
         </w:rPr>
-        <w:t>“</w:t>
+        <w:t xml:space="preserve">μεταπτυχιακή εργασία </w:t>
       </w:r>
       <w:r>
         <w:rPr>
@@ -975,7 +975,7 @@
           <w:sz w:val="24"/>
           <w:szCs w:val="24"/>
         </w:rPr>
-        <w:t>Εξαγωγή της Αρχιτεκτονικής Λογισμικού από τον Πηγαίο Κώδικα</w:t>
+        <w:t xml:space="preserve">με τίτλο </w:t>
       </w:r>
       <w:r>
         <w:rPr>
@@ -983,7 +983,7 @@
           <w:sz w:val="24"/>
           <w:szCs w:val="24"/>
         </w:rPr>
-        <w:t>”.</w:t>
+        <w:t>“Εξαγωγή της Αρχιτεκτονικής Λογισμικού από τον Πηγαίο Κώδικα”.</w:t>
       </w:r>
     </w:p>
     <w:p>
@@ -1055,7 +1055,7 @@
             <w:rPr>
               <w:rFonts w:eastAsiaTheme="minorEastAsia"/>
               <w:noProof/>
-              <w:lang w:eastAsia="el-GR"/>
+              <w:lang w:val="en-US"/>
             </w:rPr>
           </w:pPr>
           <w:r>
@@ -1067,7 +1067,7 @@
           <w:r>
             <w:fldChar w:fldCharType="separate"/>
           </w:r>
-          <w:hyperlink w:anchor="_Toc81236792" w:history="1">
+          <w:hyperlink w:anchor="_Toc81314009" w:history="1">
             <w:r>
               <w:rPr>
                 <w:rStyle w:val="Hyperlink"/>
@@ -1102,7 +1102,7 @@
                 <w:noProof/>
                 <w:webHidden/>
               </w:rPr>
-              <w:instrText xml:space="preserve"> PAGEREF _Toc81236792 \h </w:instrText>
+              <w:instrText xml:space="preserve"> PAGEREF _Toc81314009 \h </w:instrText>
             </w:r>
             <w:r>
               <w:rPr>
@@ -1122,7 +1122,7 @@
                 <w:noProof/>
                 <w:webHidden/>
               </w:rPr>
-              <w:t>5</w:t>
+              <w:t>6</w:t>
             </w:r>
             <w:r>
               <w:rPr>
@@ -1143,10 +1143,10 @@
             <w:rPr>
               <w:rFonts w:eastAsiaTheme="minorEastAsia"/>
               <w:noProof/>
-              <w:lang w:eastAsia="el-GR"/>
+              <w:lang w:val="en-US"/>
             </w:rPr>
           </w:pPr>
-          <w:hyperlink w:anchor="_Toc81236793" w:history="1">
+          <w:hyperlink w:anchor="_Toc81314010" w:history="1">
             <w:r>
               <w:rPr>
                 <w:rStyle w:val="Hyperlink"/>
@@ -1158,7 +1158,7 @@
               <w:rPr>
                 <w:rFonts w:eastAsiaTheme="minorEastAsia"/>
                 <w:noProof/>
-                <w:lang w:eastAsia="el-GR"/>
+                <w:lang w:val="en-US"/>
               </w:rPr>
               <w:tab/>
             </w:r>
@@ -1188,7 +1188,7 @@
                 <w:noProof/>
                 <w:webHidden/>
               </w:rPr>
-              <w:instrText xml:space="preserve"> PAGEREF _Toc81236793 \h </w:instrText>
+              <w:instrText xml:space="preserve"> PAGEREF _Toc81314010 \h </w:instrText>
             </w:r>
             <w:r>
               <w:rPr>
@@ -1208,7 +1208,7 @@
                 <w:noProof/>
                 <w:webHidden/>
               </w:rPr>
-              <w:t>5</w:t>
+              <w:t>6</w:t>
             </w:r>
             <w:r>
               <w:rPr>
@@ -1229,10 +1229,10 @@
             <w:rPr>
               <w:rFonts w:eastAsiaTheme="minorEastAsia"/>
               <w:noProof/>
-              <w:lang w:eastAsia="el-GR"/>
+              <w:lang w:val="en-US"/>
             </w:rPr>
           </w:pPr>
-          <w:hyperlink w:anchor="_Toc81236794" w:history="1">
+          <w:hyperlink w:anchor="_Toc81314011" w:history="1">
             <w:r>
               <w:rPr>
                 <w:rStyle w:val="Hyperlink"/>
@@ -1244,7 +1244,7 @@
               <w:rPr>
                 <w:rFonts w:eastAsiaTheme="minorEastAsia"/>
                 <w:noProof/>
-                <w:lang w:eastAsia="el-GR"/>
+                <w:lang w:val="en-US"/>
               </w:rPr>
               <w:tab/>
             </w:r>
@@ -1274,7 +1274,7 @@
                 <w:noProof/>
                 <w:webHidden/>
               </w:rPr>
-              <w:instrText xml:space="preserve"> PAGEREF _Toc81236794 \h </w:instrText>
+              <w:instrText xml:space="preserve"> PAGEREF _Toc81314011 \h </w:instrText>
             </w:r>
             <w:r>
               <w:rPr>
@@ -1294,7 +1294,7 @@
                 <w:noProof/>
                 <w:webHidden/>
               </w:rPr>
-              <w:t>5</w:t>
+              <w:t>6</w:t>
             </w:r>
             <w:r>
               <w:rPr>
@@ -1315,10 +1315,10 @@
             <w:rPr>
               <w:rFonts w:eastAsiaTheme="minorEastAsia"/>
               <w:noProof/>
-              <w:lang w:eastAsia="el-GR"/>
+              <w:lang w:val="en-US"/>
             </w:rPr>
           </w:pPr>
-          <w:hyperlink w:anchor="_Toc81236795" w:history="1">
+          <w:hyperlink w:anchor="_Toc81314012" w:history="1">
             <w:r>
               <w:rPr>
                 <w:rStyle w:val="Hyperlink"/>
@@ -1330,7 +1330,7 @@
               <w:rPr>
                 <w:rFonts w:eastAsiaTheme="minorEastAsia"/>
                 <w:noProof/>
-                <w:lang w:eastAsia="el-GR"/>
+                <w:lang w:val="en-US"/>
               </w:rPr>
               <w:tab/>
             </w:r>
@@ -1360,7 +1360,7 @@
                 <w:noProof/>
                 <w:webHidden/>
               </w:rPr>
-              <w:instrText xml:space="preserve"> PAGEREF _Toc81236795 \h </w:instrText>
+              <w:instrText xml:space="preserve"> PAGEREF _Toc81314012 \h </w:instrText>
             </w:r>
             <w:r>
               <w:rPr>
@@ -1380,7 +1380,7 @@
                 <w:noProof/>
                 <w:webHidden/>
               </w:rPr>
-              <w:t>6</w:t>
+              <w:t>7</w:t>
             </w:r>
             <w:r>
               <w:rPr>
@@ -1401,10 +1401,10 @@
             <w:rPr>
               <w:rFonts w:eastAsiaTheme="minorEastAsia"/>
               <w:noProof/>
-              <w:lang w:eastAsia="el-GR"/>
+              <w:lang w:val="en-US"/>
             </w:rPr>
           </w:pPr>
-          <w:hyperlink w:anchor="_Toc81236796" w:history="1">
+          <w:hyperlink w:anchor="_Toc81314013" w:history="1">
             <w:r>
               <w:rPr>
                 <w:rStyle w:val="Hyperlink"/>
@@ -1416,7 +1416,7 @@
               <w:rPr>
                 <w:rFonts w:eastAsiaTheme="minorEastAsia"/>
                 <w:noProof/>
-                <w:lang w:eastAsia="el-GR"/>
+                <w:lang w:val="en-US"/>
               </w:rPr>
               <w:tab/>
             </w:r>
@@ -1446,7 +1446,7 @@
                 <w:noProof/>
                 <w:webHidden/>
               </w:rPr>
-              <w:instrText xml:space="preserve"> PAGEREF _Toc81236796 \h </w:instrText>
+              <w:instrText xml:space="preserve"> PAGEREF _Toc81314013 \h </w:instrText>
             </w:r>
             <w:r>
               <w:rPr>
@@ -1466,7 +1466,7 @@
                 <w:noProof/>
                 <w:webHidden/>
               </w:rPr>
-              <w:t>6</w:t>
+              <w:t>7</w:t>
             </w:r>
             <w:r>
               <w:rPr>
@@ -1487,10 +1487,10 @@
             <w:rPr>
               <w:rFonts w:eastAsiaTheme="minorEastAsia"/>
               <w:noProof/>
-              <w:lang w:eastAsia="el-GR"/>
+              <w:lang w:val="en-US"/>
             </w:rPr>
           </w:pPr>
-          <w:hyperlink w:anchor="_Toc81236797" w:history="1">
+          <w:hyperlink w:anchor="_Toc81314014" w:history="1">
             <w:r>
               <w:rPr>
                 <w:rStyle w:val="Hyperlink"/>
@@ -1502,7 +1502,7 @@
               <w:rPr>
                 <w:rFonts w:eastAsiaTheme="minorEastAsia"/>
                 <w:noProof/>
-                <w:lang w:eastAsia="el-GR"/>
+                <w:lang w:val="en-US"/>
               </w:rPr>
               <w:tab/>
             </w:r>
@@ -1532,7 +1532,7 @@
                 <w:noProof/>
                 <w:webHidden/>
               </w:rPr>
-              <w:instrText xml:space="preserve"> PAGEREF _Toc81236797 \h </w:instrText>
+              <w:instrText xml:space="preserve"> PAGEREF _Toc81314014 \h </w:instrText>
             </w:r>
             <w:r>
               <w:rPr>
@@ -1552,7 +1552,7 @@
                 <w:noProof/>
                 <w:webHidden/>
               </w:rPr>
-              <w:t>7</w:t>
+              <w:t>8</w:t>
             </w:r>
             <w:r>
               <w:rPr>
@@ -1573,10 +1573,10 @@
             <w:rPr>
               <w:rFonts w:eastAsiaTheme="minorEastAsia"/>
               <w:noProof/>
-              <w:lang w:eastAsia="el-GR"/>
+              <w:lang w:val="en-US"/>
             </w:rPr>
           </w:pPr>
-          <w:hyperlink w:anchor="_Toc81236798" w:history="1">
+          <w:hyperlink w:anchor="_Toc81314015" w:history="1">
             <w:r>
               <w:rPr>
                 <w:rStyle w:val="Hyperlink"/>
@@ -1588,7 +1588,7 @@
               <w:rPr>
                 <w:rFonts w:eastAsiaTheme="minorEastAsia"/>
                 <w:noProof/>
-                <w:lang w:eastAsia="el-GR"/>
+                <w:lang w:val="en-US"/>
               </w:rPr>
               <w:tab/>
             </w:r>
@@ -1618,7 +1618,7 @@
                 <w:noProof/>
                 <w:webHidden/>
               </w:rPr>
-              <w:instrText xml:space="preserve"> PAGEREF _Toc81236798 \h </w:instrText>
+              <w:instrText xml:space="preserve"> PAGEREF _Toc81314015 \h </w:instrText>
             </w:r>
             <w:r>
               <w:rPr>
@@ -1638,7 +1638,7 @@
                 <w:noProof/>
                 <w:webHidden/>
               </w:rPr>
-              <w:t>7</w:t>
+              <w:t>8</w:t>
             </w:r>
             <w:r>
               <w:rPr>
@@ -1659,10 +1659,10 @@
             <w:rPr>
               <w:rFonts w:eastAsiaTheme="minorEastAsia"/>
               <w:noProof/>
-              <w:lang w:eastAsia="el-GR"/>
+              <w:lang w:val="en-US"/>
             </w:rPr>
           </w:pPr>
-          <w:hyperlink w:anchor="_Toc81236799" w:history="1">
+          <w:hyperlink w:anchor="_Toc81314016" w:history="1">
             <w:r>
               <w:rPr>
                 <w:rStyle w:val="Hyperlink"/>
@@ -1674,7 +1674,7 @@
               <w:rPr>
                 <w:rFonts w:eastAsiaTheme="minorEastAsia"/>
                 <w:noProof/>
-                <w:lang w:eastAsia="el-GR"/>
+                <w:lang w:val="en-US"/>
               </w:rPr>
               <w:tab/>
             </w:r>
@@ -1704,7 +1704,7 @@
                 <w:noProof/>
                 <w:webHidden/>
               </w:rPr>
-              <w:instrText xml:space="preserve"> PAGEREF _Toc81236799 \h </w:instrText>
+              <w:instrText xml:space="preserve"> PAGEREF _Toc81314016 \h </w:instrText>
             </w:r>
             <w:r>
               <w:rPr>
@@ -1724,7 +1724,7 @@
                 <w:noProof/>
                 <w:webHidden/>
               </w:rPr>
-              <w:t>7</w:t>
+              <w:t>8</w:t>
             </w:r>
             <w:r>
               <w:rPr>
@@ -1745,10 +1745,10 @@
             <w:rPr>
               <w:rFonts w:eastAsiaTheme="minorEastAsia"/>
               <w:noProof/>
-              <w:lang w:eastAsia="el-GR"/>
+              <w:lang w:val="en-US"/>
             </w:rPr>
           </w:pPr>
-          <w:hyperlink w:anchor="_Toc81236800" w:history="1">
+          <w:hyperlink w:anchor="_Toc81314017" w:history="1">
             <w:r>
               <w:rPr>
                 <w:rStyle w:val="Hyperlink"/>
@@ -1760,7 +1760,7 @@
               <w:rPr>
                 <w:rFonts w:eastAsiaTheme="minorEastAsia"/>
                 <w:noProof/>
-                <w:lang w:eastAsia="el-GR"/>
+                <w:lang w:val="en-US"/>
               </w:rPr>
               <w:tab/>
             </w:r>
@@ -1790,7 +1790,7 @@
                 <w:noProof/>
                 <w:webHidden/>
               </w:rPr>
-              <w:instrText xml:space="preserve"> PAGEREF _Toc81236800 \h </w:instrText>
+              <w:instrText xml:space="preserve"> PAGEREF _Toc81314017 \h </w:instrText>
             </w:r>
             <w:r>
               <w:rPr>
@@ -1810,7 +1810,7 @@
                 <w:noProof/>
                 <w:webHidden/>
               </w:rPr>
-              <w:t>7</w:t>
+              <w:t>8</w:t>
             </w:r>
             <w:r>
               <w:rPr>
@@ -1831,10 +1831,10 @@
             <w:rPr>
               <w:rFonts w:eastAsiaTheme="minorEastAsia"/>
               <w:noProof/>
-              <w:lang w:eastAsia="el-GR"/>
+              <w:lang w:val="en-US"/>
             </w:rPr>
           </w:pPr>
-          <w:hyperlink w:anchor="_Toc81236801" w:history="1">
+          <w:hyperlink w:anchor="_Toc81314018" w:history="1">
             <w:r>
               <w:rPr>
                 <w:rStyle w:val="Hyperlink"/>
@@ -1846,7 +1846,7 @@
               <w:rPr>
                 <w:rFonts w:eastAsiaTheme="minorEastAsia"/>
                 <w:noProof/>
-                <w:lang w:eastAsia="el-GR"/>
+                <w:lang w:val="en-US"/>
               </w:rPr>
               <w:tab/>
             </w:r>
@@ -1876,7 +1876,7 @@
                 <w:noProof/>
                 <w:webHidden/>
               </w:rPr>
-              <w:instrText xml:space="preserve"> PAGEREF _Toc81236801 \h </w:instrText>
+              <w:instrText xml:space="preserve"> PAGEREF _Toc81314018 \h </w:instrText>
             </w:r>
             <w:r>
               <w:rPr>
@@ -1896,7 +1896,7 @@
                 <w:noProof/>
                 <w:webHidden/>
               </w:rPr>
-              <w:t>7</w:t>
+              <w:t>8</w:t>
             </w:r>
             <w:r>
               <w:rPr>
@@ -1917,10 +1917,10 @@
             <w:rPr>
               <w:rFonts w:eastAsiaTheme="minorEastAsia"/>
               <w:noProof/>
-              <w:lang w:eastAsia="el-GR"/>
+              <w:lang w:val="en-US"/>
             </w:rPr>
           </w:pPr>
-          <w:hyperlink w:anchor="_Toc81236802" w:history="1">
+          <w:hyperlink w:anchor="_Toc81314019" w:history="1">
             <w:r>
               <w:rPr>
                 <w:rStyle w:val="Hyperlink"/>
@@ -1932,7 +1932,7 @@
               <w:rPr>
                 <w:rFonts w:eastAsiaTheme="minorEastAsia"/>
                 <w:noProof/>
-                <w:lang w:eastAsia="el-GR"/>
+                <w:lang w:val="en-US"/>
               </w:rPr>
               <w:tab/>
             </w:r>
@@ -1970,7 +1970,7 @@
                 <w:noProof/>
                 <w:webHidden/>
               </w:rPr>
-              <w:instrText xml:space="preserve"> PAGEREF _Toc81236802 \h </w:instrText>
+              <w:instrText xml:space="preserve"> PAGEREF _Toc81314019 \h </w:instrText>
             </w:r>
             <w:r>
               <w:rPr>
@@ -1990,7 +1990,7 @@
                 <w:noProof/>
                 <w:webHidden/>
               </w:rPr>
-              <w:t>8</w:t>
+              <w:t>9</w:t>
             </w:r>
             <w:r>
               <w:rPr>
@@ -2011,10 +2011,10 @@
             <w:rPr>
               <w:rFonts w:eastAsiaTheme="minorEastAsia"/>
               <w:noProof/>
-              <w:lang w:eastAsia="el-GR"/>
+              <w:lang w:val="en-US"/>
             </w:rPr>
           </w:pPr>
-          <w:hyperlink w:anchor="_Toc81236803" w:history="1">
+          <w:hyperlink w:anchor="_Toc81314020" w:history="1">
             <w:r>
               <w:rPr>
                 <w:rStyle w:val="Hyperlink"/>
@@ -2026,7 +2026,7 @@
               <w:rPr>
                 <w:rFonts w:eastAsiaTheme="minorEastAsia"/>
                 <w:noProof/>
-                <w:lang w:eastAsia="el-GR"/>
+                <w:lang w:val="en-US"/>
               </w:rPr>
               <w:tab/>
             </w:r>
@@ -2056,7 +2056,7 @@
                 <w:noProof/>
                 <w:webHidden/>
               </w:rPr>
-              <w:instrText xml:space="preserve"> PAGEREF _Toc81236803 \h </w:instrText>
+              <w:instrText xml:space="preserve"> PAGEREF _Toc81314020 \h </w:instrText>
             </w:r>
             <w:r>
               <w:rPr>
@@ -2076,7 +2076,7 @@
                 <w:noProof/>
                 <w:webHidden/>
               </w:rPr>
-              <w:t>11</w:t>
+              <w:t>12</w:t>
             </w:r>
             <w:r>
               <w:rPr>
@@ -2097,10 +2097,10 @@
             <w:rPr>
               <w:rFonts w:eastAsiaTheme="minorEastAsia"/>
               <w:noProof/>
-              <w:lang w:eastAsia="el-GR"/>
+              <w:lang w:val="en-US"/>
             </w:rPr>
           </w:pPr>
-          <w:hyperlink w:anchor="_Toc81236804" w:history="1">
+          <w:hyperlink w:anchor="_Toc81314021" w:history="1">
             <w:r>
               <w:rPr>
                 <w:rStyle w:val="Hyperlink"/>
@@ -2112,7 +2112,7 @@
               <w:rPr>
                 <w:rFonts w:eastAsiaTheme="minorEastAsia"/>
                 <w:noProof/>
-                <w:lang w:eastAsia="el-GR"/>
+                <w:lang w:val="en-US"/>
               </w:rPr>
               <w:tab/>
             </w:r>
@@ -2142,7 +2142,7 @@
                 <w:noProof/>
                 <w:webHidden/>
               </w:rPr>
-              <w:instrText xml:space="preserve"> PAGEREF _Toc81236804 \h </w:instrText>
+              <w:instrText xml:space="preserve"> PAGEREF _Toc81314021 \h </w:instrText>
             </w:r>
             <w:r>
               <w:rPr>
@@ -2162,7 +2162,7 @@
                 <w:noProof/>
                 <w:webHidden/>
               </w:rPr>
-              <w:t>15</w:t>
+              <w:t>16</w:t>
             </w:r>
             <w:r>
               <w:rPr>
@@ -2183,10 +2183,10 @@
             <w:rPr>
               <w:rFonts w:eastAsiaTheme="minorEastAsia"/>
               <w:noProof/>
-              <w:lang w:eastAsia="el-GR"/>
+              <w:lang w:val="en-US"/>
             </w:rPr>
           </w:pPr>
-          <w:hyperlink w:anchor="_Toc81236805" w:history="1">
+          <w:hyperlink w:anchor="_Toc81314022" w:history="1">
             <w:r>
               <w:rPr>
                 <w:rStyle w:val="Hyperlink"/>
@@ -2198,7 +2198,7 @@
               <w:rPr>
                 <w:rFonts w:eastAsiaTheme="minorEastAsia"/>
                 <w:noProof/>
-                <w:lang w:eastAsia="el-GR"/>
+                <w:lang w:val="en-US"/>
               </w:rPr>
               <w:tab/>
             </w:r>
@@ -2228,7 +2228,7 @@
                 <w:noProof/>
                 <w:webHidden/>
               </w:rPr>
-              <w:instrText xml:space="preserve"> PAGEREF _Toc81236805 \h </w:instrText>
+              <w:instrText xml:space="preserve"> PAGEREF _Toc81314022 \h </w:instrText>
             </w:r>
             <w:r>
               <w:rPr>
@@ -2248,7 +2248,7 @@
                 <w:noProof/>
                 <w:webHidden/>
               </w:rPr>
-              <w:t>20</w:t>
+              <w:t>21</w:t>
             </w:r>
             <w:r>
               <w:rPr>
@@ -2269,10 +2269,10 @@
             <w:rPr>
               <w:rFonts w:eastAsiaTheme="minorEastAsia"/>
               <w:noProof/>
-              <w:lang w:eastAsia="el-GR"/>
+              <w:lang w:val="en-US"/>
             </w:rPr>
           </w:pPr>
-          <w:hyperlink w:anchor="_Toc81236806" w:history="1">
+          <w:hyperlink w:anchor="_Toc81314023" w:history="1">
             <w:r>
               <w:rPr>
                 <w:rStyle w:val="Hyperlink"/>
@@ -2284,7 +2284,7 @@
               <w:rPr>
                 <w:rFonts w:eastAsiaTheme="minorEastAsia"/>
                 <w:noProof/>
-                <w:lang w:eastAsia="el-GR"/>
+                <w:lang w:val="en-US"/>
               </w:rPr>
               <w:tab/>
             </w:r>
@@ -2314,7 +2314,7 @@
                 <w:noProof/>
                 <w:webHidden/>
               </w:rPr>
-              <w:instrText xml:space="preserve"> PAGEREF _Toc81236806 \h </w:instrText>
+              <w:instrText xml:space="preserve"> PAGEREF _Toc81314023 \h </w:instrText>
             </w:r>
             <w:r>
               <w:rPr>
@@ -2334,7 +2334,7 @@
                 <w:noProof/>
                 <w:webHidden/>
               </w:rPr>
-              <w:t>23</w:t>
+              <w:t>24</w:t>
             </w:r>
             <w:r>
               <w:rPr>
@@ -2355,10 +2355,10 @@
             <w:rPr>
               <w:rFonts w:eastAsiaTheme="minorEastAsia"/>
               <w:noProof/>
-              <w:lang w:eastAsia="el-GR"/>
+              <w:lang w:val="en-US"/>
             </w:rPr>
           </w:pPr>
-          <w:hyperlink w:anchor="_Toc81236807" w:history="1">
+          <w:hyperlink w:anchor="_Toc81314024" w:history="1">
             <w:r>
               <w:rPr>
                 <w:rStyle w:val="Hyperlink"/>
@@ -2370,7 +2370,7 @@
               <w:rPr>
                 <w:rFonts w:eastAsiaTheme="minorEastAsia"/>
                 <w:noProof/>
-                <w:lang w:eastAsia="el-GR"/>
+                <w:lang w:val="en-US"/>
               </w:rPr>
               <w:tab/>
             </w:r>
@@ -2400,7 +2400,7 @@
                 <w:noProof/>
                 <w:webHidden/>
               </w:rPr>
-              <w:instrText xml:space="preserve"> PAGEREF _Toc81236807 \h </w:instrText>
+              <w:instrText xml:space="preserve"> PAGEREF _Toc81314024 \h </w:instrText>
             </w:r>
             <w:r>
               <w:rPr>
@@ -2420,7 +2420,7 @@
                 <w:noProof/>
                 <w:webHidden/>
               </w:rPr>
-              <w:t>23</w:t>
+              <w:t>24</w:t>
             </w:r>
             <w:r>
               <w:rPr>
@@ -2441,10 +2441,10 @@
             <w:rPr>
               <w:rFonts w:eastAsiaTheme="minorEastAsia"/>
               <w:noProof/>
-              <w:lang w:eastAsia="el-GR"/>
+              <w:lang w:val="en-US"/>
             </w:rPr>
           </w:pPr>
-          <w:hyperlink w:anchor="_Toc81236808" w:history="1">
+          <w:hyperlink w:anchor="_Toc81314025" w:history="1">
             <w:r>
               <w:rPr>
                 <w:rStyle w:val="Hyperlink"/>
@@ -2457,7 +2457,7 @@
               <w:rPr>
                 <w:rFonts w:eastAsiaTheme="minorEastAsia"/>
                 <w:noProof/>
-                <w:lang w:eastAsia="el-GR"/>
+                <w:lang w:val="en-US"/>
               </w:rPr>
               <w:tab/>
             </w:r>
@@ -2495,7 +2495,7 @@
                 <w:noProof/>
                 <w:webHidden/>
               </w:rPr>
-              <w:instrText xml:space="preserve"> PAGEREF _Toc81236808 \h </w:instrText>
+              <w:instrText xml:space="preserve"> PAGEREF _Toc81314025 \h </w:instrText>
             </w:r>
             <w:r>
               <w:rPr>
@@ -2515,7 +2515,7 @@
                 <w:noProof/>
                 <w:webHidden/>
               </w:rPr>
-              <w:t>23</w:t>
+              <w:t>24</w:t>
             </w:r>
             <w:r>
               <w:rPr>
@@ -2536,10 +2536,10 @@
             <w:rPr>
               <w:rFonts w:eastAsiaTheme="minorEastAsia"/>
               <w:noProof/>
-              <w:lang w:eastAsia="el-GR"/>
+              <w:lang w:val="en-US"/>
             </w:rPr>
           </w:pPr>
-          <w:hyperlink w:anchor="_Toc81236809" w:history="1">
+          <w:hyperlink w:anchor="_Toc81314026" w:history="1">
             <w:r>
               <w:rPr>
                 <w:rStyle w:val="Hyperlink"/>
@@ -2552,7 +2552,7 @@
               <w:rPr>
                 <w:rFonts w:eastAsiaTheme="minorEastAsia"/>
                 <w:noProof/>
-                <w:lang w:eastAsia="el-GR"/>
+                <w:lang w:val="en-US"/>
               </w:rPr>
               <w:tab/>
             </w:r>
@@ -2620,7 +2620,7 @@
                 <w:noProof/>
                 <w:webHidden/>
               </w:rPr>
-              <w:instrText xml:space="preserve"> PAGEREF _Toc81236809 \h </w:instrText>
+              <w:instrText xml:space="preserve"> PAGEREF _Toc81314026 \h </w:instrText>
             </w:r>
             <w:r>
               <w:rPr>
@@ -2640,7 +2640,7 @@
                 <w:noProof/>
                 <w:webHidden/>
               </w:rPr>
-              <w:t>24</w:t>
+              <w:t>25</w:t>
             </w:r>
             <w:r>
               <w:rPr>
@@ -2661,10 +2661,10 @@
             <w:rPr>
               <w:rFonts w:eastAsiaTheme="minorEastAsia"/>
               <w:noProof/>
-              <w:lang w:eastAsia="el-GR"/>
+              <w:lang w:val="en-US"/>
             </w:rPr>
           </w:pPr>
-          <w:hyperlink w:anchor="_Toc81236810" w:history="1">
+          <w:hyperlink w:anchor="_Toc81314027" w:history="1">
             <w:r>
               <w:rPr>
                 <w:rStyle w:val="Hyperlink"/>
@@ -2677,7 +2677,7 @@
               <w:rPr>
                 <w:rFonts w:eastAsiaTheme="minorEastAsia"/>
                 <w:noProof/>
-                <w:lang w:eastAsia="el-GR"/>
+                <w:lang w:val="en-US"/>
               </w:rPr>
               <w:tab/>
             </w:r>
@@ -2745,7 +2745,7 @@
                 <w:noProof/>
                 <w:webHidden/>
               </w:rPr>
-              <w:instrText xml:space="preserve"> PAGEREF _Toc81236810 \h </w:instrText>
+              <w:instrText xml:space="preserve"> PAGEREF _Toc81314027 \h </w:instrText>
             </w:r>
             <w:r>
               <w:rPr>
@@ -2765,7 +2765,7 @@
                 <w:noProof/>
                 <w:webHidden/>
               </w:rPr>
-              <w:t>25</w:t>
+              <w:t>26</w:t>
             </w:r>
             <w:r>
               <w:rPr>
@@ -2786,10 +2786,10 @@
             <w:rPr>
               <w:rFonts w:eastAsiaTheme="minorEastAsia"/>
               <w:noProof/>
-              <w:lang w:eastAsia="el-GR"/>
+              <w:lang w:val="en-US"/>
             </w:rPr>
           </w:pPr>
-          <w:hyperlink w:anchor="_Toc81236811" w:history="1">
+          <w:hyperlink w:anchor="_Toc81314028" w:history="1">
             <w:r>
               <w:rPr>
                 <w:rStyle w:val="Hyperlink"/>
@@ -2801,7 +2801,7 @@
               <w:rPr>
                 <w:rFonts w:eastAsiaTheme="minorEastAsia"/>
                 <w:noProof/>
-                <w:lang w:eastAsia="el-GR"/>
+                <w:lang w:val="en-US"/>
               </w:rPr>
               <w:tab/>
             </w:r>
@@ -2831,7 +2831,7 @@
                 <w:noProof/>
                 <w:webHidden/>
               </w:rPr>
-              <w:instrText xml:space="preserve"> PAGEREF _Toc81236811 \h </w:instrText>
+              <w:instrText xml:space="preserve"> PAGEREF _Toc81314028 \h </w:instrText>
             </w:r>
             <w:r>
               <w:rPr>
@@ -2851,7 +2851,7 @@
                 <w:noProof/>
                 <w:webHidden/>
               </w:rPr>
-              <w:t>26</w:t>
+              <w:t>27</w:t>
             </w:r>
             <w:r>
               <w:rPr>
@@ -2872,10 +2872,10 @@
             <w:rPr>
               <w:rFonts w:eastAsiaTheme="minorEastAsia"/>
               <w:noProof/>
-              <w:lang w:eastAsia="el-GR"/>
+              <w:lang w:val="en-US"/>
             </w:rPr>
           </w:pPr>
-          <w:hyperlink w:anchor="_Toc81236812" w:history="1">
+          <w:hyperlink w:anchor="_Toc81314029" w:history="1">
             <w:r>
               <w:rPr>
                 <w:rStyle w:val="Hyperlink"/>
@@ -2888,7 +2888,7 @@
               <w:rPr>
                 <w:rFonts w:eastAsiaTheme="minorEastAsia"/>
                 <w:noProof/>
-                <w:lang w:eastAsia="el-GR"/>
+                <w:lang w:val="en-US"/>
               </w:rPr>
               <w:tab/>
             </w:r>
@@ -2941,7 +2941,7 @@
                 <w:noProof/>
                 <w:webHidden/>
               </w:rPr>
-              <w:instrText xml:space="preserve"> PAGEREF _Toc81236812 \h </w:instrText>
+              <w:instrText xml:space="preserve"> PAGEREF _Toc81314029 \h </w:instrText>
             </w:r>
             <w:r>
               <w:rPr>
@@ -2961,7 +2961,7 @@
                 <w:noProof/>
                 <w:webHidden/>
               </w:rPr>
-              <w:t>26</w:t>
+              <w:t>27</w:t>
             </w:r>
             <w:r>
               <w:rPr>
@@ -2982,10 +2982,10 @@
             <w:rPr>
               <w:rFonts w:eastAsiaTheme="minorEastAsia"/>
               <w:noProof/>
-              <w:lang w:eastAsia="el-GR"/>
+              <w:lang w:val="en-US"/>
             </w:rPr>
           </w:pPr>
-          <w:hyperlink w:anchor="_Toc81236813" w:history="1">
+          <w:hyperlink w:anchor="_Toc81314030" w:history="1">
             <w:r>
               <w:rPr>
                 <w:rStyle w:val="Hyperlink"/>
@@ -2998,7 +2998,7 @@
               <w:rPr>
                 <w:rFonts w:eastAsiaTheme="minorEastAsia"/>
                 <w:noProof/>
-                <w:lang w:eastAsia="el-GR"/>
+                <w:lang w:val="en-US"/>
               </w:rPr>
               <w:tab/>
             </w:r>
@@ -3051,7 +3051,7 @@
                 <w:noProof/>
                 <w:webHidden/>
               </w:rPr>
-              <w:instrText xml:space="preserve"> PAGEREF _Toc81236813 \h </w:instrText>
+              <w:instrText xml:space="preserve"> PAGEREF _Toc81314030 \h </w:instrText>
             </w:r>
             <w:r>
               <w:rPr>
@@ -3071,7 +3071,7 @@
                 <w:noProof/>
                 <w:webHidden/>
               </w:rPr>
-              <w:t>27</w:t>
+              <w:t>28</w:t>
             </w:r>
             <w:r>
               <w:rPr>
@@ -3092,10 +3092,10 @@
             <w:rPr>
               <w:rFonts w:eastAsiaTheme="minorEastAsia"/>
               <w:noProof/>
-              <w:lang w:eastAsia="el-GR"/>
+              <w:lang w:val="en-US"/>
             </w:rPr>
           </w:pPr>
-          <w:hyperlink w:anchor="_Toc81236814" w:history="1">
+          <w:hyperlink w:anchor="_Toc81314031" w:history="1">
             <w:r>
               <w:rPr>
                 <w:rStyle w:val="Hyperlink"/>
@@ -3107,7 +3107,7 @@
               <w:rPr>
                 <w:rFonts w:eastAsiaTheme="minorEastAsia"/>
                 <w:noProof/>
-                <w:lang w:eastAsia="el-GR"/>
+                <w:lang w:val="en-US"/>
               </w:rPr>
               <w:tab/>
             </w:r>
@@ -3137,7 +3137,7 @@
                 <w:noProof/>
                 <w:webHidden/>
               </w:rPr>
-              <w:instrText xml:space="preserve"> PAGEREF _Toc81236814 \h </w:instrText>
+              <w:instrText xml:space="preserve"> PAGEREF _Toc81314031 \h </w:instrText>
             </w:r>
             <w:r>
               <w:rPr>
@@ -3157,7 +3157,7 @@
                 <w:noProof/>
                 <w:webHidden/>
               </w:rPr>
-              <w:t>28</w:t>
+              <w:t>29</w:t>
             </w:r>
             <w:r>
               <w:rPr>
@@ -3178,10 +3178,10 @@
             <w:rPr>
               <w:rFonts w:eastAsiaTheme="minorEastAsia"/>
               <w:noProof/>
-              <w:lang w:eastAsia="el-GR"/>
+              <w:lang w:val="en-US"/>
             </w:rPr>
           </w:pPr>
-          <w:hyperlink w:anchor="_Toc81236815" w:history="1">
+          <w:hyperlink w:anchor="_Toc81314032" w:history="1">
             <w:r>
               <w:rPr>
                 <w:rStyle w:val="Hyperlink"/>
@@ -3193,7 +3193,7 @@
               <w:rPr>
                 <w:rFonts w:eastAsiaTheme="minorEastAsia"/>
                 <w:noProof/>
-                <w:lang w:eastAsia="el-GR"/>
+                <w:lang w:val="en-US"/>
               </w:rPr>
               <w:tab/>
             </w:r>
@@ -3223,7 +3223,7 @@
                 <w:noProof/>
                 <w:webHidden/>
               </w:rPr>
-              <w:instrText xml:space="preserve"> PAGEREF _Toc81236815 \h </w:instrText>
+              <w:instrText xml:space="preserve"> PAGEREF _Toc81314032 \h </w:instrText>
             </w:r>
             <w:r>
               <w:rPr>
@@ -3243,7 +3243,7 @@
                 <w:noProof/>
                 <w:webHidden/>
               </w:rPr>
-              <w:t>29</w:t>
+              <w:t>30</w:t>
             </w:r>
             <w:r>
               <w:rPr>
@@ -3264,10 +3264,10 @@
             <w:rPr>
               <w:rFonts w:eastAsiaTheme="minorEastAsia"/>
               <w:noProof/>
-              <w:lang w:eastAsia="el-GR"/>
+              <w:lang w:val="en-US"/>
             </w:rPr>
           </w:pPr>
-          <w:hyperlink w:anchor="_Toc81236816" w:history="1">
+          <w:hyperlink w:anchor="_Toc81314033" w:history="1">
             <w:r>
               <w:rPr>
                 <w:rStyle w:val="Hyperlink"/>
@@ -3279,7 +3279,7 @@
               <w:rPr>
                 <w:rFonts w:eastAsiaTheme="minorEastAsia"/>
                 <w:noProof/>
-                <w:lang w:eastAsia="el-GR"/>
+                <w:lang w:val="en-US"/>
               </w:rPr>
               <w:tab/>
             </w:r>
@@ -3309,7 +3309,7 @@
                 <w:noProof/>
                 <w:webHidden/>
               </w:rPr>
-              <w:instrText xml:space="preserve"> PAGEREF _Toc81236816 \h </w:instrText>
+              <w:instrText xml:space="preserve"> PAGEREF _Toc81314033 \h </w:instrText>
             </w:r>
             <w:r>
               <w:rPr>
@@ -3329,7 +3329,7 @@
                 <w:noProof/>
                 <w:webHidden/>
               </w:rPr>
-              <w:t>29</w:t>
+              <w:t>30</w:t>
             </w:r>
             <w:r>
               <w:rPr>
@@ -3350,10 +3350,10 @@
             <w:rPr>
               <w:rFonts w:eastAsiaTheme="minorEastAsia"/>
               <w:noProof/>
-              <w:lang w:eastAsia="el-GR"/>
+              <w:lang w:val="en-US"/>
             </w:rPr>
           </w:pPr>
-          <w:hyperlink w:anchor="_Toc81236817" w:history="1">
+          <w:hyperlink w:anchor="_Toc81314034" w:history="1">
             <w:r>
               <w:rPr>
                 <w:rStyle w:val="Hyperlink"/>
@@ -3365,7 +3365,7 @@
               <w:rPr>
                 <w:rFonts w:eastAsiaTheme="minorEastAsia"/>
                 <w:noProof/>
-                <w:lang w:eastAsia="el-GR"/>
+                <w:lang w:val="en-US"/>
               </w:rPr>
               <w:tab/>
             </w:r>
@@ -3395,7 +3395,7 @@
                 <w:noProof/>
                 <w:webHidden/>
               </w:rPr>
-              <w:instrText xml:space="preserve"> PAGEREF _Toc81236817 \h </w:instrText>
+              <w:instrText xml:space="preserve"> PAGEREF _Toc81314034 \h </w:instrText>
             </w:r>
             <w:r>
               <w:rPr>
@@ -3415,7 +3415,7 @@
                 <w:noProof/>
                 <w:webHidden/>
               </w:rPr>
-              <w:t>29</w:t>
+              <w:t>30</w:t>
             </w:r>
             <w:r>
               <w:rPr>
@@ -3436,10 +3436,10 @@
             <w:rPr>
               <w:rFonts w:eastAsiaTheme="minorEastAsia"/>
               <w:noProof/>
-              <w:lang w:eastAsia="el-GR"/>
+              <w:lang w:val="en-US"/>
             </w:rPr>
           </w:pPr>
-          <w:hyperlink w:anchor="_Toc81236818" w:history="1">
+          <w:hyperlink w:anchor="_Toc81314035" w:history="1">
             <w:r>
               <w:rPr>
                 <w:rStyle w:val="Hyperlink"/>
@@ -3451,7 +3451,7 @@
               <w:rPr>
                 <w:rFonts w:eastAsiaTheme="minorEastAsia"/>
                 <w:noProof/>
-                <w:lang w:eastAsia="el-GR"/>
+                <w:lang w:val="en-US"/>
               </w:rPr>
               <w:tab/>
             </w:r>
@@ -3481,7 +3481,7 @@
                 <w:noProof/>
                 <w:webHidden/>
               </w:rPr>
-              <w:instrText xml:space="preserve"> PAGEREF _Toc81236818 \h </w:instrText>
+              <w:instrText xml:space="preserve"> PAGEREF _Toc81314035 \h </w:instrText>
             </w:r>
             <w:r>
               <w:rPr>
@@ -3501,7 +3501,7 @@
                 <w:noProof/>
                 <w:webHidden/>
               </w:rPr>
-              <w:t>30</w:t>
+              <w:t>31</w:t>
             </w:r>
             <w:r>
               <w:rPr>
@@ -3549,7 +3549,7 @@
           <w:numId w:val="0"/>
         </w:numPr>
       </w:pPr>
-      <w:bookmarkStart w:id="1" w:name="_Toc81236792"/>
+      <w:bookmarkStart w:id="1" w:name="_Toc81314009"/>
       <w:r>
         <w:rPr>
           <w:lang w:val="en-US"/>
@@ -3568,7 +3568,7 @@
         <w:pStyle w:val="Heading2"/>
       </w:pPr>
       <w:bookmarkStart w:id="2" w:name="_Toc78643568"/>
-      <w:bookmarkStart w:id="3" w:name="_Toc81236793"/>
+      <w:bookmarkStart w:id="3" w:name="_Toc81314010"/>
       <w:r>
         <w:t>Αντικείμενο της εργασίας</w:t>
       </w:r>
@@ -3596,7 +3596,7 @@
         <w:pStyle w:val="Heading2"/>
       </w:pPr>
       <w:bookmarkStart w:id="4" w:name="_Toc78643569"/>
-      <w:bookmarkStart w:id="5" w:name="_Toc81236794"/>
+      <w:bookmarkStart w:id="5" w:name="_Toc81314011"/>
       <w:r>
         <w:t>Διάρθρωση της εργασίας</w:t>
       </w:r>
@@ -3630,7 +3630,7 @@
         <w:pStyle w:val="Heading1"/>
       </w:pPr>
       <w:bookmarkStart w:id="6" w:name="_Toc78643570"/>
-      <w:bookmarkStart w:id="7" w:name="_Toc81236795"/>
+      <w:bookmarkStart w:id="7" w:name="_Toc81314012"/>
       <w:r>
         <w:lastRenderedPageBreak/>
         <w:t>Θεωρητικό υπόβαθρο</w:t>
@@ -3643,7 +3643,7 @@
         <w:pStyle w:val="Heading2"/>
       </w:pPr>
       <w:bookmarkStart w:id="8" w:name="_Toc78643571"/>
-      <w:bookmarkStart w:id="9" w:name="_Toc81236796"/>
+      <w:bookmarkStart w:id="9" w:name="_Toc81314013"/>
       <w:r>
         <w:t>Δυσοσμία κώδικα</w:t>
       </w:r>
@@ -4259,7 +4259,7 @@
         <w:pStyle w:val="Heading1"/>
       </w:pPr>
       <w:bookmarkStart w:id="10" w:name="_Toc78643572"/>
-      <w:bookmarkStart w:id="11" w:name="_Toc81236797"/>
+      <w:bookmarkStart w:id="11" w:name="_Toc81314014"/>
       <w:r>
         <w:lastRenderedPageBreak/>
         <w:t>Περιγραφή Συστήματος</w:t>
@@ -4272,7 +4272,7 @@
         <w:pStyle w:val="Heading2"/>
       </w:pPr>
       <w:bookmarkStart w:id="12" w:name="_Toc78643573"/>
-      <w:bookmarkStart w:id="13" w:name="_Toc81236798"/>
+      <w:bookmarkStart w:id="13" w:name="_Toc81314015"/>
       <w:r>
         <w:t>Προδιαγραφές</w:t>
       </w:r>
@@ -4335,7 +4335,7 @@
       <w:pPr>
         <w:pStyle w:val="Heading2"/>
       </w:pPr>
-      <w:bookmarkStart w:id="14" w:name="_Toc81236799"/>
+      <w:bookmarkStart w:id="14" w:name="_Toc81314016"/>
       <w:r>
         <w:t>Αρχιτεκτονική</w:t>
       </w:r>
@@ -4362,7 +4362,7 @@
         <w:pStyle w:val="Heading2"/>
       </w:pPr>
       <w:bookmarkStart w:id="15" w:name="_Toc78643575"/>
-      <w:bookmarkStart w:id="16" w:name="_Toc81236800"/>
+      <w:bookmarkStart w:id="16" w:name="_Toc81314017"/>
       <w:r>
         <w:t>Υλοποίηση</w:t>
       </w:r>
@@ -4374,7 +4374,7 @@
         <w:pStyle w:val="Heading3"/>
       </w:pPr>
       <w:bookmarkStart w:id="17" w:name="_Toc78643576"/>
-      <w:bookmarkStart w:id="18" w:name="_Toc81236801"/>
+      <w:bookmarkStart w:id="18" w:name="_Toc81314018"/>
       <w:r>
         <w:t>Εργαλεία &amp; Βιβλιοθήκες</w:t>
       </w:r>
@@ -5755,7 +5755,7 @@
         <w:pStyle w:val="Heading3"/>
       </w:pPr>
       <w:bookmarkStart w:id="19" w:name="_Toc78643577"/>
-      <w:bookmarkStart w:id="20" w:name="_Toc81236802"/>
+      <w:bookmarkStart w:id="20" w:name="_Toc81314019"/>
       <w:r>
         <w:t xml:space="preserve">Δημιουργία </w:t>
       </w:r>
@@ -6096,6 +6096,9 @@
         <w:t>1</w:t>
       </w:r>
       <w:r>
+        <w:rPr>
+          <w:noProof/>
+        </w:rPr>
         <w:fldChar w:fldCharType="end"/>
       </w:r>
       <w:r>
@@ -6437,13 +6440,7 @@
               <w:t xml:space="preserve"> </w:t>
             </w:r>
             <w:r>
-              <w:t>(</w:t>
-            </w:r>
-            <w:r>
-              <w:t xml:space="preserve">τις </w:t>
-            </w:r>
-            <w:r>
-              <w:t>εσωτερικές δομές της δομής).</w:t>
+              <w:t>(τις εσωτερικές δομές της δομής).</w:t>
             </w:r>
           </w:p>
         </w:tc>
@@ -6591,10 +6588,7 @@
               <w:t xml:space="preserve"> </w:t>
             </w:r>
             <w:r>
-              <w:t>που περιέχει αντικείμενα τύπου</w:t>
-            </w:r>
-            <w:r>
-              <w:t xml:space="preserve"> </w:t>
+              <w:t xml:space="preserve">που περιέχει αντικείμενα τύπου </w:t>
             </w:r>
             <w:r>
               <w:rPr>
@@ -6683,13 +6677,7 @@
               <w:t xml:space="preserve"> </w:t>
             </w:r>
             <w:r>
-              <w:t xml:space="preserve">που περιέχει </w:t>
-            </w:r>
-            <w:r>
-              <w:t xml:space="preserve">μόνο </w:t>
-            </w:r>
-            <w:r>
-              <w:t xml:space="preserve">αντικείμενα τύπου </w:t>
+              <w:t xml:space="preserve">που περιέχει μόνο αντικείμενα τύπου </w:t>
             </w:r>
             <w:r>
               <w:rPr>
@@ -7297,13 +7285,7 @@
               <w:t xml:space="preserve"> </w:t>
             </w:r>
             <w:r>
-              <w:t xml:space="preserve">πλήθος των γραμμών της </w:t>
-            </w:r>
-            <w:r>
-              <w:t>μεθόδου</w:t>
-            </w:r>
-            <w:r>
-              <w:t>.</w:t>
+              <w:t>πλήθος των γραμμών της μεθόδου.</w:t>
             </w:r>
           </w:p>
         </w:tc>
@@ -7372,13 +7354,7 @@
               <w:t xml:space="preserve"> </w:t>
             </w:r>
             <w:r>
-              <w:t xml:space="preserve">της </w:t>
-            </w:r>
-            <w:r>
-              <w:t>μεθόδου</w:t>
-            </w:r>
-            <w:r>
-              <w:t>.</w:t>
+              <w:t>της μεθόδου.</w:t>
             </w:r>
           </w:p>
         </w:tc>
@@ -7437,13 +7413,7 @@
               <w:cnfStyle w:val="000000100000" w:firstRow="0" w:lastRow="0" w:firstColumn="0" w:lastColumn="0" w:oddVBand="0" w:evenVBand="0" w:oddHBand="1" w:evenHBand="0" w:firstRowFirstColumn="0" w:firstRowLastColumn="0" w:lastRowFirstColumn="0" w:lastRowLastColumn="0"/>
             </w:pPr>
             <w:r>
-              <w:t xml:space="preserve">Το πλήθος των επαναλήψεων της </w:t>
-            </w:r>
-            <w:r>
-              <w:t>μεθόδου</w:t>
-            </w:r>
-            <w:r>
-              <w:t>.</w:t>
+              <w:t>Το πλήθος των επαναλήψεων της μεθόδου.</w:t>
             </w:r>
           </w:p>
         </w:tc>
@@ -7562,13 +7532,7 @@
               <w:cnfStyle w:val="000000100000" w:firstRow="0" w:lastRow="0" w:firstColumn="0" w:lastColumn="0" w:oddVBand="0" w:evenVBand="0" w:oddHBand="1" w:evenHBand="0" w:firstRowFirstColumn="0" w:firstRowLastColumn="0" w:lastRowFirstColumn="0" w:lastRowLastColumn="0"/>
             </w:pPr>
             <w:r>
-              <w:t xml:space="preserve">Συμβολοσειρά με το τύπο επιστροφής της </w:t>
-            </w:r>
-            <w:r>
-              <w:t>μεθόδου</w:t>
-            </w:r>
-            <w:r>
-              <w:t>.</w:t>
+              <w:t>Συμβολοσειρά με το τύπο επιστροφής της μεθόδου.</w:t>
             </w:r>
           </w:p>
         </w:tc>
@@ -7628,13 +7592,7 @@
               <w:cnfStyle w:val="000000000000" w:firstRow="0" w:lastRow="0" w:firstColumn="0" w:lastColumn="0" w:oddVBand="0" w:evenVBand="0" w:oddHBand="0" w:evenHBand="0" w:firstRowFirstColumn="0" w:firstRowLastColumn="0" w:lastRowFirstColumn="0" w:lastRowLastColumn="0"/>
             </w:pPr>
             <w:r>
-              <w:t xml:space="preserve">Αντικείμενο το οποίο περιέχει το αρχείο, τη γραμμή και τη στήλη όπου δηλώθηκε η </w:t>
-            </w:r>
-            <w:r>
-              <w:t>μέθοδος</w:t>
-            </w:r>
-            <w:r>
-              <w:t>.</w:t>
+              <w:t>Αντικείμενο το οποίο περιέχει το αρχείο, τη γραμμή και τη στήλη όπου δηλώθηκε η μέθοδος.</w:t>
             </w:r>
           </w:p>
         </w:tc>
@@ -7705,13 +7663,7 @@
               <w:t xml:space="preserve"> </w:t>
             </w:r>
             <w:r>
-              <w:t xml:space="preserve">της </w:t>
-            </w:r>
-            <w:r>
-              <w:t>μεθόδου</w:t>
-            </w:r>
-            <w:r>
-              <w:t>.</w:t>
+              <w:t>της μεθόδου.</w:t>
             </w:r>
           </w:p>
         </w:tc>
@@ -7994,10 +7946,7 @@
               <w:t>public</w:t>
             </w:r>
             <w:r>
-              <w:t>”.</w:t>
-            </w:r>
-            <w:r>
-              <w:t xml:space="preserve"> </w:t>
+              <w:t xml:space="preserve">”. </w:t>
             </w:r>
             <w:r>
               <w:t xml:space="preserve">Εάν </w:t>
@@ -8661,6 +8610,9 @@
         <w:jc w:val="center"/>
       </w:pPr>
       <w:r>
+        <w:rPr>
+          <w:noProof/>
+        </w:rPr>
         <w:lastRenderedPageBreak/>
         <w:drawing>
           <wp:inline distT="0" distB="0" distL="0" distR="0" wp14:anchorId="7CA766F0" wp14:editId="4585D04D">
@@ -8723,19 +8675,13 @@
         <w:t>2</w:t>
       </w:r>
       <w:r>
+        <w:rPr>
+          <w:noProof/>
+        </w:rPr>
         <w:fldChar w:fldCharType="end"/>
       </w:r>
       <w:r>
-        <w:t xml:space="preserve">: Παράδειγμα </w:t>
-      </w:r>
-      <w:r>
-        <w:rPr>
-          <w:lang w:val="en-US"/>
-        </w:rPr>
-        <w:t xml:space="preserve">JSON </w:t>
-      </w:r>
-      <w:r>
-        <w:t>αντικειμένου εξάρτησης</w:t>
+        <w:t>: Παράδειγμα αντικειμένου εξάρτησης</w:t>
       </w:r>
     </w:p>
     <w:p/>
@@ -8743,7 +8689,7 @@
       <w:pPr>
         <w:pStyle w:val="Heading3"/>
       </w:pPr>
-      <w:bookmarkStart w:id="21" w:name="_Toc81236803"/>
+      <w:bookmarkStart w:id="21" w:name="_Toc81314020"/>
       <w:r>
         <w:t>Διεπαφή προγραμματισμού εφαρμογών</w:t>
       </w:r>
@@ -11318,7 +11264,7 @@
         <w:pStyle w:val="Heading3"/>
       </w:pPr>
       <w:bookmarkStart w:id="22" w:name="_Toc78643579"/>
-      <w:bookmarkStart w:id="23" w:name="_Toc81236804"/>
+      <w:bookmarkStart w:id="23" w:name="_Toc81314021"/>
       <w:r>
         <w:t xml:space="preserve">Ανιχνευτές </w:t>
       </w:r>
@@ -16844,7 +16790,7 @@
         <w:pStyle w:val="Heading3"/>
       </w:pPr>
       <w:bookmarkStart w:id="24" w:name="_Toc78643580"/>
-      <w:bookmarkStart w:id="25" w:name="_Toc81236805"/>
+      <w:bookmarkStart w:id="25" w:name="_Toc81314022"/>
       <w:r>
         <w:lastRenderedPageBreak/>
         <w:t>Διεπαφή χρήστη</w:t>
@@ -18628,7 +18574,7 @@
         <w:pStyle w:val="Heading1"/>
       </w:pPr>
       <w:bookmarkStart w:id="26" w:name="_Toc78643581"/>
-      <w:bookmarkStart w:id="27" w:name="_Toc81236806"/>
+      <w:bookmarkStart w:id="27" w:name="_Toc81314023"/>
       <w:r>
         <w:lastRenderedPageBreak/>
         <w:t>Οδηγίες Χρήσης</w:t>
@@ -18641,7 +18587,7 @@
         <w:pStyle w:val="Heading2"/>
       </w:pPr>
       <w:bookmarkStart w:id="28" w:name="_Toc78643582"/>
-      <w:bookmarkStart w:id="29" w:name="_Toc81236807"/>
+      <w:bookmarkStart w:id="29" w:name="_Toc81314024"/>
       <w:r>
         <w:t>Εγκατάσταση</w:t>
       </w:r>
@@ -18662,7 +18608,7 @@
         </w:rPr>
       </w:pPr>
       <w:bookmarkStart w:id="30" w:name="_Toc78643583"/>
-      <w:bookmarkStart w:id="31" w:name="_Toc81236808"/>
+      <w:bookmarkStart w:id="31" w:name="_Toc81314025"/>
       <w:r>
         <w:t xml:space="preserve">Εγκατάσταση του </w:t>
       </w:r>
@@ -19891,7 +19837,7 @@
         </w:rPr>
       </w:pPr>
       <w:bookmarkStart w:id="32" w:name="_Toc78643584"/>
-      <w:bookmarkStart w:id="33" w:name="_Toc81236809"/>
+      <w:bookmarkStart w:id="33" w:name="_Toc81314026"/>
       <w:r>
         <w:lastRenderedPageBreak/>
         <w:t xml:space="preserve">Εγκατάσταση του </w:t>
@@ -21720,7 +21666,7 @@
         </w:rPr>
       </w:pPr>
       <w:bookmarkStart w:id="34" w:name="_Toc78643585"/>
-      <w:bookmarkStart w:id="35" w:name="_Toc81236810"/>
+      <w:bookmarkStart w:id="35" w:name="_Toc81314027"/>
       <w:r>
         <w:lastRenderedPageBreak/>
         <w:t xml:space="preserve">Εγκατάσταση του </w:t>
@@ -22196,7 +22142,7 @@
         <w:pStyle w:val="Heading2"/>
       </w:pPr>
       <w:bookmarkStart w:id="36" w:name="_Toc78643586"/>
-      <w:bookmarkStart w:id="37" w:name="_Toc81236811"/>
+      <w:bookmarkStart w:id="37" w:name="_Toc81314028"/>
       <w:r>
         <w:lastRenderedPageBreak/>
         <w:t>Χρήση</w:t>
@@ -22211,7 +22157,7 @@
           <w:lang w:val="en-US"/>
         </w:rPr>
       </w:pPr>
-      <w:bookmarkStart w:id="38" w:name="_Toc81236812"/>
+      <w:bookmarkStart w:id="38" w:name="_Toc81314029"/>
       <w:r>
         <w:t>Χρήση</w:t>
       </w:r>
@@ -23610,7 +23556,7 @@
           <w:lang w:val="en-US"/>
         </w:rPr>
       </w:pPr>
-      <w:bookmarkStart w:id="39" w:name="_Toc81236813"/>
+      <w:bookmarkStart w:id="39" w:name="_Toc81314030"/>
       <w:r>
         <w:t>Χρήση</w:t>
       </w:r>
@@ -24097,7 +24043,7 @@
         <w:pStyle w:val="Heading2"/>
       </w:pPr>
       <w:bookmarkStart w:id="40" w:name="_Toc78643587"/>
-      <w:bookmarkStart w:id="41" w:name="_Toc81236814"/>
+      <w:bookmarkStart w:id="41" w:name="_Toc81314031"/>
       <w:r>
         <w:lastRenderedPageBreak/>
         <w:t>Επέκταση</w:t>
@@ -24106,21 +24052,208 @@
       <w:bookmarkEnd w:id="41"/>
     </w:p>
     <w:p>
-      <w:pPr>
-        <w:rPr>
-          <w:color w:val="FF0000"/>
-          <w:lang w:val="en-US"/>
-        </w:rPr>
-      </w:pPr>
-      <w:r>
-        <w:rPr>
-          <w:color w:val="FF0000"/>
-          <w:lang w:val="en-US"/>
-        </w:rPr>
-        <w:t>TODO</w:t>
-      </w:r>
-    </w:p>
-    <w:p>
+      <w:r>
+        <w:t>Το</w:t>
+      </w:r>
+      <w:r>
+        <w:t xml:space="preserve"> </w:t>
+      </w:r>
+      <w:r>
+        <w:rPr>
+          <w:lang w:val="en-US"/>
+        </w:rPr>
+        <w:t>Code</w:t>
+      </w:r>
+      <w:r>
+        <w:t xml:space="preserve"> </w:t>
+      </w:r>
+      <w:r>
+        <w:rPr>
+          <w:lang w:val="en-US"/>
+        </w:rPr>
+        <w:t>Smell</w:t>
+      </w:r>
+      <w:r>
+        <w:t xml:space="preserve"> </w:t>
+      </w:r>
+      <w:r>
+        <w:rPr>
+          <w:lang w:val="en-US"/>
+        </w:rPr>
+        <w:t>Detector</w:t>
+      </w:r>
+      <w:r>
+        <w:t xml:space="preserve"> </w:t>
+      </w:r>
+      <w:r>
+        <w:t>μπορεί</w:t>
+      </w:r>
+      <w:r>
+        <w:t xml:space="preserve"> </w:t>
+      </w:r>
+      <w:r>
+        <w:t>εύκολα να επεκταθεί σε τρεις τομείς: στους ανιχνευτές δυσοσμίας, στις παραμέτρους των ανιχνευτών δυσοσμίας και στα στατιστικά.</w:t>
+      </w:r>
+    </w:p>
+    <w:p>
+      <w:r>
+        <w:t xml:space="preserve">Ένας προγραμματιστής με ελάχιστη γνώση του συστήματος είναι πολύ εύκολο να προσθέσει καινούργιους ανιχνευτές </w:t>
+      </w:r>
+      <w:r>
+        <w:t>τηρώντας τους κανόνες και ακολουθώντας τις οδηγίες που βρίσκονται στην</w:t>
+      </w:r>
+      <w:r>
+        <w:t xml:space="preserve"> διεπαφή προγραμματισμού εφαρμογών </w:t>
+      </w:r>
+      <w:r>
+        <w:t>(</w:t>
+      </w:r>
+      <w:r>
+        <w:rPr>
+          <w:lang w:val="en-US"/>
+        </w:rPr>
+        <w:t>API</w:t>
+      </w:r>
+      <w:r>
+        <w:t xml:space="preserve">) </w:t>
+      </w:r>
+      <w:r>
+        <w:t xml:space="preserve">των ανιχνευτών δυσοσμίας </w:t>
+      </w:r>
+      <w:r>
+        <w:t>στο κεφάλαιο 3.3.3 και διαβάζοντας την δομή του πίνακα συμβόλων η οποία περιγράφεται στο κεφάλαιο 3.3.2.</w:t>
+      </w:r>
+    </w:p>
+    <w:p>
+      <w:r>
+        <w:t>Εύκολη επίσης, είναι η προσθήκη καινούργιων τύπων παραμέτρων για τους ανιχνευτές δυσοσμίας. Όπως αναφέρεται και στο κεφάλαιο 3.3.3 ο κάθε ανιχνευτής μπορεί να έχει παραμέτρους. Οι παράμετροι έχουν υποχρεωτικά έναν από τους τρείς προκαθορισμένους τύπους, αυτοί είναι</w:t>
+      </w:r>
+      <w:r>
+        <w:t>: “</w:t>
+      </w:r>
+      <w:r>
+        <w:rPr>
+          <w:lang w:val="en-US"/>
+        </w:rPr>
+        <w:t>range</w:t>
+      </w:r>
+      <w:r>
+        <w:t>”, “</w:t>
+      </w:r>
+      <w:proofErr w:type="spellStart"/>
+      <w:r>
+        <w:rPr>
+          <w:lang w:val="en-US"/>
+        </w:rPr>
+        <w:t>enum</w:t>
+      </w:r>
+      <w:proofErr w:type="spellEnd"/>
+      <w:r>
+        <w:t xml:space="preserve">” </w:t>
+      </w:r>
+      <w:r>
+        <w:t xml:space="preserve">και </w:t>
+      </w:r>
+      <w:r>
+        <w:t>“</w:t>
+      </w:r>
+      <w:proofErr w:type="spellStart"/>
+      <w:r>
+        <w:rPr>
+          <w:lang w:val="en-US"/>
+        </w:rPr>
+        <w:t>boolean</w:t>
+      </w:r>
+      <w:proofErr w:type="spellEnd"/>
+      <w:r>
+        <w:t xml:space="preserve">". </w:t>
+      </w:r>
+      <w:r>
+        <w:t xml:space="preserve">Η προσθήκη καινούργιου τύπου είναι απλή, ο προγραμματιστής θα πρέπει να ορίσει τα πεδία που </w:t>
+      </w:r>
+      <w:r>
+        <w:t>χρειάζεται</w:t>
+      </w:r>
+      <w:r>
+        <w:t xml:space="preserve"> </w:t>
+      </w:r>
+      <w:r>
+        <w:t xml:space="preserve">αυτός ο τύπος και στη συνέχεια θα πρέπει να υλοποιήσει την γραφική απεικόνιση και την αλληλεπίδραση του με τον χρήστη. Στην συνάρτηση </w:t>
+      </w:r>
+      <w:r>
+        <w:rPr>
+          <w:lang w:val="en-US"/>
+        </w:rPr>
+        <w:t>render</w:t>
+      </w:r>
+      <w:r>
+        <w:t xml:space="preserve"> </w:t>
+      </w:r>
+      <w:r>
+        <w:t xml:space="preserve">της κλάσης </w:t>
+      </w:r>
+      <w:proofErr w:type="spellStart"/>
+      <w:r>
+        <w:rPr>
+          <w:lang w:val="en-US"/>
+        </w:rPr>
+        <w:t>DetectorRenderer</w:t>
+      </w:r>
+      <w:proofErr w:type="spellEnd"/>
+      <w:r>
+        <w:t xml:space="preserve"> </w:t>
+      </w:r>
+      <w:r>
+        <w:t xml:space="preserve">υπάρχει μια επανάληψη η οποία διατρέχει όλες τις παραμέτρους όλων των ανιχνευτών που βρίσκονται στο αρχείο </w:t>
+      </w:r>
+      <w:r>
+        <w:rPr>
+          <w:lang w:val="en-US"/>
+        </w:rPr>
+        <w:t>DetectorsConfig</w:t>
+      </w:r>
+      <w:r>
+        <w:t>.</w:t>
+      </w:r>
+      <w:r>
+        <w:rPr>
+          <w:lang w:val="en-US"/>
+        </w:rPr>
+        <w:t>json</w:t>
+      </w:r>
+      <w:r>
+        <w:t xml:space="preserve">. </w:t>
+      </w:r>
+      <w:r>
+        <w:t xml:space="preserve">Εκεί θα πρέπει να γίνει η αρχικοποίηση της γραφικής διεπαφής της κάθε παραμέτρου του κάθε ανιχνευτή. Τέλος, κατά την αλλαγή κάποιου πεδίου μίας παραμέτρου πρέπει πάντα να καλείται η συνάρτηση </w:t>
+      </w:r>
+      <w:r>
+        <w:rPr>
+          <w:lang w:val="en-US"/>
+        </w:rPr>
+        <w:t>detector</w:t>
+      </w:r>
+      <w:r>
+        <w:t>_</w:t>
+      </w:r>
+      <w:r>
+        <w:rPr>
+          <w:lang w:val="en-US"/>
+        </w:rPr>
+        <w:t>config</w:t>
+      </w:r>
+      <w:r>
+        <w:t>_</w:t>
+      </w:r>
+      <w:r>
+        <w:rPr>
+          <w:lang w:val="en-US"/>
+        </w:rPr>
+        <w:t>changed</w:t>
+      </w:r>
+      <w:r>
+        <w:t>.</w:t>
+      </w:r>
       <w:r>
         <w:br w:type="page"/>
       </w:r>
@@ -24130,7 +24263,7 @@
         <w:pStyle w:val="Heading1"/>
       </w:pPr>
       <w:bookmarkStart w:id="42" w:name="_Toc78643588"/>
-      <w:bookmarkStart w:id="43" w:name="_Toc81236815"/>
+      <w:bookmarkStart w:id="43" w:name="_Toc81314032"/>
       <w:r>
         <w:lastRenderedPageBreak/>
         <w:t>Συμπεράσματα</w:t>
@@ -24158,7 +24291,7 @@
         <w:pStyle w:val="Heading2"/>
       </w:pPr>
       <w:bookmarkStart w:id="44" w:name="_Toc78643589"/>
-      <w:bookmarkStart w:id="45" w:name="_Toc81236816"/>
+      <w:bookmarkStart w:id="45" w:name="_Toc81314033"/>
       <w:r>
         <w:t xml:space="preserve">Γνωστά </w:t>
       </w:r>
@@ -24191,7 +24324,7 @@
         <w:pStyle w:val="Heading2"/>
       </w:pPr>
       <w:bookmarkStart w:id="46" w:name="_Toc78643590"/>
-      <w:bookmarkStart w:id="47" w:name="_Toc81236817"/>
+      <w:bookmarkStart w:id="47" w:name="_Toc81314034"/>
       <w:r>
         <w:t>Π</w:t>
       </w:r>
@@ -24222,7 +24355,7 @@
       </w:r>
     </w:p>
     <w:p/>
-    <w:bookmarkStart w:id="48" w:name="_Toc81236818" w:displacedByCustomXml="next"/>
+    <w:bookmarkStart w:id="48" w:name="_Toc81314035" w:displacedByCustomXml="next"/>
     <w:sdt>
       <w:sdtPr>
         <w:rPr>
@@ -29354,7 +29487,7 @@
               <a:cs typeface="+mn-cs"/>
             </a:defRPr>
           </a:pPr>
-          <a:endParaRPr lang="el-GR"/>
+          <a:endParaRPr lang="en-US"/>
         </a:p>
       </c:txPr>
     </c:title>
@@ -29516,7 +29649,7 @@
                   <a:cs typeface="+mn-cs"/>
                 </a:defRPr>
               </a:pPr>
-              <a:endParaRPr lang="el-GR"/>
+              <a:endParaRPr lang="en-US"/>
             </a:p>
           </c:txPr>
         </c:title>
@@ -29554,7 +29687,7 @@
                 <a:cs typeface="+mn-cs"/>
               </a:defRPr>
             </a:pPr>
-            <a:endParaRPr lang="el-GR"/>
+            <a:endParaRPr lang="en-US"/>
           </a:p>
         </c:txPr>
         <c:crossAx val="677155304"/>
@@ -29637,7 +29770,7 @@
                   <a:cs typeface="+mn-cs"/>
                 </a:defRPr>
               </a:pPr>
-              <a:endParaRPr lang="el-GR"/>
+              <a:endParaRPr lang="en-US"/>
             </a:p>
           </c:txPr>
         </c:title>
@@ -29669,7 +29802,7 @@
                 <a:cs typeface="+mn-cs"/>
               </a:defRPr>
             </a:pPr>
-            <a:endParaRPr lang="el-GR"/>
+            <a:endParaRPr lang="en-US"/>
           </a:p>
         </c:txPr>
         <c:crossAx val="677155960"/>
@@ -29711,7 +29844,7 @@
               <a:cs typeface="+mn-cs"/>
             </a:defRPr>
           </a:pPr>
-          <a:endParaRPr lang="el-GR"/>
+          <a:endParaRPr lang="en-US"/>
         </a:p>
       </c:txPr>
     </c:legend>
@@ -29748,7 +29881,7 @@
       <a:pPr>
         <a:defRPr/>
       </a:pPr>
-      <a:endParaRPr lang="el-GR"/>
+      <a:endParaRPr lang="en-US"/>
     </a:p>
   </c:txPr>
   <c:externalData r:id="rId3">

</xml_diff>